<commit_message>
Added detail on anagram clues
</commit_message>
<xml_diff>
--- a/writeup/writeup.docx
+++ b/writeup/writeup.docx
@@ -67,13 +67,8 @@
         <w:spacing w:beforeLines="0" w:afterLines="0"/>
       </w:pPr>
       <w:r>
-        <w:t xml:space="preserve">While not a topic well covered in scientific literature in general, what few analytical studies around cryptic crosswords there are tend to be classifiable into three main </w:t>
-      </w:r>
-      <w:proofErr w:type="gramStart"/>
-      <w:r>
-        <w:t>groups:</w:t>
-      </w:r>
-      <w:proofErr w:type="gramEnd"/>
+        <w:t>While not a topic well covered in scientific literature in general, what few analytical studies around cryptic crosswords there are tend to be classifiable into three main groups:</w:t>
+      </w:r>
     </w:p>
     <w:p>
       <w:pPr>
@@ -116,11 +111,9 @@
           <w:numId w:val="2"/>
         </w:numPr>
       </w:pPr>
-      <w:proofErr w:type="spellStart"/>
       <w:r>
         <w:t>Formalisation</w:t>
       </w:r>
-      <w:proofErr w:type="spellEnd"/>
     </w:p>
     <w:p>
       <w:pPr>
@@ -154,15 +147,7 @@
     </w:p>
     <w:p>
       <w:r>
-        <w:t xml:space="preserve">Here we apply a similar convention to Hart, in using a modified Backus </w:t>
-      </w:r>
-      <w:proofErr w:type="spellStart"/>
-      <w:r>
-        <w:t>Naur</w:t>
-      </w:r>
-      <w:proofErr w:type="spellEnd"/>
-      <w:r>
-        <w:t xml:space="preserve"> Form (BNF). We will later see that a context-free grammar may not be sufficient to model </w:t>
+        <w:t xml:space="preserve">Here we apply a similar convention to Hart, in using a modified Backus Naur Form (BNF). We will later see that a context-free grammar may not be sufficient to model </w:t>
       </w:r>
       <w:r>
         <w:t>a cryptic crossword, and may have further deficiencies as a basis for finding a solution. Nevertheless,</w:t>
@@ -188,15 +173,7 @@
         <w:t xml:space="preserve"> </w:t>
       </w:r>
       <w:r>
-        <w:t xml:space="preserve">= </w:t>
-      </w:r>
-      <w:proofErr w:type="gramStart"/>
-      <w:r>
-        <w:t>is</w:t>
-      </w:r>
-      <w:proofErr w:type="gramEnd"/>
-      <w:r>
-        <w:t xml:space="preserve"> composed of</w:t>
+        <w:t>= is composed of</w:t>
       </w:r>
     </w:p>
     <w:p>
@@ -207,15 +184,7 @@
         <w:t xml:space="preserve">,    </w:t>
       </w:r>
       <w:r>
-        <w:t xml:space="preserve">= </w:t>
-      </w:r>
-      <w:proofErr w:type="gramStart"/>
-      <w:r>
-        <w:t>followed</w:t>
-      </w:r>
-      <w:proofErr w:type="gramEnd"/>
-      <w:r>
-        <w:t xml:space="preserve"> by</w:t>
+        <w:t>= followed by</w:t>
       </w:r>
     </w:p>
     <w:p>
@@ -223,41 +192,23 @@
         <w:pStyle w:val="Code"/>
       </w:pPr>
       <w:r>
-        <w:t xml:space="preserve">|    = </w:t>
-      </w:r>
-      <w:proofErr w:type="gramStart"/>
-      <w:r>
-        <w:t>or</w:t>
-      </w:r>
-      <w:proofErr w:type="gramEnd"/>
+        <w:t>|    = or</w:t>
+      </w:r>
     </w:p>
     <w:p>
       <w:pPr>
         <w:pStyle w:val="Code"/>
       </w:pPr>
       <w:r>
-        <w:t xml:space="preserve">(x)  = </w:t>
-      </w:r>
-      <w:proofErr w:type="gramStart"/>
-      <w:r>
-        <w:t>x</w:t>
-      </w:r>
-      <w:proofErr w:type="gramEnd"/>
-      <w:r>
-        <w:t xml:space="preserve"> is optional</w:t>
+        <w:t>(x)  = x is optional</w:t>
       </w:r>
     </w:p>
     <w:p>
       <w:pPr>
         <w:pStyle w:val="Code"/>
       </w:pPr>
-      <w:proofErr w:type="gramStart"/>
-      <w:r>
-        <w:t>x</w:t>
-      </w:r>
-      <w:proofErr w:type="gramEnd"/>
-      <w:r>
-        <w:t>*   = 1 or more occurrences of x</w:t>
+      <w:r>
+        <w:t>x*   = 1 or more occurrences of x</w:t>
       </w:r>
     </w:p>
     <w:p>
@@ -265,15 +216,7 @@
         <w:pStyle w:val="Code"/>
       </w:pPr>
       <w:r>
-        <w:t>(</w:t>
-      </w:r>
-      <w:proofErr w:type="gramStart"/>
-      <w:r>
-        <w:t>x</w:t>
-      </w:r>
-      <w:proofErr w:type="gramEnd"/>
-      <w:r>
-        <w:t>)* = 0 or more occurrences of x</w:t>
+        <w:t>(x)* = 0 or more occurrences of x</w:t>
       </w:r>
     </w:p>
     <w:p>
@@ -288,13 +231,8 @@
       <w:pPr>
         <w:pStyle w:val="Code"/>
       </w:pPr>
-      <w:proofErr w:type="gramStart"/>
-      <w:r>
-        <w:t>word</w:t>
-      </w:r>
-      <w:proofErr w:type="gramEnd"/>
-      <w:r>
-        <w:t xml:space="preserve">      = non-terminal symbol</w:t>
+      <w:r>
+        <w:t>word      = non-terminal symbol</w:t>
       </w:r>
     </w:p>
     <w:p>
@@ -302,15 +240,7 @@
         <w:pStyle w:val="Code"/>
       </w:pPr>
       <w:r>
-        <w:t>“</w:t>
-      </w:r>
-      <w:proofErr w:type="gramStart"/>
-      <w:r>
-        <w:t>word</w:t>
-      </w:r>
-      <w:proofErr w:type="gramEnd"/>
-      <w:r>
-        <w:t>”    = string literal</w:t>
+        <w:t>“word”    = string literal</w:t>
       </w:r>
     </w:p>
     <w:p>
@@ -318,15 +248,7 @@
         <w:pStyle w:val="Code"/>
       </w:pPr>
       <w:r>
-        <w:t>[</w:t>
-      </w:r>
-      <w:proofErr w:type="gramStart"/>
-      <w:r>
-        <w:t>x</w:t>
-      </w:r>
-      <w:proofErr w:type="gramEnd"/>
-      <w:r>
-        <w:t>, y, z] = list containing x y and z</w:t>
+        <w:t>[x, y, z] = list containing x y and z</w:t>
       </w:r>
     </w:p>
     <w:p>
@@ -335,15 +257,7 @@
       </w:pPr>
       <w:r>
         <w:lastRenderedPageBreak/>
-        <w:t>(</w:t>
-      </w:r>
-      <w:proofErr w:type="gramStart"/>
-      <w:r>
-        <w:t>x</w:t>
-      </w:r>
-      <w:proofErr w:type="gramEnd"/>
-      <w:r>
-        <w:t>, y)    = pair x and y</w:t>
+        <w:t>(x, y)    = pair x and y</w:t>
       </w:r>
     </w:p>
     <w:p>
@@ -358,11 +272,9 @@
       <w:r>
         <w:t>{</w:t>
       </w:r>
-      <w:proofErr w:type="gramStart"/>
       <w:r>
         <w:t>words</w:t>
       </w:r>
-      <w:proofErr w:type="gramEnd"/>
       <w:r>
         <w:t xml:space="preserve">} </w:t>
       </w:r>
@@ -578,21 +490,10 @@
         <w:rPr>
           <w:rFonts w:ascii="Courier" w:hAnsi="Courier"/>
         </w:rPr>
-        <w:t>{clue</w:t>
-      </w:r>
-      <w:proofErr w:type="gramStart"/>
-      <w:r>
-        <w:rPr>
-          <w:rFonts w:ascii="Courier" w:hAnsi="Courier"/>
-        </w:rPr>
-        <w:t xml:space="preserve">} </w:t>
-      </w:r>
-      <w:r>
-        <w:t>)</w:t>
-      </w:r>
-      <w:proofErr w:type="gramEnd"/>
-      <w:r>
-        <w:t xml:space="preserve"> very rarely has any relation to the answer.</w:t>
+        <w:t xml:space="preserve">{clue} </w:t>
+      </w:r>
+      <w:r>
+        <w:t>) very rarely has any relation to the answer.</w:t>
       </w:r>
     </w:p>
     <w:p>
@@ -644,87 +545,64 @@
         <w:pStyle w:val="Code"/>
       </w:pPr>
       <w:r>
-        <w:t>{</w:t>
-      </w:r>
-      <w:proofErr w:type="gramStart"/>
+        <w:t>{a</w:t>
+      </w:r>
+      <w:r>
+        <w:t>llies</w:t>
+      </w:r>
+      <w:r>
+        <w:t>}</w:t>
+      </w:r>
+      <w:r>
+        <w:t xml:space="preserve">   </w:t>
+      </w:r>
+      <w:r>
+        <w:t>=  “</w:t>
+      </w:r>
+      <w:r>
+        <w:t>Friends</w:t>
+      </w:r>
+      <w:r>
+        <w:t>”</w:t>
+      </w:r>
+    </w:p>
+    <w:p>
       <w:r>
         <w:t>a</w:t>
       </w:r>
       <w:r>
-        <w:t>llies</w:t>
-      </w:r>
-      <w:proofErr w:type="gramEnd"/>
-      <w:r>
-        <w:t>}</w:t>
-      </w:r>
-      <w:r>
-        <w:t xml:space="preserve">   </w:t>
-      </w:r>
-      <w:r>
-        <w:t>=  “</w:t>
-      </w:r>
-      <w:r>
-        <w:t>Friends</w:t>
+        <w:t xml:space="preserve">lthough sometimes </w:t>
+      </w:r>
+      <w:r>
+        <w:t xml:space="preserve">the </w:t>
+      </w:r>
+      <w:r>
+        <w:t>relation is an ‘example of’ relation.</w:t>
+      </w:r>
+    </w:p>
+    <w:p>
+      <w:pPr>
+        <w:pStyle w:val="Code"/>
+      </w:pPr>
+      <w:r>
+        <w:t>{c</w:t>
+      </w:r>
+      <w:r>
+        <w:t>ountry</w:t>
+      </w:r>
+      <w:r>
+        <w:t>}  =  “</w:t>
+      </w:r>
+      <w:r>
+        <w:t>France</w:t>
       </w:r>
       <w:r>
         <w:t>”</w:t>
       </w:r>
     </w:p>
     <w:p>
-      <w:proofErr w:type="gramStart"/>
-      <w:r>
-        <w:t>a</w:t>
-      </w:r>
-      <w:r>
-        <w:t>lthough</w:t>
-      </w:r>
-      <w:proofErr w:type="gramEnd"/>
-      <w:r>
-        <w:t xml:space="preserve"> sometimes </w:t>
-      </w:r>
-      <w:r>
-        <w:t xml:space="preserve">the </w:t>
-      </w:r>
-      <w:r>
-        <w:t>relation is an ‘example of’ relation.</w:t>
-      </w:r>
-    </w:p>
-    <w:p>
-      <w:pPr>
-        <w:pStyle w:val="Code"/>
-      </w:pPr>
-      <w:r>
-        <w:t>{</w:t>
-      </w:r>
-      <w:proofErr w:type="gramStart"/>
-      <w:r>
-        <w:t>c</w:t>
-      </w:r>
-      <w:r>
-        <w:t>ountry</w:t>
-      </w:r>
-      <w:proofErr w:type="gramEnd"/>
-      <w:r>
-        <w:t>}  =  “</w:t>
-      </w:r>
-      <w:r>
-        <w:t>France</w:t>
-      </w:r>
-      <w:r>
-        <w:t>”</w:t>
-      </w:r>
-    </w:p>
-    <w:p>
-      <w:r>
-        <w:t xml:space="preserve">The definition carries a variety of linguistic features with it that the overall answer, and so the answer as derived by the wordplay, must match. These include aspect (noun, verb, adjective), plurality (tree, trees), </w:t>
-      </w:r>
-      <w:proofErr w:type="gramStart"/>
-      <w:r>
-        <w:t>tense</w:t>
-      </w:r>
-      <w:proofErr w:type="gramEnd"/>
-      <w:r>
-        <w:t xml:space="preserve"> (go, going, gone). These features may also be considered as context to the clue itself.  </w:t>
+      <w:r>
+        <w:t xml:space="preserve">The definition carries a variety of linguistic features with it that the overall answer, and so the answer as derived by the wordplay, must match. These include aspect (noun, verb, adjective), plurality (tree, trees), tense (go, going, gone). These features may also be considered as context to the clue itself.  </w:t>
       </w:r>
     </w:p>
     <w:p>
@@ -783,15 +661,7 @@
     </w:p>
     <w:p>
       <w:r>
-        <w:t xml:space="preserve">The wordplay section of a clue is a set of deliberately ambiguous instructions that allows the solver to arrive at the eventual answer. As the instructions are ambiguous, multiple possible </w:t>
-      </w:r>
-      <w:proofErr w:type="spellStart"/>
-      <w:r>
-        <w:t>parsings</w:t>
-      </w:r>
-      <w:proofErr w:type="spellEnd"/>
-      <w:r>
-        <w:t xml:space="preserve"> of the instructions are possible. Some of these parsing will not lead to a valid English word:</w:t>
+        <w:t>The wordplay section of a clue is a set of deliberately ambiguous instructions that allows the solver to arrive at the eventual answer. As the instructions are ambiguous, multiple possible parsings of the instructions are possible. Some of these parsing will not lead to a valid English word:</w:t>
       </w:r>
     </w:p>
     <w:p>
@@ -914,21 +784,7 @@
         <w:rPr>
           <w:rFonts w:ascii="Consolas" w:hAnsi="Consolas"/>
         </w:rPr>
-        <w:t xml:space="preserve"> ??? (</w:t>
-      </w:r>
-      <w:proofErr w:type="gramStart"/>
-      <w:r>
-        <w:rPr>
-          <w:rFonts w:ascii="Consolas" w:hAnsi="Consolas"/>
-        </w:rPr>
-        <w:t>no</w:t>
-      </w:r>
-      <w:proofErr w:type="gramEnd"/>
-      <w:r>
-        <w:rPr>
-          <w:rFonts w:ascii="Consolas" w:hAnsi="Consolas"/>
-        </w:rPr>
-        <w:t xml:space="preserve"> anagrams of imbecile)</w:t>
+        <w:t xml:space="preserve"> ??? (no anagrams of imbecile)</w:t>
       </w:r>
     </w:p>
     <w:p>
@@ -936,13 +792,8 @@
         <w:ind w:left="432" w:firstLine="288"/>
       </w:pPr>
       <w:r>
-        <w:t>(</w:t>
-      </w:r>
-      <w:proofErr w:type="gramStart"/>
-      <w:r>
-        <w:t>correct</w:t>
-      </w:r>
-      <w:proofErr w:type="gramEnd"/>
+        <w:t>(correct</w:t>
+      </w:r>
       <w:r>
         <w:t xml:space="preserve"> reading was anagram </w:t>
       </w:r>
@@ -1102,21 +953,7 @@
         <w:rPr>
           <w:rFonts w:ascii="Consolas" w:hAnsi="Consolas"/>
         </w:rPr>
-        <w:t xml:space="preserve"> ‘</w:t>
-      </w:r>
-      <w:proofErr w:type="gramStart"/>
-      <w:r>
-        <w:rPr>
-          <w:rFonts w:ascii="Consolas" w:hAnsi="Consolas"/>
-        </w:rPr>
-        <w:t>remind’</w:t>
-      </w:r>
-      <w:proofErr w:type="gramEnd"/>
-      <w:r>
-        <w:rPr>
-          <w:rFonts w:ascii="Consolas" w:hAnsi="Consolas"/>
-        </w:rPr>
-        <w:t xml:space="preserve"> = </w:t>
+        <w:t xml:space="preserve"> ‘remind’ = </w:t>
       </w:r>
       <w:r>
         <w:rPr>
@@ -1143,13 +980,8 @@
         <w:ind w:left="432" w:firstLine="288"/>
       </w:pPr>
       <w:r>
-        <w:t>(</w:t>
-      </w:r>
-      <w:proofErr w:type="gramStart"/>
-      <w:r>
-        <w:t>correct</w:t>
-      </w:r>
-      <w:proofErr w:type="gramEnd"/>
+        <w:t>(correct</w:t>
+      </w:r>
       <w:r>
         <w:t xml:space="preserve"> reading was   anagram ‘corset’ = escort = minder)</w:t>
       </w:r>
@@ -1178,52 +1010,46 @@
         <w:rPr>
           <w:highlight w:val="yellow"/>
         </w:rPr>
-        <w:t xml:space="preserve">Some sort of </w:t>
-      </w:r>
-      <w:proofErr w:type="spellStart"/>
+        <w:t>Some sort of leadup</w:t>
+      </w:r>
+    </w:p>
+    <w:p>
+      <w:pPr>
+        <w:ind w:left="720"/>
+      </w:pPr>
+      <w:r>
+        <w:rPr>
+          <w:rFonts w:ascii="Consolas" w:hAnsi="Consolas"/>
+        </w:rPr>
+        <w:t>W</w:t>
+      </w:r>
+      <w:r>
+        <w:rPr>
+          <w:rFonts w:ascii="Consolas" w:hAnsi="Consolas"/>
+        </w:rPr>
+        <w:t>ordplay</w:t>
+      </w:r>
+      <w:r>
+        <w:rPr>
+          <w:rFonts w:ascii="Consolas" w:hAnsi="Consolas"/>
+        </w:rPr>
+        <w:t xml:space="preserve"> </w:t>
+      </w:r>
+      <w:r>
+        <w:sym w:font="Symbol" w:char="F0AE"/>
+      </w:r>
+      <w:r>
+        <w:t xml:space="preserve">  </w:t>
+      </w:r>
+      <w:r>
+        <w:t xml:space="preserve">Anagram | Concatenation </w:t>
+      </w:r>
       <w:r>
         <w:rPr>
           <w:highlight w:val="yellow"/>
         </w:rPr>
-        <w:t>leadup</w:t>
-      </w:r>
-      <w:proofErr w:type="spellEnd"/>
-    </w:p>
-    <w:p>
-      <w:pPr>
-        <w:ind w:left="720"/>
-      </w:pPr>
-      <w:r>
-        <w:rPr>
-          <w:rFonts w:ascii="Consolas" w:hAnsi="Consolas"/>
-        </w:rPr>
-        <w:t>W</w:t>
-      </w:r>
-      <w:r>
-        <w:rPr>
-          <w:rFonts w:ascii="Consolas" w:hAnsi="Consolas"/>
-        </w:rPr>
-        <w:t>ordplay</w:t>
-      </w:r>
-      <w:r>
-        <w:rPr>
-          <w:rFonts w:ascii="Consolas" w:hAnsi="Consolas"/>
-        </w:rPr>
-        <w:t xml:space="preserve"> </w:t>
-      </w:r>
-      <w:r>
-        <w:sym w:font="Symbol" w:char="F0AE"/>
-      </w:r>
-      <w:proofErr w:type="gramStart"/>
-      <w:r>
-        <w:t xml:space="preserve">  </w:t>
-      </w:r>
-      <w:proofErr w:type="spellStart"/>
-      <w:r>
-        <w:t>ClueType</w:t>
-      </w:r>
-      <w:proofErr w:type="spellEnd"/>
-      <w:proofErr w:type="gramEnd"/>
+        <w:t>[…]</w:t>
+      </w:r>
     </w:p>
     <w:p>
       <w:pPr>
@@ -1246,12 +1072,469 @@
       </w:r>
     </w:p>
     <w:p>
+      <w:r>
+        <w:t>A very commonly used operator in crossword clues is an anagram. These take the form of an indicator word that denotes that the anagram function is being used (called an ‘anagrind’ within cruciverbalist circles), along with the candidate letters to be anagrammed. The simplest form of this gets the candidate letters verbatim from the clue:</w:t>
+      </w:r>
+    </w:p>
+    <w:p>
+      <w:pPr>
+        <w:ind w:firstLine="720"/>
+      </w:pPr>
+      <w:r>
+        <w:rPr>
+          <w:rFonts w:ascii="Consolas" w:hAnsi="Consolas"/>
+        </w:rPr>
+        <w:t xml:space="preserve">Anagram </w:t>
+      </w:r>
+      <w:r>
+        <w:sym w:font="Symbol" w:char="F0AE"/>
+      </w:r>
+      <w:r>
+        <w:t xml:space="preserve"> Anagrind, “candidate words”</w:t>
+      </w:r>
+      <w:r>
+        <w:t xml:space="preserve"> | “candidate words”, Anagrind</w:t>
+      </w:r>
+    </w:p>
+    <w:p>
+      <w:r>
+        <w:t>Sometimes, however sometimes there is some sort of operation applied to the letters before the anagram is applied. For example:</w:t>
+      </w:r>
+    </w:p>
+    <w:p>
+      <w:pPr>
+        <w:ind w:left="432"/>
+        <w:rPr>
+          <w:rFonts w:ascii="Adobe Garamond Pro" w:hAnsi="Adobe Garamond Pro"/>
+        </w:rPr>
+      </w:pPr>
+      <w:r>
+        <w:tab/>
+      </w:r>
+      <w:r>
+        <w:rPr>
+          <w:rFonts w:ascii="Adobe Garamond Pro" w:hAnsi="Adobe Garamond Pro"/>
+        </w:rPr>
+        <w:t xml:space="preserve">Comic bare for short comedy play </w:t>
+      </w:r>
+      <w:r>
+        <w:rPr>
+          <w:rFonts w:ascii="Adobe Garamond Pro" w:hAnsi="Adobe Garamond Pro"/>
+        </w:rPr>
+        <w:t>(7,5</w:t>
+      </w:r>
+      <w:r>
+        <w:rPr>
+          <w:rFonts w:ascii="Adobe Garamond Pro" w:hAnsi="Adobe Garamond Pro"/>
+        </w:rPr>
+        <w:t>)</w:t>
+      </w:r>
+    </w:p>
+    <w:p>
+      <w:pPr>
+        <w:ind w:left="1432"/>
+        <w:rPr>
+          <w:rFonts w:ascii="Consolas" w:hAnsi="Consolas"/>
+        </w:rPr>
+      </w:pPr>
+      <w:r>
+        <w:rPr>
+          <w:rFonts w:ascii="Consolas" w:hAnsi="Consolas"/>
+        </w:rPr>
+        <w:sym w:font="Symbol" w:char="F0DE"/>
+      </w:r>
+      <w:r>
+        <w:rPr>
+          <w:rFonts w:ascii="Consolas" w:hAnsi="Consolas"/>
+        </w:rPr>
+        <w:t xml:space="preserve"> </w:t>
+      </w:r>
+      <w:r>
+        <w:rPr>
+          <w:rFonts w:ascii="Consolas" w:hAnsi="Consolas"/>
+        </w:rPr>
+        <w:t>W</w:t>
+      </w:r>
+      <w:r>
+        <w:rPr>
+          <w:rFonts w:ascii="Consolas" w:hAnsi="Consolas"/>
+        </w:rPr>
+        <w:t>ordplay ‘</w:t>
+      </w:r>
+      <w:r>
+        <w:rPr>
+          <w:rFonts w:ascii="Consolas" w:hAnsi="Consolas"/>
+        </w:rPr>
+        <w:t>Comic bare for short comedy</w:t>
+      </w:r>
+      <w:r>
+        <w:rPr>
+          <w:rFonts w:ascii="Consolas" w:hAnsi="Consolas"/>
+        </w:rPr>
+        <w:t>’</w:t>
+      </w:r>
+      <w:r>
+        <w:rPr>
+          <w:rFonts w:ascii="Consolas" w:hAnsi="Consolas"/>
+        </w:rPr>
+        <w:t xml:space="preserve"> </w:t>
+      </w:r>
+      <w:r>
+        <w:rPr>
+          <w:rFonts w:ascii="Consolas" w:hAnsi="Consolas"/>
+        </w:rPr>
+        <w:t>= Definition ‘</w:t>
+      </w:r>
+      <w:r>
+        <w:rPr>
+          <w:rFonts w:ascii="Consolas" w:hAnsi="Consolas"/>
+        </w:rPr>
+        <w:t>play</w:t>
+      </w:r>
+      <w:r>
+        <w:rPr>
+          <w:rFonts w:ascii="Consolas" w:hAnsi="Consolas"/>
+        </w:rPr>
+        <w:t>’</w:t>
+      </w:r>
+      <w:r>
+        <w:rPr>
+          <w:rFonts w:ascii="Consolas" w:hAnsi="Consolas"/>
+        </w:rPr>
+        <w:br/>
+      </w:r>
+      <w:r>
+        <w:rPr>
+          <w:rFonts w:ascii="Consolas" w:hAnsi="Consolas"/>
+        </w:rPr>
+        <w:sym w:font="Symbol" w:char="F0DE"/>
+      </w:r>
+      <w:r>
+        <w:rPr>
+          <w:rFonts w:ascii="Consolas" w:hAnsi="Consolas"/>
+        </w:rPr>
+        <w:t xml:space="preserve"> </w:t>
+      </w:r>
+      <w:r>
+        <w:rPr>
+          <w:rFonts w:ascii="Consolas" w:hAnsi="Consolas"/>
+        </w:rPr>
+        <w:t>Anagram ‘</w:t>
+      </w:r>
+      <w:r>
+        <w:rPr>
+          <w:rFonts w:ascii="Consolas" w:hAnsi="Consolas"/>
+        </w:rPr>
+        <w:t>bare for short comedy</w:t>
+      </w:r>
+      <w:r>
+        <w:rPr>
+          <w:rFonts w:ascii="Consolas" w:hAnsi="Consolas"/>
+        </w:rPr>
+        <w:t>’</w:t>
+      </w:r>
+      <w:r>
+        <w:rPr>
+          <w:rFonts w:ascii="Consolas" w:hAnsi="Consolas"/>
+        </w:rPr>
+        <w:t xml:space="preserve"> [anagrind = </w:t>
+      </w:r>
+      <w:r>
+        <w:rPr>
+          <w:rFonts w:ascii="Consolas" w:hAnsi="Consolas"/>
+        </w:rPr>
+        <w:t>‘c</w:t>
+      </w:r>
+      <w:r>
+        <w:rPr>
+          <w:rFonts w:ascii="Consolas" w:hAnsi="Consolas"/>
+        </w:rPr>
+        <w:t>omic</w:t>
+      </w:r>
+      <w:r>
+        <w:rPr>
+          <w:rFonts w:ascii="Consolas" w:hAnsi="Consolas"/>
+        </w:rPr>
+        <w:t>’</w:t>
+      </w:r>
+      <w:r>
+        <w:rPr>
+          <w:rFonts w:ascii="Consolas" w:hAnsi="Consolas"/>
+        </w:rPr>
+        <w:t>]</w:t>
+      </w:r>
+      <w:r>
+        <w:rPr>
+          <w:rFonts w:ascii="Consolas" w:hAnsi="Consolas"/>
+        </w:rPr>
+        <w:t xml:space="preserve"> </w:t>
+      </w:r>
+      <w:r>
+        <w:rPr>
+          <w:rFonts w:ascii="Consolas" w:hAnsi="Consolas"/>
+        </w:rPr>
+        <w:br/>
+      </w:r>
+      <w:r>
+        <w:rPr>
+          <w:rFonts w:ascii="Consolas" w:hAnsi="Consolas"/>
+        </w:rPr>
+        <w:sym w:font="Symbol" w:char="F0DE"/>
+      </w:r>
+      <w:r>
+        <w:rPr>
+          <w:rFonts w:ascii="Consolas" w:hAnsi="Consolas"/>
+        </w:rPr>
+        <w:t xml:space="preserve"> </w:t>
+      </w:r>
+      <w:r>
+        <w:rPr>
+          <w:rFonts w:ascii="Consolas" w:hAnsi="Consolas"/>
+        </w:rPr>
+        <w:t>Anagram (</w:t>
+      </w:r>
+      <w:r>
+        <w:rPr>
+          <w:rFonts w:ascii="Consolas" w:hAnsi="Consolas"/>
+        </w:rPr>
+        <w:t>“bare for” + Shorten ‘comedy’)</w:t>
+      </w:r>
+      <w:r>
+        <w:rPr>
+          <w:rFonts w:ascii="Consolas" w:hAnsi="Consolas"/>
+        </w:rPr>
+        <w:br/>
+      </w:r>
+      <w:r>
+        <w:rPr>
+          <w:rFonts w:ascii="Consolas" w:hAnsi="Consolas"/>
+        </w:rPr>
+        <w:lastRenderedPageBreak/>
+        <w:sym w:font="Symbol" w:char="F0DE"/>
+      </w:r>
+      <w:r>
+        <w:rPr>
+          <w:rFonts w:ascii="Consolas" w:hAnsi="Consolas"/>
+        </w:rPr>
+        <w:t xml:space="preserve"> </w:t>
+      </w:r>
+      <w:r>
+        <w:rPr>
+          <w:rFonts w:ascii="Consolas" w:hAnsi="Consolas"/>
+        </w:rPr>
+        <w:t>Anagram (“bare fore” + “comed”)</w:t>
+      </w:r>
+      <w:r>
+        <w:rPr>
+          <w:rFonts w:ascii="Consolas" w:hAnsi="Consolas"/>
+        </w:rPr>
+        <w:t xml:space="preserve"> </w:t>
+      </w:r>
+      <w:r>
+        <w:rPr>
+          <w:rFonts w:ascii="Consolas" w:hAnsi="Consolas"/>
+        </w:rPr>
+        <w:br/>
+      </w:r>
+      <w:r>
+        <w:rPr>
+          <w:rFonts w:ascii="Consolas" w:hAnsi="Consolas"/>
+        </w:rPr>
+        <w:sym w:font="Symbol" w:char="F0DE"/>
+      </w:r>
+      <w:r>
+        <w:rPr>
+          <w:rFonts w:ascii="Consolas" w:hAnsi="Consolas"/>
+        </w:rPr>
+        <w:t xml:space="preserve"> </w:t>
+      </w:r>
+      <w:r>
+        <w:rPr>
+          <w:rFonts w:ascii="Consolas" w:hAnsi="Consolas"/>
+        </w:rPr>
+        <w:t>Anagram (“bare fore” + “comed”)</w:t>
+      </w:r>
+      <w:r>
+        <w:rPr>
+          <w:rFonts w:ascii="Consolas" w:hAnsi="Consolas"/>
+        </w:rPr>
+        <w:t xml:space="preserve"> </w:t>
+      </w:r>
+      <w:r>
+        <w:rPr>
+          <w:rFonts w:ascii="Consolas" w:hAnsi="Consolas"/>
+        </w:rPr>
+        <w:br/>
+      </w:r>
+      <w:r>
+        <w:rPr>
+          <w:rFonts w:ascii="Consolas" w:hAnsi="Consolas"/>
+        </w:rPr>
+        <w:sym w:font="Symbol" w:char="F0DE"/>
+      </w:r>
+      <w:r>
+        <w:rPr>
+          <w:rFonts w:ascii="Consolas" w:hAnsi="Consolas"/>
+        </w:rPr>
+        <w:t xml:space="preserve"> </w:t>
+      </w:r>
+      <w:r>
+        <w:rPr>
+          <w:rFonts w:ascii="Consolas" w:hAnsi="Consolas"/>
+        </w:rPr>
+        <w:t>Anagram (“bareforecomed”)</w:t>
+      </w:r>
+      <w:r>
+        <w:rPr>
+          <w:rFonts w:ascii="Consolas" w:hAnsi="Consolas"/>
+        </w:rPr>
+        <w:t xml:space="preserve"> </w:t>
+      </w:r>
+      <w:r>
+        <w:rPr>
+          <w:rFonts w:ascii="Consolas" w:hAnsi="Consolas"/>
+        </w:rPr>
+        <w:br/>
+      </w:r>
+      <w:r>
+        <w:rPr>
+          <w:rFonts w:ascii="Consolas" w:hAnsi="Consolas"/>
+        </w:rPr>
+        <w:sym w:font="Symbol" w:char="F0DE"/>
+      </w:r>
+      <w:r>
+        <w:rPr>
+          <w:rFonts w:ascii="Consolas" w:hAnsi="Consolas"/>
+        </w:rPr>
+        <w:t xml:space="preserve"> </w:t>
+      </w:r>
+      <w:r>
+        <w:rPr>
+          <w:rFonts w:ascii="Consolas" w:hAnsi="Consolas"/>
+        </w:rPr>
+        <w:t>“Bedroom Farce”</w:t>
+      </w:r>
+    </w:p>
+    <w:p>
+      <w:r>
+        <w:t xml:space="preserve">In which case we find the more </w:t>
+      </w:r>
+      <w:r>
+        <w:t>general case</w:t>
+      </w:r>
+      <w:r>
+        <w:t>:</w:t>
+      </w:r>
+    </w:p>
+    <w:p>
+      <w:pPr>
+        <w:ind w:firstLine="720"/>
+      </w:pPr>
+      <w:r>
+        <w:rPr>
+          <w:rFonts w:ascii="Consolas" w:hAnsi="Consolas"/>
+        </w:rPr>
+        <w:t xml:space="preserve">Anagram </w:t>
+      </w:r>
+      <w:r>
+        <w:sym w:font="Symbol" w:char="F0AE"/>
+      </w:r>
+      <w:r>
+        <w:t xml:space="preserve"> Anagrind, Wordplay | Wordplay, Anagrind</w:t>
+      </w:r>
+    </w:p>
+    <w:p>
+      <w:r>
+        <w:t xml:space="preserve">Wherein we know that the repeated evaluation of the Wordplay will eventually result in a string literal that can be anagrammed. </w:t>
+      </w:r>
+      <w:r>
+        <w:t xml:space="preserve"> Ximenes argued against this form of indirect anagram:</w:t>
+      </w:r>
+    </w:p>
+    <w:p>
+      <w:pPr>
+        <w:ind w:left="432"/>
+        <w:rPr>
+          <w:rFonts w:ascii="Adobe Garamond Pro" w:hAnsi="Adobe Garamond Pro"/>
+        </w:rPr>
+      </w:pPr>
+      <w:r>
+        <w:rPr>
+          <w:rFonts w:ascii="Adobe Garamond Pro" w:hAnsi="Adobe Garamond Pro"/>
+        </w:rPr>
+        <w:t>Secondly – and here, for once, I differ from Afrit – I hate what I call an indirect anagram. By that I mean "Tough form of monster" for HARDY (anagram of HYDRA). There may not be many monsters in five letters; but all the same I think the clue-writer is being mean and withholding information which the solver can reasonably demand. Why should he have to solve something before he can begin to use part of a clue? He has first to find "hydra" – and why shouldn't it be "giant"? – and then use the anagrammatic information to help him think of "hardy". ... My real point is that the secondary part of the clue – other than the definition – is meant to help the solver. The indirect anagram, unless there are virtually no alternatives, hardly ever does. He only sees it after he has got his answer by other means.</w:t>
+      </w:r>
+    </w:p>
+    <w:p>
+      <w:r>
+        <w:t xml:space="preserve">Even so, most setters that claim to be Ximenian </w:t>
+      </w:r>
+      <w:r>
+        <w:t>will allow small abbreviations and contractions (as above) to be included in their clues.</w:t>
+      </w:r>
       <w:bookmarkStart w:id="0" w:name="_GoBack"/>
       <w:bookmarkEnd w:id="0"/>
     </w:p>
+    <w:p/>
+    <w:p/>
+    <w:p>
+      <w:pPr>
+        <w:ind w:left="1432"/>
+        <w:rPr>
+          <w:rFonts w:ascii="Consolas" w:hAnsi="Consolas"/>
+        </w:rPr>
+      </w:pPr>
+    </w:p>
+    <w:p>
+      <w:pPr>
+        <w:ind w:left="1432"/>
+        <w:rPr>
+          <w:rFonts w:ascii="Consolas" w:hAnsi="Consolas"/>
+        </w:rPr>
+      </w:pPr>
+    </w:p>
+    <w:p>
+      <w:pPr>
+        <w:ind w:left="1432"/>
+        <w:rPr>
+          <w:rFonts w:ascii="Consolas" w:hAnsi="Consolas"/>
+        </w:rPr>
+      </w:pPr>
+      <w:r>
+        <w:rPr>
+          <w:rFonts w:ascii="Consolas" w:hAnsi="Consolas"/>
+        </w:rPr>
+        <w:br/>
+      </w:r>
+    </w:p>
+    <w:p>
+      <w:pPr>
+        <w:ind w:left="1432"/>
+        <w:rPr>
+          <w:rFonts w:ascii="Consolas" w:hAnsi="Consolas"/>
+        </w:rPr>
+      </w:pPr>
+    </w:p>
+    <w:p>
+      <w:pPr>
+        <w:ind w:left="1432"/>
+        <w:rPr>
+          <w:rFonts w:ascii="Consolas" w:hAnsi="Consolas"/>
+        </w:rPr>
+      </w:pPr>
+    </w:p>
+    <w:p>
+      <w:pPr>
+        <w:ind w:left="432"/>
+        <w:rPr>
+          <w:rFonts w:ascii="Adobe Garamond Pro" w:hAnsi="Adobe Garamond Pro"/>
+        </w:rPr>
+      </w:pPr>
+    </w:p>
+    <w:p/>
     <w:sectPr>
       <w:pgSz w:w="11900" w:h="16840"/>
-      <w:pgMar w:top="1440" w:right="1800" w:bottom="1440" w:left="1800" w:header="708" w:footer="708" w:gutter="0"/>
+      <w:pgMar w:top="1440" w:right="1552" w:bottom="1440" w:left="1800" w:header="708" w:footer="708" w:gutter="0"/>
       <w:cols w:space="708"/>
     </w:sectPr>
   </w:body>
@@ -2828,6 +3111,7 @@
   <w:style w:type="character" w:default="1" w:styleId="DefaultParagraphFont">
     <w:name w:val="Default Paragraph Font"/>
     <w:uiPriority w:val="1"/>
+    <w:semiHidden/>
     <w:unhideWhenUsed/>
   </w:style>
   <w:style w:type="table" w:default="1" w:styleId="TableNormal">
@@ -3109,6 +3393,14 @@
     <w:uiPriority w:val="99"/>
     <w:semiHidden/>
     <w:unhideWhenUsed/>
+  </w:style>
+  <w:style w:type="numbering" w:customStyle="1" w:styleId="NormalWeb">
+    <w:name w:val="111111"/>
+    <w:pPr>
+      <w:numPr>
+        <w:numId w:val="5"/>
+      </w:numPr>
+    </w:pPr>
   </w:style>
 </w:styles>
 </file>
@@ -3436,7 +3728,7 @@
 </file>
 
 <file path=customXml/itemProps1.xml><?xml version="1.0" encoding="utf-8"?>
-<ds:datastoreItem xmlns:ds="http://schemas.openxmlformats.org/officeDocument/2006/customXml" ds:itemID="{0C0A2FD0-3A7C-D646-B3EB-5517D5722209}">
+<ds:datastoreItem xmlns:ds="http://schemas.openxmlformats.org/officeDocument/2006/customXml" ds:itemID="{8B3E7A12-FF98-D04A-BA0A-406589F7347C}">
   <ds:schemaRefs>
     <ds:schemaRef ds:uri="http://schemas.openxmlformats.org/officeDocument/2006/bibliography"/>
   </ds:schemaRefs>

</xml_diff>

<commit_message>
Anagrinds and reversal clues
</commit_message>
<xml_diff>
--- a/writeup/writeup.docx
+++ b/writeup/writeup.docx
@@ -67,8 +67,13 @@
         <w:spacing w:beforeLines="0" w:afterLines="0"/>
       </w:pPr>
       <w:r>
-        <w:t>While not a topic well covered in scientific literature in general, what few analytical studies around cryptic crosswords there are tend to be classifiable into three main groups:</w:t>
-      </w:r>
+        <w:t xml:space="preserve">While not a topic well covered in scientific literature in general, what few analytical studies around cryptic crosswords there are tend to be classifiable into three main </w:t>
+      </w:r>
+      <w:proofErr w:type="gramStart"/>
+      <w:r>
+        <w:t>groups:</w:t>
+      </w:r>
+      <w:proofErr w:type="gramEnd"/>
     </w:p>
     <w:p>
       <w:pPr>
@@ -111,9 +116,11 @@
           <w:numId w:val="2"/>
         </w:numPr>
       </w:pPr>
+      <w:proofErr w:type="spellStart"/>
       <w:r>
         <w:t>Formalisation</w:t>
       </w:r>
+      <w:proofErr w:type="spellEnd"/>
     </w:p>
     <w:p>
       <w:pPr>
@@ -147,7 +154,15 @@
     </w:p>
     <w:p>
       <w:r>
-        <w:t xml:space="preserve">Here we apply a similar convention to Hart, in using a modified Backus Naur Form (BNF). We will later see that a context-free grammar may not be sufficient to model </w:t>
+        <w:t xml:space="preserve">Here we apply a similar convention to Hart, in using a modified Backus </w:t>
+      </w:r>
+      <w:proofErr w:type="spellStart"/>
+      <w:r>
+        <w:t>Naur</w:t>
+      </w:r>
+      <w:proofErr w:type="spellEnd"/>
+      <w:r>
+        <w:t xml:space="preserve"> Form (BNF). We will later see that a context-free grammar may not be sufficient to model </w:t>
       </w:r>
       <w:r>
         <w:t>a cryptic crossword, and may have further deficiencies as a basis for finding a solution. Nevertheless,</w:t>
@@ -173,7 +188,15 @@
         <w:t xml:space="preserve"> </w:t>
       </w:r>
       <w:r>
-        <w:t>= is composed of</w:t>
+        <w:t xml:space="preserve">= </w:t>
+      </w:r>
+      <w:proofErr w:type="gramStart"/>
+      <w:r>
+        <w:t>is</w:t>
+      </w:r>
+      <w:proofErr w:type="gramEnd"/>
+      <w:r>
+        <w:t xml:space="preserve"> composed of</w:t>
       </w:r>
     </w:p>
     <w:p>
@@ -184,7 +207,15 @@
         <w:t xml:space="preserve">,    </w:t>
       </w:r>
       <w:r>
-        <w:t>= followed by</w:t>
+        <w:t xml:space="preserve">= </w:t>
+      </w:r>
+      <w:proofErr w:type="gramStart"/>
+      <w:r>
+        <w:t>followed</w:t>
+      </w:r>
+      <w:proofErr w:type="gramEnd"/>
+      <w:r>
+        <w:t xml:space="preserve"> by</w:t>
       </w:r>
     </w:p>
     <w:p>
@@ -192,23 +223,41 @@
         <w:pStyle w:val="Code"/>
       </w:pPr>
       <w:r>
-        <w:t>|    = or</w:t>
-      </w:r>
+        <w:t xml:space="preserve">|    = </w:t>
+      </w:r>
+      <w:proofErr w:type="gramStart"/>
+      <w:r>
+        <w:t>or</w:t>
+      </w:r>
+      <w:proofErr w:type="gramEnd"/>
     </w:p>
     <w:p>
       <w:pPr>
         <w:pStyle w:val="Code"/>
       </w:pPr>
       <w:r>
-        <w:t>(x)  = x is optional</w:t>
+        <w:t xml:space="preserve">(x)  = </w:t>
+      </w:r>
+      <w:proofErr w:type="gramStart"/>
+      <w:r>
+        <w:t>x</w:t>
+      </w:r>
+      <w:proofErr w:type="gramEnd"/>
+      <w:r>
+        <w:t xml:space="preserve"> is optional</w:t>
       </w:r>
     </w:p>
     <w:p>
       <w:pPr>
         <w:pStyle w:val="Code"/>
       </w:pPr>
-      <w:r>
-        <w:t>x*   = 1 or more occurrences of x</w:t>
+      <w:proofErr w:type="gramStart"/>
+      <w:r>
+        <w:t>x</w:t>
+      </w:r>
+      <w:proofErr w:type="gramEnd"/>
+      <w:r>
+        <w:t>*   = 1 or more occurrences of x</w:t>
       </w:r>
     </w:p>
     <w:p>
@@ -216,7 +265,15 @@
         <w:pStyle w:val="Code"/>
       </w:pPr>
       <w:r>
-        <w:t>(x)* = 0 or more occurrences of x</w:t>
+        <w:t>(</w:t>
+      </w:r>
+      <w:proofErr w:type="gramStart"/>
+      <w:r>
+        <w:t>x</w:t>
+      </w:r>
+      <w:proofErr w:type="gramEnd"/>
+      <w:r>
+        <w:t>)* = 0 or more occurrences of x</w:t>
       </w:r>
     </w:p>
     <w:p>
@@ -231,8 +288,13 @@
       <w:pPr>
         <w:pStyle w:val="Code"/>
       </w:pPr>
-      <w:r>
-        <w:t>word      = non-terminal symbol</w:t>
+      <w:proofErr w:type="gramStart"/>
+      <w:r>
+        <w:t>word</w:t>
+      </w:r>
+      <w:proofErr w:type="gramEnd"/>
+      <w:r>
+        <w:t xml:space="preserve">      = non-terminal symbol</w:t>
       </w:r>
     </w:p>
     <w:p>
@@ -240,7 +302,15 @@
         <w:pStyle w:val="Code"/>
       </w:pPr>
       <w:r>
-        <w:t>“word”    = string literal</w:t>
+        <w:t>“</w:t>
+      </w:r>
+      <w:proofErr w:type="gramStart"/>
+      <w:r>
+        <w:t>word</w:t>
+      </w:r>
+      <w:proofErr w:type="gramEnd"/>
+      <w:r>
+        <w:t>”    = string literal</w:t>
       </w:r>
     </w:p>
     <w:p>
@@ -248,7 +318,15 @@
         <w:pStyle w:val="Code"/>
       </w:pPr>
       <w:r>
-        <w:t>[x, y, z] = list containing x y and z</w:t>
+        <w:t>[</w:t>
+      </w:r>
+      <w:proofErr w:type="gramStart"/>
+      <w:r>
+        <w:t>x</w:t>
+      </w:r>
+      <w:proofErr w:type="gramEnd"/>
+      <w:r>
+        <w:t>, y, z] = list containing x y and z</w:t>
       </w:r>
     </w:p>
     <w:p>
@@ -257,7 +335,15 @@
       </w:pPr>
       <w:r>
         <w:lastRenderedPageBreak/>
-        <w:t>(x, y)    = pair x and y</w:t>
+        <w:t>(</w:t>
+      </w:r>
+      <w:proofErr w:type="gramStart"/>
+      <w:r>
+        <w:t>x</w:t>
+      </w:r>
+      <w:proofErr w:type="gramEnd"/>
+      <w:r>
+        <w:t>, y)    = pair x and y</w:t>
       </w:r>
     </w:p>
     <w:p>
@@ -272,9 +358,11 @@
       <w:r>
         <w:t>{</w:t>
       </w:r>
+      <w:proofErr w:type="gramStart"/>
       <w:r>
         <w:t>words</w:t>
       </w:r>
+      <w:proofErr w:type="gramEnd"/>
       <w:r>
         <w:t xml:space="preserve">} </w:t>
       </w:r>
@@ -490,10 +578,21 @@
         <w:rPr>
           <w:rFonts w:ascii="Courier" w:hAnsi="Courier"/>
         </w:rPr>
-        <w:t xml:space="preserve">{clue} </w:t>
-      </w:r>
-      <w:r>
-        <w:t>) very rarely has any relation to the answer.</w:t>
+        <w:t>{clue</w:t>
+      </w:r>
+      <w:proofErr w:type="gramStart"/>
+      <w:r>
+        <w:rPr>
+          <w:rFonts w:ascii="Courier" w:hAnsi="Courier"/>
+        </w:rPr>
+        <w:t xml:space="preserve">} </w:t>
+      </w:r>
+      <w:r>
+        <w:t>)</w:t>
+      </w:r>
+      <w:proofErr w:type="gramEnd"/>
+      <w:r>
+        <w:t xml:space="preserve"> very rarely has any relation to the answer.</w:t>
       </w:r>
     </w:p>
     <w:p>
@@ -545,11 +644,16 @@
         <w:pStyle w:val="Code"/>
       </w:pPr>
       <w:r>
-        <w:t>{a</w:t>
+        <w:t>{</w:t>
+      </w:r>
+      <w:proofErr w:type="gramStart"/>
+      <w:r>
+        <w:t>a</w:t>
       </w:r>
       <w:r>
         <w:t>llies</w:t>
       </w:r>
+      <w:proofErr w:type="gramEnd"/>
       <w:r>
         <w:t>}</w:t>
       </w:r>
@@ -567,11 +671,16 @@
       </w:r>
     </w:p>
     <w:p>
+      <w:proofErr w:type="gramStart"/>
       <w:r>
         <w:t>a</w:t>
       </w:r>
       <w:r>
-        <w:t xml:space="preserve">lthough sometimes </w:t>
+        <w:t>lthough</w:t>
+      </w:r>
+      <w:proofErr w:type="gramEnd"/>
+      <w:r>
+        <w:t xml:space="preserve"> sometimes </w:t>
       </w:r>
       <w:r>
         <w:t xml:space="preserve">the </w:t>
@@ -585,11 +694,16 @@
         <w:pStyle w:val="Code"/>
       </w:pPr>
       <w:r>
-        <w:t>{c</w:t>
+        <w:t>{</w:t>
+      </w:r>
+      <w:proofErr w:type="gramStart"/>
+      <w:r>
+        <w:t>c</w:t>
       </w:r>
       <w:r>
         <w:t>ountry</w:t>
       </w:r>
+      <w:proofErr w:type="gramEnd"/>
       <w:r>
         <w:t>}  =  “</w:t>
       </w:r>
@@ -602,7 +716,15 @@
     </w:p>
     <w:p>
       <w:r>
-        <w:t xml:space="preserve">The definition carries a variety of linguistic features with it that the overall answer, and so the answer as derived by the wordplay, must match. These include aspect (noun, verb, adjective), plurality (tree, trees), tense (go, going, gone). These features may also be considered as context to the clue itself.  </w:t>
+        <w:t xml:space="preserve">The definition carries a variety of linguistic features with it that the overall answer, and so the answer as derived by the wordplay, must match. These include aspect (noun, verb, adjective), plurality (tree, trees), </w:t>
+      </w:r>
+      <w:proofErr w:type="gramStart"/>
+      <w:r>
+        <w:t>tense</w:t>
+      </w:r>
+      <w:proofErr w:type="gramEnd"/>
+      <w:r>
+        <w:t xml:space="preserve"> (go, going, gone). These features may also be considered as context to the clue itself.  </w:t>
       </w:r>
     </w:p>
     <w:p>
@@ -655,13 +777,20 @@
         </w:numPr>
       </w:pPr>
       <w:r>
-        <w:lastRenderedPageBreak/>
         <w:t>Wordplay</w:t>
       </w:r>
     </w:p>
     <w:p>
       <w:r>
-        <w:t>The wordplay section of a clue is a set of deliberately ambiguous instructions that allows the solver to arrive at the eventual answer. As the instructions are ambiguous, multiple possible parsings of the instructions are possible. Some of these parsing will not lead to a valid English word:</w:t>
+        <w:t xml:space="preserve">The wordplay section of a clue is a set of deliberately ambiguous instructions that allows the solver to arrive at the eventual answer. As the instructions are ambiguous, multiple possible </w:t>
+      </w:r>
+      <w:proofErr w:type="spellStart"/>
+      <w:r>
+        <w:t>parsings</w:t>
+      </w:r>
+      <w:proofErr w:type="spellEnd"/>
+      <w:r>
+        <w:t xml:space="preserve"> of the instructions are possible. Some of these parsing will not lead to a valid English word:</w:t>
       </w:r>
     </w:p>
     <w:p>
@@ -784,7 +913,21 @@
         <w:rPr>
           <w:rFonts w:ascii="Consolas" w:hAnsi="Consolas"/>
         </w:rPr>
-        <w:t xml:space="preserve"> ??? (no anagrams of imbecile)</w:t>
+        <w:t xml:space="preserve"> ??? (</w:t>
+      </w:r>
+      <w:proofErr w:type="gramStart"/>
+      <w:r>
+        <w:rPr>
+          <w:rFonts w:ascii="Consolas" w:hAnsi="Consolas"/>
+        </w:rPr>
+        <w:t>no</w:t>
+      </w:r>
+      <w:proofErr w:type="gramEnd"/>
+      <w:r>
+        <w:rPr>
+          <w:rFonts w:ascii="Consolas" w:hAnsi="Consolas"/>
+        </w:rPr>
+        <w:t xml:space="preserve"> anagrams of imbecile)</w:t>
       </w:r>
     </w:p>
     <w:p>
@@ -792,8 +935,13 @@
         <w:ind w:left="432" w:firstLine="288"/>
       </w:pPr>
       <w:r>
-        <w:t>(correct</w:t>
-      </w:r>
+        <w:t>(</w:t>
+      </w:r>
+      <w:proofErr w:type="gramStart"/>
+      <w:r>
+        <w:t>correct</w:t>
+      </w:r>
+      <w:proofErr w:type="gramEnd"/>
       <w:r>
         <w:t xml:space="preserve"> reading was anagram </w:t>
       </w:r>
@@ -953,7 +1101,21 @@
         <w:rPr>
           <w:rFonts w:ascii="Consolas" w:hAnsi="Consolas"/>
         </w:rPr>
-        <w:t xml:space="preserve"> ‘remind’ = </w:t>
+        <w:t xml:space="preserve"> ‘</w:t>
+      </w:r>
+      <w:proofErr w:type="gramStart"/>
+      <w:r>
+        <w:rPr>
+          <w:rFonts w:ascii="Consolas" w:hAnsi="Consolas"/>
+        </w:rPr>
+        <w:t>remind’</w:t>
+      </w:r>
+      <w:proofErr w:type="gramEnd"/>
+      <w:r>
+        <w:rPr>
+          <w:rFonts w:ascii="Consolas" w:hAnsi="Consolas"/>
+        </w:rPr>
+        <w:t xml:space="preserve"> = </w:t>
       </w:r>
       <w:r>
         <w:rPr>
@@ -980,8 +1142,13 @@
         <w:ind w:left="432" w:firstLine="288"/>
       </w:pPr>
       <w:r>
-        <w:t>(correct</w:t>
-      </w:r>
+        <w:t>(</w:t>
+      </w:r>
+      <w:proofErr w:type="gramStart"/>
+      <w:r>
+        <w:t>correct</w:t>
+      </w:r>
+      <w:proofErr w:type="gramEnd"/>
       <w:r>
         <w:t xml:space="preserve"> reading was   anagram ‘corset’ = escort = minder)</w:t>
       </w:r>
@@ -1010,8 +1177,16 @@
         <w:rPr>
           <w:highlight w:val="yellow"/>
         </w:rPr>
-        <w:t>Some sort of leadup</w:t>
-      </w:r>
+        <w:t xml:space="preserve">Some sort of </w:t>
+      </w:r>
+      <w:proofErr w:type="spellStart"/>
+      <w:r>
+        <w:rPr>
+          <w:highlight w:val="yellow"/>
+        </w:rPr>
+        <w:t>leadup</w:t>
+      </w:r>
+      <w:proofErr w:type="spellEnd"/>
     </w:p>
     <w:p>
       <w:pPr>
@@ -1038,11 +1213,16 @@
       <w:r>
         <w:sym w:font="Symbol" w:char="F0AE"/>
       </w:r>
+      <w:proofErr w:type="gramStart"/>
       <w:r>
         <w:t xml:space="preserve">  </w:t>
       </w:r>
       <w:r>
-        <w:t xml:space="preserve">Anagram | Concatenation </w:t>
+        <w:t>Anagram</w:t>
+      </w:r>
+      <w:proofErr w:type="gramEnd"/>
+      <w:r>
+        <w:t xml:space="preserve"> | Concatenation </w:t>
       </w:r>
       <w:r>
         <w:rPr>
@@ -1073,7 +1253,23 @@
     </w:p>
     <w:p>
       <w:r>
-        <w:t>A very commonly used operator in crossword clues is an anagram. These take the form of an indicator word that denotes that the anagram function is being used (called an ‘anagrind’ within cruciverbalist circles), along with the candidate letters to be anagrammed. The simplest form of this gets the candidate letters verbatim from the clue:</w:t>
+        <w:t>A very commonly used operator in crossword clues is an anagram. These take the form of an indicator word that denotes that the anagram function is being used (called an ‘</w:t>
+      </w:r>
+      <w:proofErr w:type="spellStart"/>
+      <w:r>
+        <w:t>anagrind</w:t>
+      </w:r>
+      <w:proofErr w:type="spellEnd"/>
+      <w:r>
+        <w:t xml:space="preserve">’ within </w:t>
+      </w:r>
+      <w:proofErr w:type="spellStart"/>
+      <w:r>
+        <w:t>cruciverbalist</w:t>
+      </w:r>
+      <w:proofErr w:type="spellEnd"/>
+      <w:r>
+        <w:t xml:space="preserve"> circles), along with the candidate letters to be anagrammed. The simplest form of this gets the candidate letters verbatim from the clue:</w:t>
       </w:r>
     </w:p>
     <w:p>
@@ -1090,11 +1286,24 @@
         <w:sym w:font="Symbol" w:char="F0AE"/>
       </w:r>
       <w:r>
-        <w:t xml:space="preserve"> Anagrind, “candidate words”</w:t>
-      </w:r>
-      <w:r>
-        <w:t xml:space="preserve"> | “candidate words”, Anagrind</w:t>
-      </w:r>
+        <w:t xml:space="preserve"> </w:t>
+      </w:r>
+      <w:proofErr w:type="spellStart"/>
+      <w:r>
+        <w:t>Anagrind</w:t>
+      </w:r>
+      <w:proofErr w:type="spellEnd"/>
+      <w:r>
+        <w:t>, “candidate words”</w:t>
+      </w:r>
+      <w:r>
+        <w:t xml:space="preserve"> | “candidate words”, </w:t>
+      </w:r>
+      <w:proofErr w:type="spellStart"/>
+      <w:r>
+        <w:t>Anagrind</w:t>
+      </w:r>
+      <w:proofErr w:type="spellEnd"/>
     </w:p>
     <w:p>
       <w:r>
@@ -1237,7 +1446,21 @@
         <w:rPr>
           <w:rFonts w:ascii="Consolas" w:hAnsi="Consolas"/>
         </w:rPr>
-        <w:t xml:space="preserve"> [anagrind = </w:t>
+        <w:t xml:space="preserve"> [</w:t>
+      </w:r>
+      <w:proofErr w:type="spellStart"/>
+      <w:r>
+        <w:rPr>
+          <w:rFonts w:ascii="Consolas" w:hAnsi="Consolas"/>
+        </w:rPr>
+        <w:t>anagrind</w:t>
+      </w:r>
+      <w:proofErr w:type="spellEnd"/>
+      <w:r>
+        <w:rPr>
+          <w:rFonts w:ascii="Consolas" w:hAnsi="Consolas"/>
+        </w:rPr>
+        <w:t xml:space="preserve"> = </w:t>
       </w:r>
       <w:r>
         <w:rPr>
@@ -1309,7 +1532,6 @@
         <w:rPr>
           <w:rFonts w:ascii="Consolas" w:hAnsi="Consolas"/>
         </w:rPr>
-        <w:lastRenderedPageBreak/>
         <w:sym w:font="Symbol" w:char="F0DE"/>
       </w:r>
       <w:r>
@@ -1322,7 +1544,21 @@
         <w:rPr>
           <w:rFonts w:ascii="Consolas" w:hAnsi="Consolas"/>
         </w:rPr>
-        <w:t>Anagram (“bare fore” + “comed”)</w:t>
+        <w:t>Anagram (“bare fore” + “</w:t>
+      </w:r>
+      <w:proofErr w:type="spellStart"/>
+      <w:r>
+        <w:rPr>
+          <w:rFonts w:ascii="Consolas" w:hAnsi="Consolas"/>
+        </w:rPr>
+        <w:t>comed</w:t>
+      </w:r>
+      <w:proofErr w:type="spellEnd"/>
+      <w:r>
+        <w:rPr>
+          <w:rFonts w:ascii="Consolas" w:hAnsi="Consolas"/>
+        </w:rPr>
+        <w:t>”)</w:t>
       </w:r>
       <w:r>
         <w:rPr>
@@ -1352,7 +1588,21 @@
         <w:rPr>
           <w:rFonts w:ascii="Consolas" w:hAnsi="Consolas"/>
         </w:rPr>
-        <w:t>Anagram (“bare fore” + “comed”)</w:t>
+        <w:t>Anagram (“bare fore” + “</w:t>
+      </w:r>
+      <w:proofErr w:type="spellStart"/>
+      <w:r>
+        <w:rPr>
+          <w:rFonts w:ascii="Consolas" w:hAnsi="Consolas"/>
+        </w:rPr>
+        <w:t>comed</w:t>
+      </w:r>
+      <w:proofErr w:type="spellEnd"/>
+      <w:r>
+        <w:rPr>
+          <w:rFonts w:ascii="Consolas" w:hAnsi="Consolas"/>
+        </w:rPr>
+        <w:t>”)</w:t>
       </w:r>
       <w:r>
         <w:rPr>
@@ -1382,7 +1632,21 @@
         <w:rPr>
           <w:rFonts w:ascii="Consolas" w:hAnsi="Consolas"/>
         </w:rPr>
-        <w:t>Anagram (“bareforecomed”)</w:t>
+        <w:t>Anagram (“</w:t>
+      </w:r>
+      <w:proofErr w:type="spellStart"/>
+      <w:r>
+        <w:rPr>
+          <w:rFonts w:ascii="Consolas" w:hAnsi="Consolas"/>
+        </w:rPr>
+        <w:t>bareforecomed</w:t>
+      </w:r>
+      <w:proofErr w:type="spellEnd"/>
+      <w:r>
+        <w:rPr>
+          <w:rFonts w:ascii="Consolas" w:hAnsi="Consolas"/>
+        </w:rPr>
+        <w:t>”)</w:t>
       </w:r>
       <w:r>
         <w:rPr>
@@ -1439,9 +1703,27 @@
       <w:r>
         <w:sym w:font="Symbol" w:char="F0AE"/>
       </w:r>
-      <w:r>
-        <w:t xml:space="preserve"> Anagrind, Wordplay | Wordplay, Anagrind</w:t>
-      </w:r>
+      <w:proofErr w:type="gramStart"/>
+      <w:r>
+        <w:t xml:space="preserve"> </w:t>
+      </w:r>
+      <w:r>
+        <w:t xml:space="preserve"> </w:t>
+      </w:r>
+      <w:proofErr w:type="spellStart"/>
+      <w:r>
+        <w:t>Anagrind</w:t>
+      </w:r>
+      <w:proofErr w:type="spellEnd"/>
+      <w:proofErr w:type="gramEnd"/>
+      <w:r>
+        <w:t xml:space="preserve">, Wordplay | Wordplay, </w:t>
+      </w:r>
+      <w:proofErr w:type="spellStart"/>
+      <w:r>
+        <w:t>Anagrind</w:t>
+      </w:r>
+      <w:proofErr w:type="spellEnd"/>
     </w:p>
     <w:p>
       <w:r>
@@ -1462,20 +1744,249 @@
         <w:rPr>
           <w:rFonts w:ascii="Adobe Garamond Pro" w:hAnsi="Adobe Garamond Pro"/>
         </w:rPr>
-        <w:t>Secondly – and here, for once, I differ from Afrit – I hate what I call an indirect anagram. By that I mean "Tough form of monster" for HARDY (anagram of HYDRA). There may not be many monsters in five letters; but all the same I think the clue-writer is being mean and withholding information which the solver can reasonably demand. Why should he have to solve something before he can begin to use part of a clue? He has first to find "hydra" – and why shouldn't it be "giant"? – and then use the anagrammatic information to help him think of "hardy". ... My real point is that the secondary part of the clue – other than the definition – is meant to help the solver. The indirect anagram, unless there are virtually no alternatives, hardly ever does. He only sees it after he has got his answer by other means.</w:t>
-      </w:r>
-    </w:p>
-    <w:p>
-      <w:r>
-        <w:t xml:space="preserve">Even so, most setters that claim to be Ximenian </w:t>
+        <w:t xml:space="preserve">Secondly – and here, for once, I differ from </w:t>
+      </w:r>
+      <w:proofErr w:type="spellStart"/>
+      <w:r>
+        <w:rPr>
+          <w:rFonts w:ascii="Adobe Garamond Pro" w:hAnsi="Adobe Garamond Pro"/>
+        </w:rPr>
+        <w:t>Afrit</w:t>
+      </w:r>
+      <w:proofErr w:type="spellEnd"/>
+      <w:r>
+        <w:rPr>
+          <w:rFonts w:ascii="Adobe Garamond Pro" w:hAnsi="Adobe Garamond Pro"/>
+        </w:rPr>
+        <w:t xml:space="preserve"> – I hate what I call an indirect anagram. By that I mean "Tough form of monster" for HARDY (anagram of HYDRA). There may not be many monsters in five letters; but all the same I think the clue-writer is being mean and withholding </w:t>
+      </w:r>
+      <w:proofErr w:type="gramStart"/>
+      <w:r>
+        <w:rPr>
+          <w:rFonts w:ascii="Adobe Garamond Pro" w:hAnsi="Adobe Garamond Pro"/>
+        </w:rPr>
+        <w:t>information which</w:t>
+      </w:r>
+      <w:proofErr w:type="gramEnd"/>
+      <w:r>
+        <w:rPr>
+          <w:rFonts w:ascii="Adobe Garamond Pro" w:hAnsi="Adobe Garamond Pro"/>
+        </w:rPr>
+        <w:t xml:space="preserve"> the solver can reasonably demand. Why should he have to solve something before he can begin to use part of a clue? He has first to find "hydra" – and why shouldn't it be "giant"? – </w:t>
+      </w:r>
+      <w:proofErr w:type="gramStart"/>
+      <w:r>
+        <w:rPr>
+          <w:rFonts w:ascii="Adobe Garamond Pro" w:hAnsi="Adobe Garamond Pro"/>
+        </w:rPr>
+        <w:t>and</w:t>
+      </w:r>
+      <w:proofErr w:type="gramEnd"/>
+      <w:r>
+        <w:rPr>
+          <w:rFonts w:ascii="Adobe Garamond Pro" w:hAnsi="Adobe Garamond Pro"/>
+        </w:rPr>
+        <w:t xml:space="preserve"> then use the anagrammatic information to help him think of "hardy". ... My real point is that the secondary part of the clue – other than the definition – is meant to help the solver. The indirect anagram, unless there are virtually no alternatives, hardly ever does. He only sees it after he has got his answer by other means.</w:t>
+      </w:r>
+    </w:p>
+    <w:p>
+      <w:r>
+        <w:t>Even so, most setters that cl</w:t>
+      </w:r>
+      <w:r>
+        <w:t xml:space="preserve">aim to be </w:t>
+      </w:r>
+      <w:proofErr w:type="spellStart"/>
+      <w:r>
+        <w:t>Ximene</w:t>
+      </w:r>
+      <w:r>
+        <w:t>an</w:t>
+      </w:r>
+      <w:proofErr w:type="spellEnd"/>
+      <w:r>
+        <w:t xml:space="preserve"> </w:t>
+      </w:r>
+      <w:r>
+        <w:rPr>
+          <w:highlight w:val="yellow"/>
+        </w:rPr>
+        <w:t>more</w:t>
+      </w:r>
+      <w:r>
+        <w:t xml:space="preserve"> </w:t>
+      </w:r>
+      <w:r>
+        <w:rPr>
+          <w:highlight w:val="yellow"/>
+        </w:rPr>
+        <w:t xml:space="preserve">details </w:t>
+      </w:r>
+      <w:proofErr w:type="spellStart"/>
+      <w:r>
+        <w:rPr>
+          <w:highlight w:val="yellow"/>
+        </w:rPr>
+        <w:t>pls</w:t>
+      </w:r>
+      <w:proofErr w:type="spellEnd"/>
+      <w:r>
+        <w:t xml:space="preserve"> </w:t>
       </w:r>
       <w:r>
         <w:t>will allow small abbreviations and contractions (as above) to be included in their clues.</w:t>
+      </w:r>
+    </w:p>
+    <w:p>
+      <w:pPr>
+        <w:ind w:firstLine="720"/>
+        <w:rPr>
+          <w:rFonts w:ascii="Consolas" w:hAnsi="Consolas"/>
+        </w:rPr>
+      </w:pPr>
+      <w:proofErr w:type="spellStart"/>
+      <w:r>
+        <w:rPr>
+          <w:rFonts w:ascii="Consolas" w:hAnsi="Consolas"/>
+        </w:rPr>
+        <w:t>Anagrind</w:t>
+      </w:r>
+      <w:proofErr w:type="spellEnd"/>
+      <w:r>
+        <w:rPr>
+          <w:rFonts w:ascii="Consolas" w:hAnsi="Consolas"/>
+        </w:rPr>
+        <w:t xml:space="preserve"> </w:t>
+      </w:r>
+      <w:r>
+        <w:rPr>
+          <w:rFonts w:ascii="Consolas" w:hAnsi="Consolas"/>
+        </w:rPr>
+        <w:sym w:font="Symbol" w:char="F0AE"/>
+      </w:r>
+      <w:r>
+        <w:rPr>
+          <w:rFonts w:ascii="Consolas" w:hAnsi="Consolas"/>
+        </w:rPr>
+        <w:t xml:space="preserve">  “free”</w:t>
+      </w:r>
+      <w:r>
+        <w:rPr>
+          <w:rFonts w:ascii="Consolas" w:hAnsi="Consolas"/>
+        </w:rPr>
+        <w:t xml:space="preserve"> | “novel” | “comic” [...]</w:t>
+      </w:r>
+    </w:p>
+    <w:p>
+      <w:pPr>
+        <w:rPr>
+          <w:b/>
+        </w:rPr>
+      </w:pPr>
+    </w:p>
+    <w:p>
+      <w:pPr>
+        <w:rPr>
+          <w:b/>
+        </w:rPr>
+      </w:pPr>
+      <w:r>
+        <w:rPr>
+          <w:b/>
+        </w:rPr>
+        <w:t xml:space="preserve">Reversion </w:t>
+      </w:r>
+    </w:p>
+    <w:p>
+      <w:r>
+        <w:t xml:space="preserve">Clues can also be reversed. While this is functionally a subset of anagrams, there are some crucial differences. Firstly the ‘directionality’ of the clue </w:t>
+      </w:r>
+      <w:r>
+        <w:t xml:space="preserve">(i.e. whether it is a ‘down’ or an ‘across’) </w:t>
+      </w:r>
+      <w:r>
+        <w:t>comes into effect, in determining the sorts of indicators that can form it: “turned back” may only apply to ‘across’ clues, where “taken up” may only apply to ‘down’ clues.</w:t>
+      </w:r>
+    </w:p>
+    <w:p>
+      <w:r>
+        <w:t xml:space="preserve">Further, these clues </w:t>
+      </w:r>
+      <w:r>
+        <w:t xml:space="preserve">are usually taken to be ‘fairer’ game for subsequent operations to be applied to the target of the reversion.  Therefore, a clue with nested wordplay such as “Fruit, odd-one-out turned back (5)” would be acceptable, where </w:t>
+      </w:r>
+      <w:r>
+        <w:t>an equivalent clue</w:t>
+      </w:r>
+      <w:r>
+        <w:t xml:space="preserve"> “Fruit, odd-one-out messed around” would ofte</w:t>
       </w:r>
       <w:bookmarkStart w:id="0" w:name="_GoBack"/>
       <w:bookmarkEnd w:id="0"/>
-    </w:p>
-    <w:p/>
+      <w:r>
+        <w:t xml:space="preserve">n not be seen as </w:t>
+      </w:r>
+      <w:proofErr w:type="spellStart"/>
+      <w:r>
+        <w:t>Ximinean</w:t>
+      </w:r>
+      <w:proofErr w:type="spellEnd"/>
+      <w:r>
+        <w:t>.</w:t>
+      </w:r>
+    </w:p>
+    <w:p>
+      <w:pPr>
+        <w:rPr>
+          <w:rFonts w:ascii="Consolas" w:hAnsi="Consolas"/>
+        </w:rPr>
+      </w:pPr>
+      <w:r>
+        <w:t xml:space="preserve">        </w:t>
+      </w:r>
+      <w:r>
+        <w:rPr>
+          <w:rFonts w:ascii="Consolas" w:hAnsi="Consolas"/>
+        </w:rPr>
+        <w:t xml:space="preserve">Anagram </w:t>
+      </w:r>
+      <w:r>
+        <w:rPr>
+          <w:rFonts w:ascii="Consolas" w:hAnsi="Consolas"/>
+        </w:rPr>
+        <w:sym w:font="Symbol" w:char="F0AE"/>
+      </w:r>
+      <w:proofErr w:type="gramStart"/>
+      <w:r>
+        <w:rPr>
+          <w:rFonts w:ascii="Consolas" w:hAnsi="Consolas"/>
+        </w:rPr>
+        <w:t xml:space="preserve">  </w:t>
+      </w:r>
+      <w:proofErr w:type="spellStart"/>
+      <w:r>
+        <w:rPr>
+          <w:rFonts w:ascii="Consolas" w:hAnsi="Consolas"/>
+        </w:rPr>
+        <w:t>ReversionIndictator</w:t>
+      </w:r>
+      <w:proofErr w:type="spellEnd"/>
+      <w:proofErr w:type="gramEnd"/>
+      <w:r>
+        <w:rPr>
+          <w:rFonts w:ascii="Consolas" w:hAnsi="Consolas"/>
+        </w:rPr>
+        <w:t xml:space="preserve">, Wordplay | Wordplay, </w:t>
+      </w:r>
+      <w:proofErr w:type="spellStart"/>
+      <w:r>
+        <w:rPr>
+          <w:rFonts w:ascii="Consolas" w:hAnsi="Consolas"/>
+        </w:rPr>
+        <w:t>ReversionIndictator</w:t>
+      </w:r>
+      <w:proofErr w:type="spellEnd"/>
+    </w:p>
     <w:p/>
     <w:p>
       <w:pPr>
@@ -3728,7 +4239,7 @@
 </file>
 
 <file path=customXml/itemProps1.xml><?xml version="1.0" encoding="utf-8"?>
-<ds:datastoreItem xmlns:ds="http://schemas.openxmlformats.org/officeDocument/2006/customXml" ds:itemID="{8B3E7A12-FF98-D04A-BA0A-406589F7347C}">
+<ds:datastoreItem xmlns:ds="http://schemas.openxmlformats.org/officeDocument/2006/customXml" ds:itemID="{98CD3EB8-8038-9B40-9661-C565EF7272F2}">
   <ds:schemaRefs>
     <ds:schemaRef ds:uri="http://schemas.openxmlformats.org/officeDocument/2006/bibliography"/>
   </ds:schemaRefs>

</xml_diff>

<commit_message>
Hidden word clues: find if you can
</commit_message>
<xml_diff>
--- a/writeup/writeup.docx
+++ b/writeup/writeup.docx
@@ -1,6 +1,6 @@
 
 <file path=word/document.xml><?xml version="1.0" encoding="utf-8"?>
-<w:document xmlns:wpc="http://schemas.microsoft.com/office/word/2010/wordprocessingCanvas" xmlns:mo="http://schemas.microsoft.com/office/mac/office/2008/main" xmlns:mc="http://schemas.openxmlformats.org/markup-compatibility/2006" xmlns:mv="urn:schemas-microsoft-com:mac:vml" xmlns:o="urn:schemas-microsoft-com:office:office" xmlns:r="http://schemas.openxmlformats.org/officeDocument/2006/relationships" xmlns:m="http://schemas.openxmlformats.org/officeDocument/2006/math" xmlns:v="urn:schemas-microsoft-com:vml" xmlns:wp14="http://schemas.microsoft.com/office/word/2010/wordprocessingDrawing" xmlns:wp="http://schemas.openxmlformats.org/drawingml/2006/wordprocessingDrawing" xmlns:w10="urn:schemas-microsoft-com:office:word" xmlns:w="http://schemas.openxmlformats.org/wordprocessingml/2006/main" xmlns:w14="http://schemas.microsoft.com/office/word/2010/wordml" xmlns:wpg="http://schemas.microsoft.com/office/word/2010/wordprocessingGroup" xmlns:wpi="http://schemas.microsoft.com/office/word/2010/wordprocessingInk" xmlns:wne="http://schemas.microsoft.com/office/word/2006/wordml" xmlns:wps="http://schemas.microsoft.com/office/word/2010/wordprocessingShape" mc:Ignorable="w14 wp14">
+<w:document xmlns:mv="urn:schemas-microsoft-com:mac:vml" xmlns:mo="http://schemas.microsoft.com/office/mac/office/2008/main" xmlns:ve="http://schemas.openxmlformats.org/markup-compatibility/2006" xmlns:o="urn:schemas-microsoft-com:office:office" xmlns:r="http://schemas.openxmlformats.org/officeDocument/2006/relationships" xmlns:m="http://schemas.openxmlformats.org/officeDocument/2006/math" xmlns:v="urn:schemas-microsoft-com:vml" xmlns:w10="urn:schemas-microsoft-com:office:word" xmlns:w="http://schemas.openxmlformats.org/wordprocessingml/2006/main" xmlns:wne="http://schemas.microsoft.com/office/word/2006/wordml" xmlns:wp="http://schemas.openxmlformats.org/drawingml/2006/wordprocessingDrawing" ve:Ignorable="mv" ve:PreserveAttributes="mv:*">
   <w:body>
     <w:p>
       <w:pPr>
@@ -334,7 +334,6 @@
         <w:pStyle w:val="Code"/>
       </w:pPr>
       <w:r>
-        <w:lastRenderedPageBreak/>
         <w:t>(</w:t>
       </w:r>
       <w:proofErr w:type="gramStart"/>
@@ -777,7 +776,6 @@
         </w:numPr>
       </w:pPr>
       <w:r>
-        <w:lastRenderedPageBreak/>
         <w:t>Wordplay</w:t>
       </w:r>
     </w:p>
@@ -1533,7 +1531,6 @@
         <w:rPr>
           <w:rFonts w:ascii="Consolas" w:hAnsi="Consolas"/>
         </w:rPr>
-        <w:lastRenderedPageBreak/>
         <w:sym w:font="Symbol" w:char="F0DE"/>
       </w:r>
       <w:r>
@@ -2020,11 +2017,21 @@
       </w:r>
     </w:p>
     <w:p>
-      <w:pPr>
-        <w:rPr>
-          <w:rFonts w:ascii="Consolas" w:hAnsi="Consolas"/>
-        </w:rPr>
-      </w:pPr>
+      <w:r>
+        <w:br/>
+        <w:t xml:space="preserve">As with the unitary operator, each of the arguments of binary operators can be one or more </w:t>
+      </w:r>
+      <w:proofErr w:type="gramStart"/>
+      <w:r>
+        <w:t>words</w:t>
+      </w:r>
+      <w:proofErr w:type="gramEnd"/>
+      <w:r>
+        <w:t>.</w:t>
+      </w:r>
+      <w:r>
+        <w:br/>
+      </w:r>
     </w:p>
     <w:p>
       <w:pPr>
@@ -2044,11 +2051,7 @@
         <w:t xml:space="preserve">In a subtraction clue, a number of letters are removed from the target. Usually, the target is some wordplay </w:t>
       </w:r>
       <w:r>
-        <w:t xml:space="preserve">itself, although sometimes just a string literal. The letters to be subtracted are also often the product of some sort of cluing, although this is usually fairly limited in scope (abbreviations, </w:t>
-      </w:r>
-      <w:r>
-        <w:lastRenderedPageBreak/>
-        <w:t>contractions, first letters of string literals). There are two constraints on this: all the letters from the subtraction set must be in the target, and the length of the subtraction set must be less than the length of the target.</w:t>
+        <w:t>itself, although sometimes just a string literal. The letters to be subtracted are also often the product of some sort of cluing, although this is usually fairly limited in scope (abbreviations, contractions, first letters of string literals). There are two constraints on this: all the letters from the subtraction set must be in the target, and the length of the subtraction set must be less than the length of the target.</w:t>
       </w:r>
     </w:p>
     <w:p>
@@ -2279,11 +2282,282 @@
     </w:p>
     <w:p>
       <w:pPr>
-        <w:ind w:left="1432"/>
-        <w:rPr>
-          <w:rFonts w:ascii="Consolas" w:hAnsi="Consolas"/>
-        </w:rPr>
-      </w:pPr>
+        <w:rPr>
+          <w:b/>
+        </w:rPr>
+      </w:pPr>
+      <w:r>
+        <w:rPr>
+          <w:b/>
+        </w:rPr>
+        <w:t>Hidden word</w:t>
+      </w:r>
+    </w:p>
+    <w:p>
+      <w:pPr>
+        <w:rPr>
+          <w:highlight w:val="lightGray"/>
+        </w:rPr>
+      </w:pPr>
+      <w:r>
+        <w:rPr>
+          <w:highlight w:val="lightGray"/>
+        </w:rPr>
+        <w:t xml:space="preserve">The hidden-word clue, while not particularly common, is still worthy of attention, chiefly because of the way in which it uses the surface meaning of the sentence to distract the solver's attention away from the fact that the solution is lying before his or her eyes. This type of clue involves the concealment of the solution word (or less commonly, words) within a string of other words. The fact that this has been done is usually communicated indirectly to the solver by the hidden-word pointer, which can take one of two forms: it can be a word similar in meaning to the inclusion pointers described above (such as in, within, inside, etc.), which further </w:t>
+      </w:r>
+      <w:proofErr w:type="spellStart"/>
+      <w:r>
+        <w:rPr>
+          <w:highlight w:val="lightGray"/>
+        </w:rPr>
+        <w:t>compli</w:t>
+      </w:r>
+      <w:proofErr w:type="spellEnd"/>
+      <w:r>
+        <w:rPr>
+          <w:highlight w:val="lightGray"/>
+        </w:rPr>
+        <w:t xml:space="preserve">- </w:t>
+      </w:r>
+      <w:proofErr w:type="spellStart"/>
+      <w:r>
+        <w:rPr>
+          <w:highlight w:val="lightGray"/>
+        </w:rPr>
+        <w:t>cates</w:t>
+      </w:r>
+      <w:proofErr w:type="spellEnd"/>
+      <w:r>
+        <w:rPr>
+          <w:highlight w:val="lightGray"/>
+        </w:rPr>
+        <w:t xml:space="preserve"> solution, or it can be a phrase such as we see or appears in. The solution is, of course, a synonym of the synonym part of the clue. An example of this clue is:</w:t>
+      </w:r>
+    </w:p>
+    <w:p>
+      <w:pPr>
+        <w:rPr>
+          <w:highlight w:val="lightGray"/>
+        </w:rPr>
+      </w:pPr>
+      <w:r>
+        <w:rPr>
+          <w:highlight w:val="lightGray"/>
+        </w:rPr>
+        <w:t xml:space="preserve">'Smack which appears in East </w:t>
+      </w:r>
+      <w:proofErr w:type="spellStart"/>
+      <w:r>
+        <w:rPr>
+          <w:highlight w:val="lightGray"/>
+        </w:rPr>
+        <w:t>Anglian</w:t>
+      </w:r>
+      <w:proofErr w:type="spellEnd"/>
+      <w:r>
+        <w:rPr>
+          <w:highlight w:val="lightGray"/>
+        </w:rPr>
+        <w:t xml:space="preserve"> ports</w:t>
+      </w:r>
+      <w:proofErr w:type="gramStart"/>
+      <w:r>
+        <w:rPr>
+          <w:highlight w:val="lightGray"/>
+        </w:rPr>
+        <w:t>.(</w:t>
+      </w:r>
+      <w:proofErr w:type="gramEnd"/>
+      <w:r>
+        <w:rPr>
+          <w:highlight w:val="lightGray"/>
+        </w:rPr>
+        <w:t>4)'</w:t>
+      </w:r>
+    </w:p>
+    <w:p>
+      <w:r>
+        <w:rPr>
+          <w:highlight w:val="lightGray"/>
+        </w:rPr>
+        <w:t>The solution to this example is 'tang', a word meaning 'smack' (in the sense of 'taste'), and which is concealed in '</w:t>
+      </w:r>
+      <w:proofErr w:type="spellStart"/>
+      <w:r>
+        <w:rPr>
+          <w:highlight w:val="lightGray"/>
+        </w:rPr>
+        <w:t>easT</w:t>
+      </w:r>
+      <w:proofErr w:type="spellEnd"/>
+      <w:r>
+        <w:rPr>
+          <w:highlight w:val="lightGray"/>
+        </w:rPr>
+        <w:t xml:space="preserve"> </w:t>
+      </w:r>
+      <w:proofErr w:type="spellStart"/>
+      <w:r>
+        <w:rPr>
+          <w:highlight w:val="lightGray"/>
+        </w:rPr>
+        <w:t>ANGlian</w:t>
+      </w:r>
+      <w:proofErr w:type="spellEnd"/>
+      <w:r>
+        <w:rPr>
+          <w:highlight w:val="lightGray"/>
+        </w:rPr>
+        <w:t xml:space="preserve"> ports'.</w:t>
+      </w:r>
+    </w:p>
+    <w:p>
+      <w:pPr>
+        <w:rPr>
+          <w:rFonts w:ascii="Consolas" w:hAnsi="Consolas"/>
+        </w:rPr>
+      </w:pPr>
+      <w:r>
+        <w:t xml:space="preserve">        </w:t>
+      </w:r>
+      <w:proofErr w:type="spellStart"/>
+      <w:r>
+        <w:rPr>
+          <w:rFonts w:ascii="Consolas" w:hAnsi="Consolas"/>
+        </w:rPr>
+        <w:t>HiddenWord</w:t>
+      </w:r>
+      <w:proofErr w:type="spellEnd"/>
+      <w:r>
+        <w:rPr>
+          <w:rFonts w:ascii="Consolas" w:hAnsi="Consolas"/>
+        </w:rPr>
+        <w:t xml:space="preserve"> </w:t>
+      </w:r>
+      <w:r>
+        <w:rPr>
+          <w:rFonts w:ascii="Consolas" w:hAnsi="Consolas"/>
+        </w:rPr>
+        <w:sym w:font="Symbol" w:char="F0AE"/>
+      </w:r>
+      <w:proofErr w:type="gramStart"/>
+      <w:r>
+        <w:rPr>
+          <w:rFonts w:ascii="Consolas" w:hAnsi="Consolas"/>
+        </w:rPr>
+        <w:t xml:space="preserve">  </w:t>
+      </w:r>
+      <w:proofErr w:type="spellStart"/>
+      <w:r>
+        <w:rPr>
+          <w:rFonts w:ascii="Consolas" w:hAnsi="Consolas"/>
+        </w:rPr>
+        <w:t>Indictator</w:t>
+      </w:r>
+      <w:proofErr w:type="spellEnd"/>
+      <w:proofErr w:type="gramEnd"/>
+      <w:r>
+        <w:rPr>
+          <w:rFonts w:ascii="Consolas" w:hAnsi="Consolas"/>
+        </w:rPr>
+        <w:t xml:space="preserve"> </w:t>
+      </w:r>
+      <w:proofErr w:type="spellStart"/>
+      <w:r>
+        <w:rPr>
+          <w:rFonts w:ascii="Consolas" w:hAnsi="Consolas"/>
+        </w:rPr>
+        <w:t>RemovalSet</w:t>
+      </w:r>
+      <w:proofErr w:type="spellEnd"/>
+      <w:r>
+        <w:rPr>
+          <w:rFonts w:ascii="Consolas" w:hAnsi="Consolas"/>
+        </w:rPr>
+        <w:t xml:space="preserve"> (</w:t>
+      </w:r>
+      <w:proofErr w:type="spellStart"/>
+      <w:r>
+        <w:rPr>
+          <w:rFonts w:ascii="Consolas" w:hAnsi="Consolas"/>
+        </w:rPr>
+        <w:t>SubsidiaryIndicator</w:t>
+      </w:r>
+      <w:proofErr w:type="spellEnd"/>
+      <w:r>
+        <w:rPr>
+          <w:rFonts w:ascii="Consolas" w:hAnsi="Consolas"/>
+        </w:rPr>
+        <w:t>) Target</w:t>
+      </w:r>
+      <w:r>
+        <w:rPr>
+          <w:rFonts w:ascii="Consolas" w:hAnsi="Consolas"/>
+        </w:rPr>
+        <w:t xml:space="preserve"> | </w:t>
+      </w:r>
+      <w:proofErr w:type="spellStart"/>
+      <w:r>
+        <w:rPr>
+          <w:rFonts w:ascii="Consolas" w:hAnsi="Consolas"/>
+        </w:rPr>
+        <w:t>RemovalSet</w:t>
+      </w:r>
+      <w:proofErr w:type="spellEnd"/>
+      <w:r>
+        <w:rPr>
+          <w:rFonts w:ascii="Consolas" w:hAnsi="Consolas"/>
+        </w:rPr>
+        <w:t xml:space="preserve"> </w:t>
+      </w:r>
+      <w:proofErr w:type="spellStart"/>
+      <w:r>
+        <w:rPr>
+          <w:rFonts w:ascii="Consolas" w:hAnsi="Consolas"/>
+        </w:rPr>
+        <w:t>SubtractionMidIndictator</w:t>
+      </w:r>
+      <w:proofErr w:type="spellEnd"/>
+      <w:r>
+        <w:rPr>
+          <w:rFonts w:ascii="Consolas" w:hAnsi="Consolas"/>
+        </w:rPr>
+        <w:t xml:space="preserve"> Target</w:t>
+      </w:r>
+      <w:r>
+        <w:rPr>
+          <w:rFonts w:ascii="Consolas" w:hAnsi="Consolas"/>
+        </w:rPr>
+        <w:t xml:space="preserve"> |</w:t>
+      </w:r>
+      <w:r>
+        <w:rPr>
+          <w:rFonts w:ascii="Consolas" w:hAnsi="Consolas"/>
+        </w:rPr>
+        <w:t xml:space="preserve"> </w:t>
+      </w:r>
+      <w:proofErr w:type="spellStart"/>
+      <w:r>
+        <w:rPr>
+          <w:rFonts w:ascii="Consolas" w:hAnsi="Consolas"/>
+        </w:rPr>
+        <w:t>RemovalSet</w:t>
+      </w:r>
+      <w:proofErr w:type="spellEnd"/>
+      <w:r>
+        <w:rPr>
+          <w:rFonts w:ascii="Consolas" w:hAnsi="Consolas"/>
+        </w:rPr>
+        <w:t xml:space="preserve"> (</w:t>
+      </w:r>
+      <w:proofErr w:type="spellStart"/>
+      <w:r>
+        <w:rPr>
+          <w:rFonts w:ascii="Consolas" w:hAnsi="Consolas"/>
+        </w:rPr>
+        <w:t>SubsidiaryIndicator</w:t>
+      </w:r>
+      <w:proofErr w:type="spellEnd"/>
     </w:p>
     <w:p>
       <w:pPr>
@@ -2334,7 +2608,7 @@
 </file>
 
 <file path=word/numbering.xml><?xml version="1.0" encoding="utf-8"?>
-<w:numbering xmlns:wpc="http://schemas.microsoft.com/office/word/2010/wordprocessingCanvas" xmlns:mo="http://schemas.microsoft.com/office/mac/office/2008/main" xmlns:mc="http://schemas.openxmlformats.org/markup-compatibility/2006" xmlns:mv="urn:schemas-microsoft-com:mac:vml" xmlns:o="urn:schemas-microsoft-com:office:office" xmlns:r="http://schemas.openxmlformats.org/officeDocument/2006/relationships" xmlns:m="http://schemas.openxmlformats.org/officeDocument/2006/math" xmlns:v="urn:schemas-microsoft-com:vml" xmlns:wp14="http://schemas.microsoft.com/office/word/2010/wordprocessingDrawing" xmlns:wp="http://schemas.openxmlformats.org/drawingml/2006/wordprocessingDrawing" xmlns:w10="urn:schemas-microsoft-com:office:word" xmlns:w="http://schemas.openxmlformats.org/wordprocessingml/2006/main" xmlns:w14="http://schemas.microsoft.com/office/word/2010/wordml" xmlns:wpg="http://schemas.microsoft.com/office/word/2010/wordprocessingGroup" xmlns:wpi="http://schemas.microsoft.com/office/word/2010/wordprocessingInk" xmlns:wne="http://schemas.microsoft.com/office/word/2006/wordml" xmlns:wps="http://schemas.microsoft.com/office/word/2010/wordprocessingShape" mc:Ignorable="w14 wp14">
+<w:numbering xmlns:mv="urn:schemas-microsoft-com:mac:vml" xmlns:mo="http://schemas.microsoft.com/office/mac/office/2008/main" xmlns:ve="http://schemas.openxmlformats.org/markup-compatibility/2006" xmlns:o="urn:schemas-microsoft-com:office:office" xmlns:r="http://schemas.openxmlformats.org/officeDocument/2006/relationships" xmlns:m="http://schemas.openxmlformats.org/officeDocument/2006/math" xmlns:v="urn:schemas-microsoft-com:vml" xmlns:w10="urn:schemas-microsoft-com:office:word" xmlns:w="http://schemas.openxmlformats.org/wordprocessingml/2006/main" xmlns:wne="http://schemas.microsoft.com/office/word/2006/wordml" xmlns:wp="http://schemas.openxmlformats.org/drawingml/2006/wordprocessingDrawing">
   <w:abstractNum w:abstractNumId="0">
     <w:nsid w:val="00A3095F"/>
     <w:multiLevelType w:val="hybridMultilevel"/>
@@ -3831,7 +4105,7 @@
 </file>
 
 <file path=word/styles.xml><?xml version="1.0" encoding="utf-8"?>
-<w:styles xmlns:mc="http://schemas.openxmlformats.org/markup-compatibility/2006" xmlns:r="http://schemas.openxmlformats.org/officeDocument/2006/relationships" xmlns:w="http://schemas.openxmlformats.org/wordprocessingml/2006/main" xmlns:w14="http://schemas.microsoft.com/office/word/2010/wordml" mc:Ignorable="w14">
+<w:styles xmlns:r="http://schemas.openxmlformats.org/officeDocument/2006/relationships" xmlns:w="http://schemas.openxmlformats.org/wordprocessingml/2006/main">
   <w:docDefaults>
     <w:rPrDefault>
       <w:rPr>
@@ -3847,9 +4121,7 @@
       </w:pPr>
     </w:pPrDefault>
   </w:docDefaults>
-  <w:latentStyles w:defLockedState="0" w:defUIPriority="0" w:defSemiHidden="0" w:defUnhideWhenUsed="0" w:defQFormat="0" w:count="276">
-    <w:lsdException w:name="Normal (Web)" w:uiPriority="99"/>
-  </w:latentStyles>
+  <w:latentStyles w:defLockedState="0" w:defUIPriority="0" w:defSemiHidden="0" w:defUnhideWhenUsed="0" w:defQFormat="0" w:count="276"/>
   <w:style w:type="paragraph" w:default="1" w:styleId="Normal">
     <w:name w:val="Normal"/>
     <w:qFormat/>
@@ -3902,15 +4174,14 @@
   </w:style>
   <w:style w:type="character" w:default="1" w:styleId="DefaultParagraphFont">
     <w:name w:val="Default Paragraph Font"/>
-    <w:uiPriority w:val="1"/>
     <w:semiHidden/>
     <w:unhideWhenUsed/>
   </w:style>
   <w:style w:type="table" w:default="1" w:styleId="TableNormal">
     <w:name w:val="Normal Table"/>
-    <w:uiPriority w:val="99"/>
     <w:semiHidden/>
     <w:unhideWhenUsed/>
+    <w:qFormat/>
     <w:tblPr>
       <w:tblInd w:w="0" w:type="dxa"/>
       <w:tblCellMar>
@@ -3923,7 +4194,6 @@
   </w:style>
   <w:style w:type="numbering" w:default="1" w:styleId="NoList">
     <w:name w:val="No List"/>
-    <w:uiPriority w:val="99"/>
     <w:semiHidden/>
     <w:unhideWhenUsed/>
   </w:style>

</xml_diff>

<commit_message>
Oh yeah back to LaTeX baby
</commit_message>
<xml_diff>
--- a/writeup/writeup.docx
+++ b/writeup/writeup.docx
@@ -1,6 +1,6 @@
 
 <file path=word/document.xml><?xml version="1.0" encoding="utf-8"?>
-<w:document xmlns:mv="urn:schemas-microsoft-com:mac:vml" xmlns:mo="http://schemas.microsoft.com/office/mac/office/2008/main" xmlns:ve="http://schemas.openxmlformats.org/markup-compatibility/2006" xmlns:o="urn:schemas-microsoft-com:office:office" xmlns:r="http://schemas.openxmlformats.org/officeDocument/2006/relationships" xmlns:m="http://schemas.openxmlformats.org/officeDocument/2006/math" xmlns:v="urn:schemas-microsoft-com:vml" xmlns:w10="urn:schemas-microsoft-com:office:word" xmlns:w="http://schemas.openxmlformats.org/wordprocessingml/2006/main" xmlns:wne="http://schemas.microsoft.com/office/word/2006/wordml" xmlns:wp="http://schemas.openxmlformats.org/drawingml/2006/wordprocessingDrawing" ve:Ignorable="mv" ve:PreserveAttributes="mv:*">
+<w:document xmlns:wpc="http://schemas.microsoft.com/office/word/2010/wordprocessingCanvas" xmlns:mo="http://schemas.microsoft.com/office/mac/office/2008/main" xmlns:mc="http://schemas.openxmlformats.org/markup-compatibility/2006" xmlns:mv="urn:schemas-microsoft-com:mac:vml" xmlns:o="urn:schemas-microsoft-com:office:office" xmlns:r="http://schemas.openxmlformats.org/officeDocument/2006/relationships" xmlns:m="http://schemas.openxmlformats.org/officeDocument/2006/math" xmlns:v="urn:schemas-microsoft-com:vml" xmlns:wp14="http://schemas.microsoft.com/office/word/2010/wordprocessingDrawing" xmlns:wp="http://schemas.openxmlformats.org/drawingml/2006/wordprocessingDrawing" xmlns:w10="urn:schemas-microsoft-com:office:word" xmlns:w="http://schemas.openxmlformats.org/wordprocessingml/2006/main" xmlns:w14="http://schemas.microsoft.com/office/word/2010/wordml" xmlns:wpg="http://schemas.microsoft.com/office/word/2010/wordprocessingGroup" xmlns:wpi="http://schemas.microsoft.com/office/word/2010/wordprocessingInk" xmlns:wne="http://schemas.microsoft.com/office/word/2006/wordml" xmlns:wps="http://schemas.microsoft.com/office/word/2010/wordprocessingShape" mc:Ignorable="w14 wp14">
   <w:body>
     <w:p>
       <w:pPr>
@@ -90,7 +90,19 @@
         <w:spacing w:beforeLines="0" w:afterLines="0"/>
       </w:pPr>
       <w:r>
-        <w:t>The next set are the select few who have done prior, similar investigations into solving cryptic clues, with some work put into formalising definitions and notation for the sorts of clue types that appear in the majority of cryptic crosswords, and some attempts at solving. There has also been some work done towards solving non-cryptic crosswords probabilistically, working on whole-grid solutions rather than individual clues.</w:t>
+        <w:t xml:space="preserve">The next set are the select few who have done prior, similar investigations into </w:t>
+      </w:r>
+      <w:r>
+        <w:t>interpreting</w:t>
+      </w:r>
+      <w:r>
+        <w:t xml:space="preserve"> cryptic clues, with some work put into formalising definitions and notation for the sorts of clue types that appear in the majority of cryptic crosswords, and some attempts at solving</w:t>
+      </w:r>
+      <w:r>
+        <w:t xml:space="preserve"> based on these interpretations</w:t>
+      </w:r>
+      <w:r>
+        <w:t>. There has also been some work done towards solving non-cryptic crosswords probabilistically, working on whole-grid solutions rather than individual clues.</w:t>
       </w:r>
     </w:p>
     <w:p>
@@ -117,8 +129,273 @@
         </w:numPr>
       </w:pPr>
       <w:r>
-        <w:t>Formalisation</w:t>
-      </w:r>
+        <w:t>Complexity</w:t>
+      </w:r>
+    </w:p>
+    <w:p>
+      <w:pPr>
+        <w:pStyle w:val="NormalWeb"/>
+        <w:spacing w:beforeLines="0" w:afterLines="0"/>
+      </w:pPr>
+      <w:r>
+        <w:t>A variety of factors make solving cryptic crosswords a difficult problem:</w:t>
+      </w:r>
+    </w:p>
+    <w:p>
+      <w:pPr>
+        <w:pStyle w:val="NormalWeb"/>
+        <w:numPr>
+          <w:ilvl w:val="0"/>
+          <w:numId w:val="17"/>
+        </w:numPr>
+        <w:spacing w:beforeLines="0" w:afterLines="0"/>
+        <w:rPr>
+          <w:b/>
+        </w:rPr>
+      </w:pPr>
+      <w:r>
+        <w:rPr>
+          <w:b/>
+        </w:rPr>
+        <w:t>Ambiguity</w:t>
+      </w:r>
+    </w:p>
+    <w:p>
+      <w:pPr>
+        <w:pStyle w:val="NormalWeb"/>
+        <w:numPr>
+          <w:ilvl w:val="1"/>
+          <w:numId w:val="17"/>
+        </w:numPr>
+        <w:spacing w:beforeLines="0" w:afterLines="0"/>
+        <w:rPr>
+          <w:b/>
+        </w:rPr>
+      </w:pPr>
+      <w:r>
+        <w:t xml:space="preserve">Cryptic crosswords are deliberately ambiguous. Instruction indicators are indistinguishable from string literals, which are identical to words’ semantic meanings. Often, the </w:t>
+      </w:r>
+      <w:proofErr w:type="gramStart"/>
+      <w:r>
+        <w:t>setter will</w:t>
+      </w:r>
+      <w:proofErr w:type="gramEnd"/>
+      <w:r>
+        <w:t xml:space="preserve"> deliberately chose words to give rise to further ambiguities. </w:t>
+      </w:r>
+    </w:p>
+    <w:p>
+      <w:pPr>
+        <w:pStyle w:val="NormalWeb"/>
+        <w:numPr>
+          <w:ilvl w:val="0"/>
+          <w:numId w:val="17"/>
+        </w:numPr>
+        <w:spacing w:beforeLines="0" w:afterLines="0"/>
+        <w:rPr>
+          <w:b/>
+        </w:rPr>
+      </w:pPr>
+      <w:r>
+        <w:rPr>
+          <w:b/>
+        </w:rPr>
+        <w:t>State Space</w:t>
+      </w:r>
+    </w:p>
+    <w:p>
+      <w:pPr>
+        <w:pStyle w:val="NormalWeb"/>
+        <w:numPr>
+          <w:ilvl w:val="1"/>
+          <w:numId w:val="17"/>
+        </w:numPr>
+        <w:spacing w:beforeLines="0" w:afterLines="0"/>
+        <w:rPr>
+          <w:b/>
+        </w:rPr>
+      </w:pPr>
+      <w:r>
+        <w:t xml:space="preserve">Even with only a few different clue types, the number off different readings of one clue based on those </w:t>
+      </w:r>
+      <w:r>
+        <w:t>grows exponentially with the length of the clue</w:t>
+      </w:r>
+    </w:p>
+    <w:p>
+      <w:pPr>
+        <w:pStyle w:val="NormalWeb"/>
+        <w:numPr>
+          <w:ilvl w:val="0"/>
+          <w:numId w:val="17"/>
+        </w:numPr>
+        <w:spacing w:beforeLines="0" w:afterLines="0"/>
+        <w:rPr>
+          <w:b/>
+        </w:rPr>
+      </w:pPr>
+      <w:r>
+        <w:rPr>
+          <w:b/>
+        </w:rPr>
+        <w:t xml:space="preserve">Lack of </w:t>
+      </w:r>
+      <w:r>
+        <w:rPr>
+          <w:b/>
+        </w:rPr>
+        <w:t>Standardization</w:t>
+      </w:r>
+    </w:p>
+    <w:p>
+      <w:pPr>
+        <w:pStyle w:val="NormalWeb"/>
+        <w:numPr>
+          <w:ilvl w:val="1"/>
+          <w:numId w:val="17"/>
+        </w:numPr>
+        <w:spacing w:beforeLines="0" w:afterLines="0"/>
+        <w:rPr>
+          <w:b/>
+        </w:rPr>
+      </w:pPr>
+      <w:r>
+        <w:t xml:space="preserve">Although all cryptic crossword </w:t>
+      </w:r>
+      <w:proofErr w:type="spellStart"/>
+      <w:r>
+        <w:t>sahre</w:t>
+      </w:r>
+      <w:proofErr w:type="spellEnd"/>
+      <w:r>
+        <w:t xml:space="preserve"> some common conventions, there are no fixed rules shared between publications for what can and can’t be a clue, indicator etc</w:t>
+      </w:r>
+      <w:proofErr w:type="gramStart"/>
+      <w:r>
+        <w:t>..</w:t>
+      </w:r>
+      <w:proofErr w:type="gramEnd"/>
+      <w:r>
+        <w:t xml:space="preserve"> Although most publications have internal guidelines, these are not accessible to the solver, and some publications (such as the Guardian) have named setters whose styles and self-imposed </w:t>
+      </w:r>
+      <w:proofErr w:type="spellStart"/>
+      <w:r>
+        <w:t>rulesets</w:t>
+      </w:r>
+      <w:proofErr w:type="spellEnd"/>
+      <w:r>
+        <w:t xml:space="preserve"> differ, even between</w:t>
+      </w:r>
+      <w:r>
+        <w:t xml:space="preserve"> one </w:t>
+      </w:r>
+      <w:proofErr w:type="gramStart"/>
+      <w:r>
+        <w:t>publication</w:t>
+      </w:r>
+      <w:proofErr w:type="gramEnd"/>
+      <w:r>
+        <w:t xml:space="preserve">. </w:t>
+      </w:r>
+    </w:p>
+    <w:p>
+      <w:pPr>
+        <w:pStyle w:val="NormalWeb"/>
+        <w:numPr>
+          <w:ilvl w:val="0"/>
+          <w:numId w:val="17"/>
+        </w:numPr>
+        <w:spacing w:beforeLines="0" w:afterLines="0"/>
+        <w:rPr>
+          <w:b/>
+        </w:rPr>
+      </w:pPr>
+      <w:r>
+        <w:rPr>
+          <w:b/>
+        </w:rPr>
+        <w:t>Knowledge Base</w:t>
+      </w:r>
+    </w:p>
+    <w:p>
+      <w:pPr>
+        <w:pStyle w:val="NormalWeb"/>
+        <w:numPr>
+          <w:ilvl w:val="1"/>
+          <w:numId w:val="17"/>
+        </w:numPr>
+        <w:spacing w:beforeLines="0" w:afterLines="0"/>
+        <w:rPr>
+          <w:b/>
+        </w:rPr>
+      </w:pPr>
+      <w:r>
+        <w:t>As well as being made up of encrypted and hidden meaning</w:t>
+      </w:r>
+      <w:r>
+        <w:t>s</w:t>
+      </w:r>
+      <w:r>
+        <w:t xml:space="preserve">, cryptic crosswords also </w:t>
+      </w:r>
+      <w:r>
+        <w:t xml:space="preserve">draws on a diverse knowledge base </w:t>
+      </w:r>
+      <w:r>
+        <w:t>of synonyms, abbreviations, facts etc.</w:t>
+      </w:r>
+    </w:p>
+    <w:p>
+      <w:pPr>
+        <w:pStyle w:val="NormalWeb"/>
+        <w:spacing w:beforeLines="0" w:afterLines="0"/>
+        <w:ind w:left="1440"/>
+        <w:rPr>
+          <w:b/>
+        </w:rPr>
+      </w:pPr>
+    </w:p>
+    <w:p>
+      <w:pPr>
+        <w:pStyle w:val="Heading2"/>
+        <w:numPr>
+          <w:ilvl w:val="1"/>
+          <w:numId w:val="2"/>
+        </w:numPr>
+      </w:pPr>
+      <w:r>
+        <w:t>Programming Language Analogues</w:t>
+      </w:r>
+    </w:p>
+    <w:p>
+      <w:pPr>
+        <w:pStyle w:val="NormalWeb"/>
+        <w:spacing w:beforeLines="0" w:afterLines="0"/>
+      </w:pPr>
+      <w:r>
+        <w:br/>
+        <w:t xml:space="preserve">Much of the current work on interpreting crosswords draws on work by </w:t>
+      </w:r>
+      <w:r>
+        <w:t xml:space="preserve">Backus, </w:t>
+      </w:r>
+      <w:proofErr w:type="spellStart"/>
+      <w:r>
+        <w:t>Naur</w:t>
+      </w:r>
+      <w:proofErr w:type="spellEnd"/>
+      <w:r>
+        <w:t xml:space="preserve"> and Chomsky </w:t>
+      </w:r>
+    </w:p>
+    <w:p>
+      <w:pPr>
+        <w:pStyle w:val="NormalWeb"/>
+        <w:spacing w:beforeLines="0" w:afterLines="0"/>
+        <w:rPr>
+          <w:b/>
+        </w:rPr>
+      </w:pPr>
     </w:p>
     <w:p>
       <w:pPr>
@@ -129,14 +406,29 @@
         </w:numPr>
       </w:pPr>
       <w:r>
-        <w:t>The Cryptic Crossword</w:t>
-      </w:r>
-    </w:p>
-    <w:p>
-      <w:pPr>
-        <w:pStyle w:val="NormalWeb"/>
-        <w:spacing w:beforeLines="0" w:afterLines="0"/>
-      </w:pPr>
+        <w:t xml:space="preserve">Parsing </w:t>
+      </w:r>
+      <w:r>
+        <w:t xml:space="preserve">Frameworks </w:t>
+      </w:r>
+      <w:r>
+        <w:t>and Notation</w:t>
+      </w:r>
+    </w:p>
+    <w:p>
+      <w:r>
+        <w:br/>
+        <w:t xml:space="preserve">Some different notations for denoting </w:t>
+      </w:r>
+      <w:bookmarkStart w:id="0" w:name="_GoBack"/>
+      <w:bookmarkEnd w:id="0"/>
+      <w:r>
+        <w:t xml:space="preserve">parsing of cryptic clues have come out of previous work – in </w:t>
+      </w:r>
+      <w:r>
+        <w:lastRenderedPageBreak/>
+        <w:t xml:space="preserve">order to properly provide a rigorous analysis of the structures and conventions of cryptic crosswords, it is necessary to analyze and choose a framework in which to do it. </w:t>
+      </w:r>
     </w:p>
     <w:p>
       <w:pPr>
@@ -147,221 +439,131 @@
         </w:numPr>
       </w:pPr>
       <w:r>
-        <w:t>Metasyntactic Conventions</w:t>
-      </w:r>
-    </w:p>
-    <w:p>
-      <w:r>
-        <w:t xml:space="preserve">Here we apply a similar convention to Hart, in using a modified Backus Naur Form (BNF). We will later see that a context-free grammar may not be sufficient to model </w:t>
-      </w:r>
-      <w:r>
-        <w:t>a cryptic crossword, and may have further deficiencies as a basis for finding a solution. Nevertheless,</w:t>
-      </w:r>
-      <w:r>
-        <w:t xml:space="preserve"> we will adopt a similar notation:</w:t>
+        <w:t>LACROSS</w:t>
+      </w:r>
+    </w:p>
+    <w:p/>
+    <w:p>
+      <w:r>
+        <w:t xml:space="preserve">William and </w:t>
+      </w:r>
+      <w:proofErr w:type="spellStart"/>
+      <w:r>
+        <w:t>Woodhead</w:t>
+      </w:r>
+      <w:proofErr w:type="spellEnd"/>
+      <w:r>
+        <w:t xml:space="preserve"> produced language called LACROSS, which forms a sort of calculus</w:t>
+      </w:r>
+      <w:r>
+        <w:t xml:space="preserve"> for describing crossword clues. They also provide a BNF definition of this grammar.</w:t>
+      </w:r>
+    </w:p>
+    <w:p>
+      <w:r>
+        <w:t xml:space="preserve">Their clues are of the general form </w:t>
       </w:r>
     </w:p>
     <w:p>
       <w:pPr>
         <w:pStyle w:val="Code"/>
-      </w:pPr>
-      <w:r>
-        <w:sym w:font="Symbol" w:char="F0AE"/>
-      </w:r>
+        <w:rPr>
+          <w:rFonts w:ascii="Lucida Grande" w:hAnsi="Lucida Grande"/>
+        </w:rPr>
+      </w:pPr>
+      <w:proofErr w:type="gramStart"/>
+      <w:r>
+        <w:t>Clue :=</w:t>
+      </w:r>
+      <w:proofErr w:type="gramEnd"/>
       <w:r>
         <w:t xml:space="preserve"> </w:t>
       </w:r>
       <w:r>
+        <w:rPr>
+          <w:rFonts w:ascii="Lucida Grande" w:hAnsi="Lucida Grande"/>
+        </w:rPr>
+        <w:t xml:space="preserve">Δ </w:t>
+      </w:r>
+      <w:r>
+        <w:t>= G | G =</w:t>
+      </w:r>
+      <w:r>
+        <w:rPr>
+          <w:rFonts w:ascii="Lucida Grande" w:hAnsi="Lucida Grande"/>
+        </w:rPr>
+        <w:t xml:space="preserve"> Δ</w:t>
+      </w:r>
+    </w:p>
+    <w:p>
+      <w:proofErr w:type="gramStart"/>
+      <w:r>
+        <w:t>the</w:t>
+      </w:r>
+      <w:proofErr w:type="gramEnd"/>
+      <w:r>
+        <w:t xml:space="preserve"> orientation of which corresponds to the order in which we find the definition (</w:t>
+      </w:r>
+      <w:r>
+        <w:t>Δ</w:t>
+      </w:r>
+      <w:r>
+        <w:t>) and the wordplay (G) in the clue. The wordplay may be further expanded out – the wordplay section of the clue is expressed as a sequential annotation for the constituent parts, either as ‘text’ (t), ‘shortening’ (S) (etc.) or as placeholders for the operators (*), which are detailed afterwards, including a reference to the substituted indicator. So for instance:</w:t>
+      </w:r>
+    </w:p>
+    <w:p>
+      <w:pPr>
+        <w:pStyle w:val="Code"/>
+      </w:pPr>
+      <w:r>
+        <w:t>Get in odd bit of colour (5)   [= tinge]</w:t>
+      </w:r>
+    </w:p>
+    <w:p>
+      <w:pPr>
+        <w:pStyle w:val="Code"/>
+      </w:pPr>
+      <w:proofErr w:type="gramStart"/>
+      <w:r>
+        <w:t>t</w:t>
+      </w:r>
+      <w:proofErr w:type="gramEnd"/>
+      <w:r>
+        <w:t xml:space="preserve">* = </w:t>
+      </w:r>
+      <w:r>
+        <w:rPr>
+          <w:rFonts w:ascii="Lucida Grande" w:hAnsi="Lucida Grande"/>
+        </w:rPr>
+        <w:t>Δ</w:t>
+      </w:r>
+      <w:r>
+        <w:t>, a  (odd</w:t>
+      </w:r>
+      <w:r>
+        <w:t>,</w:t>
+      </w:r>
+      <w:r>
+        <w:t xml:space="preserve"> a)</w:t>
+      </w:r>
+      <w:r>
         <w:t xml:space="preserve"> </w:t>
       </w:r>
-      <w:r>
-        <w:t xml:space="preserve"> </w:t>
-      </w:r>
-      <w:r>
-        <w:t xml:space="preserve">= </w:t>
+    </w:p>
+    <w:p>
+      <w:r>
+        <w:t>There are s</w:t>
+      </w:r>
+      <w:r>
+        <w:t xml:space="preserve">everal issues with this grammar. Firstly, all unitary operators are treated the same, as are all binary operators, and there is some issue with binding and precedence which they address with an underlining notation, in addition to brackets. Secondly, the grammar attempts to include both the structure of the parsed cluing and how that structure relates to the original sequence of words at the same time. As a result, we end up with complex </w:t>
       </w:r>
       <w:proofErr w:type="gramStart"/>
       <w:r>
-        <w:t>is</w:t>
+        <w:t>grammar which</w:t>
       </w:r>
       <w:proofErr w:type="gramEnd"/>
       <w:r>
-        <w:t xml:space="preserve"> composed of</w:t>
-      </w:r>
-    </w:p>
-    <w:p>
-      <w:pPr>
-        <w:pStyle w:val="Code"/>
-      </w:pPr>
-      <w:r>
-        <w:t xml:space="preserve">,    </w:t>
-      </w:r>
-      <w:r>
-        <w:t xml:space="preserve">= </w:t>
-      </w:r>
-      <w:proofErr w:type="gramStart"/>
-      <w:r>
-        <w:t>followed</w:t>
-      </w:r>
-      <w:proofErr w:type="gramEnd"/>
-      <w:r>
-        <w:t xml:space="preserve"> by</w:t>
-      </w:r>
-    </w:p>
-    <w:p>
-      <w:pPr>
-        <w:pStyle w:val="Code"/>
-      </w:pPr>
-      <w:r>
-        <w:t xml:space="preserve">|    = </w:t>
-      </w:r>
-      <w:proofErr w:type="gramStart"/>
-      <w:r>
-        <w:t>or</w:t>
-      </w:r>
-      <w:proofErr w:type="gramEnd"/>
-    </w:p>
-    <w:p>
-      <w:pPr>
-        <w:pStyle w:val="Code"/>
-      </w:pPr>
-      <w:r>
-        <w:t xml:space="preserve">(x)  = </w:t>
-      </w:r>
-      <w:proofErr w:type="gramStart"/>
-      <w:r>
-        <w:t>x</w:t>
-      </w:r>
-      <w:proofErr w:type="gramEnd"/>
-      <w:r>
-        <w:t xml:space="preserve"> is optional</w:t>
-      </w:r>
-    </w:p>
-    <w:p>
-      <w:pPr>
-        <w:pStyle w:val="Code"/>
-      </w:pPr>
-      <w:proofErr w:type="gramStart"/>
-      <w:r>
-        <w:t>x</w:t>
-      </w:r>
-      <w:proofErr w:type="gramEnd"/>
-      <w:r>
-        <w:t>*   = 1 or more occurrences of x</w:t>
-      </w:r>
-    </w:p>
-    <w:p>
-      <w:pPr>
-        <w:pStyle w:val="Code"/>
-      </w:pPr>
-      <w:r>
-        <w:t>(</w:t>
-      </w:r>
-      <w:proofErr w:type="gramStart"/>
-      <w:r>
-        <w:t>x</w:t>
-      </w:r>
-      <w:proofErr w:type="gramEnd"/>
-      <w:r>
-        <w:t>)* = 0 or more occurrences of x</w:t>
-      </w:r>
-    </w:p>
-    <w:p>
-      <w:pPr>
-        <w:pStyle w:val="Code"/>
-      </w:pPr>
-      <w:r>
-        <w:t xml:space="preserve">We also take the BNF conventions </w:t>
-      </w:r>
-    </w:p>
-    <w:p>
-      <w:pPr>
-        <w:pStyle w:val="Code"/>
-      </w:pPr>
-      <w:proofErr w:type="gramStart"/>
-      <w:r>
-        <w:t>word</w:t>
-      </w:r>
-      <w:proofErr w:type="gramEnd"/>
-      <w:r>
-        <w:t xml:space="preserve">      = non-terminal symbol</w:t>
-      </w:r>
-    </w:p>
-    <w:p>
-      <w:pPr>
-        <w:pStyle w:val="Code"/>
-      </w:pPr>
-      <w:r>
-        <w:t>“</w:t>
-      </w:r>
-      <w:proofErr w:type="gramStart"/>
-      <w:r>
-        <w:t>word</w:t>
-      </w:r>
-      <w:proofErr w:type="gramEnd"/>
-      <w:r>
-        <w:t>”    = string literal</w:t>
-      </w:r>
-    </w:p>
-    <w:p>
-      <w:pPr>
-        <w:pStyle w:val="Code"/>
-      </w:pPr>
-      <w:r>
-        <w:t>[</w:t>
-      </w:r>
-      <w:proofErr w:type="gramStart"/>
-      <w:r>
-        <w:t>x</w:t>
-      </w:r>
-      <w:proofErr w:type="gramEnd"/>
-      <w:r>
-        <w:t>, y, z] = list containing x y and z</w:t>
-      </w:r>
-    </w:p>
-    <w:p>
-      <w:pPr>
-        <w:pStyle w:val="Code"/>
-      </w:pPr>
-      <w:r>
-        <w:t>(</w:t>
-      </w:r>
-      <w:proofErr w:type="gramStart"/>
-      <w:r>
-        <w:t>x</w:t>
-      </w:r>
-      <w:proofErr w:type="gramEnd"/>
-      <w:r>
-        <w:t>, y)    = pair x and y</w:t>
-      </w:r>
-    </w:p>
-    <w:p>
-      <w:r>
-        <w:t>For clarity, we additionally define:</w:t>
-      </w:r>
-    </w:p>
-    <w:p>
-      <w:pPr>
-        <w:pStyle w:val="Code"/>
-      </w:pPr>
-      <w:r>
-        <w:t>{</w:t>
-      </w:r>
-      <w:proofErr w:type="gramStart"/>
-      <w:r>
-        <w:t>words</w:t>
-      </w:r>
-      <w:proofErr w:type="gramEnd"/>
-      <w:r>
-        <w:t xml:space="preserve">} </w:t>
-      </w:r>
-      <w:r>
-        <w:t xml:space="preserve">  = English word including semantic meaning </w:t>
-      </w:r>
-    </w:p>
-    <w:p>
-      <w:r>
-        <w:t>For this last one, we really mean that we can still use the word in a synonym equivalence relationship.</w:t>
+        <w:t xml:space="preserve"> does not aid human parsing of the solution well, nor does it lend itself easily to computer or mathematical manipulation</w:t>
       </w:r>
     </w:p>
     <w:p>
@@ -373,237 +575,321 @@
         </w:numPr>
       </w:pPr>
       <w:r>
-        <w:t>Structure of a cryptic clue</w:t>
-      </w:r>
-    </w:p>
-    <w:p>
-      <w:pPr>
-        <w:pStyle w:val="NormalWeb"/>
-        <w:spacing w:beforeLines="0" w:afterLines="0"/>
-      </w:pPr>
-    </w:p>
-    <w:p>
-      <w:r>
-        <w:t xml:space="preserve">A cryptic crossword differs from a normal crossword in that the clue for each answer consists of two parts. </w:t>
-      </w:r>
-    </w:p>
-    <w:p>
-      <w:pPr>
-        <w:pStyle w:val="NormalWeb"/>
-        <w:spacing w:beforeLines="0" w:afterLines="0"/>
-      </w:pPr>
-      <w:r>
-        <w:t>The first is the definition, which performs the same function as a clue in a 'regular' crossword. The answer to the clue is usually a synonym for the definition ('circular' and 'round') or may be an example of the definition ('farm animal' and 'pig'). Other forms that the definition may take will be discussed later on.</w:t>
-      </w:r>
-    </w:p>
-    <w:p>
-      <w:pPr>
-        <w:pStyle w:val="NormalWeb"/>
-        <w:spacing w:beforeLines="0" w:afterLines="0"/>
-      </w:pPr>
-      <w:r>
-        <w:t xml:space="preserve">The second part of the clue is the wordplay. This is an encoded and often ambiguous second method of deriving the answer, using techniques such as anagram, substitution and concatenation. </w:t>
-      </w:r>
-    </w:p>
-    <w:p>
-      <w:pPr>
-        <w:pStyle w:val="NormalWeb"/>
-        <w:spacing w:beforeLines="0" w:afterLines="0"/>
-      </w:pPr>
-      <w:r>
-        <w:t xml:space="preserve">The clue as a whole is presented as a concatenation of the two parts, sometimes with a subsidiary word indicating that one can be derived from the other (for example, 'from' or 'is'). </w:t>
-      </w:r>
-    </w:p>
-    <w:p>
-      <w:pPr>
-        <w:pStyle w:val="NormalWeb"/>
-        <w:spacing w:beforeLines="0" w:afterLines="0"/>
-      </w:pPr>
-      <w:r>
-        <w:t xml:space="preserve">We can present this breakdown </w:t>
-      </w:r>
-      <w:r>
-        <w:t>as:</w:t>
-      </w:r>
-    </w:p>
-    <w:p>
-      <w:pPr>
-        <w:ind w:left="720"/>
-        <w:rPr>
-          <w:rFonts w:ascii="Courier" w:hAnsi="Courier"/>
-        </w:rPr>
-      </w:pPr>
-      <w:r>
-        <w:rPr>
-          <w:rFonts w:ascii="Courier" w:hAnsi="Courier"/>
-        </w:rPr>
-        <w:t>C</w:t>
-      </w:r>
-      <w:r>
-        <w:rPr>
-          <w:rFonts w:ascii="Courier" w:hAnsi="Courier"/>
-        </w:rPr>
-        <w:t xml:space="preserve">lue </w:t>
-      </w:r>
-      <w:r>
-        <w:rPr>
-          <w:rFonts w:ascii="Courier" w:hAnsi="Courier"/>
-        </w:rPr>
-        <w:sym w:font="Symbol" w:char="F0AE"/>
-      </w:r>
-      <w:r>
-        <w:rPr>
-          <w:rFonts w:ascii="Courier" w:hAnsi="Courier"/>
-        </w:rPr>
-        <w:t xml:space="preserve"> </w:t>
-      </w:r>
-      <w:r>
-        <w:rPr>
-          <w:rFonts w:ascii="Courier" w:hAnsi="Courier"/>
-        </w:rPr>
-        <w:t>D</w:t>
-      </w:r>
-      <w:r>
-        <w:rPr>
-          <w:rFonts w:ascii="Courier" w:hAnsi="Courier"/>
-        </w:rPr>
-        <w:t xml:space="preserve">efinition, </w:t>
-      </w:r>
-      <w:r>
-        <w:rPr>
-          <w:rFonts w:ascii="Courier" w:hAnsi="Courier"/>
-        </w:rPr>
-        <w:t>(</w:t>
-      </w:r>
-      <w:r>
-        <w:rPr>
-          <w:rFonts w:ascii="Courier" w:hAnsi="Courier"/>
-        </w:rPr>
-        <w:t>I</w:t>
-      </w:r>
-      <w:r>
-        <w:rPr>
-          <w:rFonts w:ascii="Courier" w:hAnsi="Courier"/>
-        </w:rPr>
-        <w:t xml:space="preserve">ndicator)*, </w:t>
-      </w:r>
-      <w:r>
-        <w:rPr>
-          <w:rFonts w:ascii="Courier" w:hAnsi="Courier"/>
-        </w:rPr>
-        <w:t>W</w:t>
-      </w:r>
-      <w:r>
-        <w:rPr>
-          <w:rFonts w:ascii="Courier" w:hAnsi="Courier"/>
-        </w:rPr>
-        <w:t xml:space="preserve">ordplay </w:t>
-      </w:r>
-      <w:r>
-        <w:rPr>
-          <w:rFonts w:ascii="Courier" w:hAnsi="Courier"/>
-        </w:rPr>
-        <w:br/>
-        <w:t xml:space="preserve">      </w:t>
-      </w:r>
-      <w:r>
-        <w:rPr>
-          <w:rFonts w:ascii="Courier" w:hAnsi="Courier"/>
-        </w:rPr>
-        <w:t xml:space="preserve">| </w:t>
-      </w:r>
-      <w:r>
-        <w:rPr>
-          <w:rFonts w:ascii="Courier" w:hAnsi="Courier"/>
-        </w:rPr>
-        <w:t>W</w:t>
-      </w:r>
-      <w:r>
-        <w:rPr>
-          <w:rFonts w:ascii="Courier" w:hAnsi="Courier"/>
-        </w:rPr>
-        <w:t>ordplay,</w:t>
-      </w:r>
-      <w:r>
-        <w:rPr>
-          <w:rFonts w:ascii="Courier" w:hAnsi="Courier"/>
-        </w:rPr>
-        <w:t xml:space="preserve"> (</w:t>
-      </w:r>
-      <w:r>
-        <w:rPr>
-          <w:rFonts w:ascii="Courier" w:hAnsi="Courier"/>
-        </w:rPr>
-        <w:t>I</w:t>
-      </w:r>
-      <w:r>
-        <w:rPr>
-          <w:rFonts w:ascii="Courier" w:hAnsi="Courier"/>
-        </w:rPr>
-        <w:t xml:space="preserve">ndicator)*, </w:t>
-      </w:r>
-      <w:r>
-        <w:rPr>
-          <w:rFonts w:ascii="Courier" w:hAnsi="Courier"/>
-        </w:rPr>
-        <w:t>D</w:t>
-      </w:r>
-      <w:r>
-        <w:rPr>
-          <w:rFonts w:ascii="Courier" w:hAnsi="Courier"/>
-        </w:rPr>
-        <w:t>efinition</w:t>
-      </w:r>
-    </w:p>
-    <w:p>
-      <w:pPr>
-        <w:pStyle w:val="NormalWeb"/>
-        <w:spacing w:beforeLines="0" w:afterLines="0"/>
-      </w:pPr>
-      <w:r>
-        <w:t xml:space="preserve">The final clue will often resemble a valid English utterance, although this 'surface reading' (i.e. </w:t>
-      </w:r>
-      <w:r>
-        <w:rPr>
-          <w:rFonts w:ascii="Courier" w:hAnsi="Courier"/>
-        </w:rPr>
-        <w:t>{clue</w:t>
+        <w:t>Simple Clue Markup Language</w:t>
+      </w:r>
+    </w:p>
+    <w:p>
+      <w:pPr>
+        <w:widowControl w:val="0"/>
+        <w:autoSpaceDE w:val="0"/>
+        <w:autoSpaceDN w:val="0"/>
+        <w:adjustRightInd w:val="0"/>
+        <w:spacing w:after="240"/>
+      </w:pPr>
+      <w:r>
+        <w:t xml:space="preserve">Proposed by </w:t>
+      </w:r>
+      <w:r>
+        <w:t xml:space="preserve">Hall </w:t>
+      </w:r>
+      <w:r>
+        <w:t xml:space="preserve">and </w:t>
+      </w:r>
+      <w:proofErr w:type="spellStart"/>
+      <w:r>
+        <w:t>Rapanotti</w:t>
+      </w:r>
+      <w:proofErr w:type="spellEnd"/>
+      <w:r>
+        <w:t xml:space="preserve">, Simple Clue Markup Language (SCML) attempts to notate the structure of the solution directly onto the clue. </w:t>
+      </w:r>
+    </w:p>
+    <w:p>
+      <w:pPr>
+        <w:widowControl w:val="0"/>
+        <w:autoSpaceDE w:val="0"/>
+        <w:autoSpaceDN w:val="0"/>
+        <w:adjustRightInd w:val="0"/>
+        <w:spacing w:after="240"/>
+      </w:pPr>
+      <w:r>
+        <w:t xml:space="preserve">Double underlining (bold underlining, here) is used to </w:t>
+      </w:r>
+      <w:r>
+        <w:t xml:space="preserve">denote the </w:t>
       </w:r>
       <w:proofErr w:type="gramStart"/>
       <w:r>
-        <w:rPr>
-          <w:rFonts w:ascii="Courier" w:hAnsi="Courier"/>
-        </w:rPr>
-        <w:t xml:space="preserve">} </w:t>
-      </w:r>
+        <w:t>definition,</w:t>
+      </w:r>
+      <w:proofErr w:type="gramEnd"/>
+      <w:r>
+        <w:t xml:space="preserve"> underlining denotes an operator, with its class as an optional subscript, with scope provided by brackets and concatenation (and definition/wordplay separation) given by a semi-colon.</w:t>
+      </w:r>
+    </w:p>
+    <w:p>
+      <w:pPr>
+        <w:widowControl w:val="0"/>
+        <w:autoSpaceDE w:val="0"/>
+        <w:autoSpaceDN w:val="0"/>
+        <w:adjustRightInd w:val="0"/>
+        <w:spacing w:after="240"/>
+      </w:pPr>
+      <w:r>
+        <w:t>Thus in their given example:</w:t>
+      </w:r>
+    </w:p>
+    <w:p>
+      <w:pPr>
+        <w:pStyle w:val="Code"/>
+      </w:pPr>
+      <w:r>
+        <w:t>Note the shuddering domestic appliance Bill regularly installed, noisy thing</w:t>
+      </w:r>
+      <w:r>
+        <w:t xml:space="preserve"> (6,7)</w:t>
+      </w:r>
+    </w:p>
+    <w:p>
+      <w:pPr>
+        <w:pStyle w:val="Code"/>
+      </w:pPr>
+      <w:r>
+        <w:rPr>
+          <w:u w:val="single"/>
+        </w:rPr>
+        <w:t>Note</w:t>
+      </w:r>
+      <w:r>
+        <w:t xml:space="preserve">; (the) </w:t>
+      </w:r>
+      <w:r>
+        <w:rPr>
+          <w:u w:val="single"/>
+        </w:rPr>
+        <w:t>shuddering</w:t>
+      </w:r>
+      <w:r>
+        <w:rPr>
+          <w:u w:val="single"/>
+          <w:vertAlign w:val="subscript"/>
+        </w:rPr>
+        <w:t>a</w:t>
+      </w:r>
+      <w:r>
+        <w:t>; (domestic appliance, (</w:t>
+      </w:r>
+      <w:proofErr w:type="gramStart"/>
+      <w:r>
+        <w:t>Bill)</w:t>
+      </w:r>
+      <w:proofErr w:type="spellStart"/>
+      <w:r>
+        <w:rPr>
+          <w:u w:val="single"/>
+        </w:rPr>
+        <w:t>regularly</w:t>
+      </w:r>
+      <w:r>
+        <w:rPr>
+          <w:u w:val="single"/>
+          <w:vertAlign w:val="subscript"/>
+        </w:rPr>
+        <w:t>t</w:t>
+      </w:r>
+      <w:proofErr w:type="spellEnd"/>
+      <w:proofErr w:type="gramEnd"/>
       <w:r>
         <w:t>)</w:t>
       </w:r>
+      <w:proofErr w:type="spellStart"/>
+      <w:r>
+        <w:rPr>
+          <w:u w:val="single"/>
+        </w:rPr>
+        <w:t>installed</w:t>
+      </w:r>
+      <w:r>
+        <w:rPr>
+          <w:u w:val="single"/>
+          <w:vertAlign w:val="subscript"/>
+        </w:rPr>
+        <w:t>e</w:t>
+      </w:r>
+      <w:r>
+        <w:t>;</w:t>
+      </w:r>
+      <w:r>
+        <w:rPr>
+          <w:b/>
+          <w:u w:val="single"/>
+        </w:rPr>
+        <w:t>noisy</w:t>
+      </w:r>
+      <w:proofErr w:type="spellEnd"/>
+      <w:r>
+        <w:rPr>
+          <w:b/>
+          <w:u w:val="single"/>
+        </w:rPr>
+        <w:t xml:space="preserve"> thing</w:t>
+      </w:r>
+    </w:p>
+    <w:p>
+      <w:pPr>
+        <w:pStyle w:val="ListParagraph"/>
+        <w:widowControl w:val="0"/>
+        <w:numPr>
+          <w:ilvl w:val="0"/>
+          <w:numId w:val="18"/>
+        </w:numPr>
+        <w:autoSpaceDE w:val="0"/>
+        <w:autoSpaceDN w:val="0"/>
+        <w:adjustRightInd w:val="0"/>
+        <w:spacing w:after="240"/>
+      </w:pPr>
+      <w:r>
+        <w:t xml:space="preserve">‘Note’ often indicates a musical note, resolving to one of ‘a’ to ‘g’, ‘do’, ‘re’, ‘mi’, </w:t>
+      </w:r>
+      <w:proofErr w:type="spellStart"/>
+      <w:r>
+        <w:t>etc</w:t>
+      </w:r>
+      <w:proofErr w:type="spellEnd"/>
+      <w:r>
+        <w:t>;</w:t>
+      </w:r>
+    </w:p>
+    <w:p>
+      <w:pPr>
+        <w:pStyle w:val="ListParagraph"/>
+        <w:widowControl w:val="0"/>
+        <w:numPr>
+          <w:ilvl w:val="0"/>
+          <w:numId w:val="18"/>
+        </w:numPr>
+        <w:autoSpaceDE w:val="0"/>
+        <w:autoSpaceDN w:val="0"/>
+        <w:adjustRightInd w:val="0"/>
+        <w:spacing w:after="240"/>
+      </w:pPr>
+      <w:r>
+        <w:t>‘</w:t>
+      </w:r>
+      <w:proofErr w:type="gramStart"/>
+      <w:r>
+        <w:t>the</w:t>
+      </w:r>
       <w:proofErr w:type="gramEnd"/>
       <w:r>
-        <w:t xml:space="preserve"> very rarely has any relation to the answer.</w:t>
-      </w:r>
-    </w:p>
-    <w:p>
-      <w:pPr>
-        <w:pStyle w:val="NormalWeb"/>
-        <w:spacing w:beforeLines="0" w:afterLines="0"/>
-      </w:pPr>
-      <w:r>
-        <w:rPr>
-          <w:highlight w:val="yellow"/>
-        </w:rPr>
-        <w:t>Later on</w:t>
-      </w:r>
-      <w:r>
-        <w:t xml:space="preserve"> we will consider other information and context within the definition of a clue.</w:t>
-      </w:r>
-    </w:p>
-    <w:p>
-      <w:pPr>
-        <w:pStyle w:val="NormalWeb"/>
-        <w:spacing w:beforeLines="0" w:afterLines="0"/>
-      </w:pPr>
+        <w:t xml:space="preserve"> shuddering’ may be an anagram indicator applied to ‘the’;</w:t>
+      </w:r>
+    </w:p>
+    <w:p>
+      <w:pPr>
+        <w:pStyle w:val="ListParagraph"/>
+        <w:widowControl w:val="0"/>
+        <w:numPr>
+          <w:ilvl w:val="0"/>
+          <w:numId w:val="18"/>
+        </w:numPr>
+        <w:autoSpaceDE w:val="0"/>
+        <w:autoSpaceDN w:val="0"/>
+        <w:adjustRightInd w:val="0"/>
+        <w:spacing w:after="240"/>
+      </w:pPr>
+      <w:proofErr w:type="gramStart"/>
+      <w:r>
+        <w:t>the</w:t>
+      </w:r>
+      <w:proofErr w:type="gramEnd"/>
+      <w:r>
+        <w:t xml:space="preserve"> ‘regularly’ of ‘Bill regularly’ may indicate alternate letters (‘t’); i.e., ‘</w:t>
+      </w:r>
+      <w:proofErr w:type="spellStart"/>
+      <w:r>
+        <w:t>bl</w:t>
+      </w:r>
+      <w:proofErr w:type="spellEnd"/>
+      <w:r>
+        <w:t>’ or ‘</w:t>
+      </w:r>
+      <w:proofErr w:type="spellStart"/>
+      <w:r>
+        <w:t>il</w:t>
+      </w:r>
+      <w:proofErr w:type="spellEnd"/>
+      <w:r>
+        <w:t>’; and</w:t>
+      </w:r>
+    </w:p>
+    <w:p>
+      <w:pPr>
+        <w:pStyle w:val="ListParagraph"/>
+        <w:widowControl w:val="0"/>
+        <w:numPr>
+          <w:ilvl w:val="0"/>
+          <w:numId w:val="18"/>
+        </w:numPr>
+        <w:autoSpaceDE w:val="0"/>
+        <w:autoSpaceDN w:val="0"/>
+        <w:adjustRightInd w:val="0"/>
+        <w:spacing w:after="240"/>
+      </w:pPr>
+      <w:r>
+        <w:t>‘</w:t>
+      </w:r>
+      <w:proofErr w:type="gramStart"/>
+      <w:r>
+        <w:t>installed’</w:t>
+      </w:r>
+      <w:proofErr w:type="gramEnd"/>
+      <w:r>
+        <w:t xml:space="preserve"> suggests the embedding (‘e’) of those letters within something meaning ‘domestic appliance’.</w:t>
+      </w:r>
+    </w:p>
+    <w:p>
+      <w:r>
+        <w:t xml:space="preserve">In this, we have no markup differentiation for literal strings (‘Bill’) against words with their semantic context (‘domestic </w:t>
+      </w:r>
+      <w:r>
+        <w:t>appliance</w:t>
+      </w:r>
+      <w:r>
+        <w:t xml:space="preserve">’), and we also take certain words that reduce to </w:t>
+      </w:r>
+      <w:r>
+        <w:t xml:space="preserve">abbreviations (‘Note’) to be non-deterministic </w:t>
+      </w:r>
+      <w:proofErr w:type="spellStart"/>
+      <w:r>
+        <w:t>nullary</w:t>
+      </w:r>
+      <w:proofErr w:type="spellEnd"/>
+      <w:r>
+        <w:t xml:space="preserve"> operators.</w:t>
+      </w:r>
+    </w:p>
+    <w:p>
+      <w:r>
+        <w:t xml:space="preserve">With some changes and additions (tagging of string vs. semantic word, for example), this markup serves as a good way to represent a parsing of a clue in a human readable way. It even has the advantage that a printed clue could be annotated (carefully) by hand, as a teaching aid, for example. </w:t>
+      </w:r>
+    </w:p>
+    <w:p>
+      <w:r>
+        <w:t>Unfortunately, the language as it stands is not expressible as a BNF grammar, nor is it a particularly good format for</w:t>
+      </w:r>
+      <w:r>
+        <w:t xml:space="preserve"> representing the clue and its </w:t>
+      </w:r>
+      <w:proofErr w:type="spellStart"/>
+      <w:r>
+        <w:t>parsings</w:t>
+      </w:r>
+      <w:proofErr w:type="spellEnd"/>
+      <w:r>
+        <w:t xml:space="preserve"> internally in a program (as it would need to be re-parsed to use!) </w:t>
+      </w:r>
     </w:p>
     <w:p>
       <w:pPr>
@@ -614,6 +900,1404 @@
         </w:numPr>
       </w:pPr>
       <w:r>
+        <w:t>Clue-answer notation</w:t>
+      </w:r>
+    </w:p>
+    <w:p>
+      <w:r>
+        <w:t xml:space="preserve">There are several emergent solutions within online cryptic crossword communities </w:t>
+      </w:r>
+      <w:r>
+        <w:t>for notation to explain solutions derived from clues. From cryptics.wikia.com:</w:t>
+      </w:r>
+    </w:p>
+    <w:p>
+      <w:pPr>
+        <w:ind w:left="720"/>
+      </w:pPr>
+      <w:r>
+        <w:t>“</w:t>
+      </w:r>
+      <w:r>
+        <w:t>Consider the down clue</w:t>
+      </w:r>
+    </w:p>
+    <w:p>
+      <w:pPr>
+        <w:pStyle w:val="Code"/>
+      </w:pPr>
+      <w:r>
+        <w:t>A message from the setter, hauled up with broken arm after heroin withdrawal (8)</w:t>
+      </w:r>
+    </w:p>
+    <w:p>
+      <w:pPr>
+        <w:ind w:left="720"/>
+      </w:pPr>
+      <w:proofErr w:type="gramStart"/>
+      <w:r>
+        <w:t>yielding</w:t>
+      </w:r>
+      <w:proofErr w:type="gramEnd"/>
+      <w:r>
+        <w:t xml:space="preserve"> the answer TELEGRAM. The corresponding wordplay, having the prolix and possibly ambiguous explanation</w:t>
+      </w:r>
+    </w:p>
+    <w:p>
+      <w:pPr>
+        <w:ind w:left="720"/>
+        <w:rPr>
+          <w:i/>
+        </w:rPr>
+      </w:pPr>
+      <w:r>
+        <w:rPr>
+          <w:i/>
+        </w:rPr>
+        <w:t>THE next to LEG reversed next to an anagram of ARM, all with H (heroin) removed</w:t>
+      </w:r>
+    </w:p>
+    <w:p>
+      <w:pPr>
+        <w:ind w:left="720"/>
+      </w:pPr>
+      <w:proofErr w:type="gramStart"/>
+      <w:r>
+        <w:t>could</w:t>
+      </w:r>
+      <w:proofErr w:type="gramEnd"/>
+      <w:r>
+        <w:t xml:space="preserve"> be concisely represented in clue-answer notation simply as T[h]E,GEL&lt;=,(ARM)*.</w:t>
+      </w:r>
+      <w:r>
+        <w:t>”</w:t>
+      </w:r>
+    </w:p>
+    <w:p>
+      <w:r>
+        <w:t xml:space="preserve">These meanings are not fixed, but some definitions </w:t>
+      </w:r>
+      <w:r>
+        <w:t xml:space="preserve">are given </w:t>
+      </w:r>
+      <w:r>
+        <w:t>here:</w:t>
+      </w:r>
+    </w:p>
+    <w:tbl>
+      <w:tblPr>
+        <w:tblW w:w="8705" w:type="dxa"/>
+        <w:tblCellSpacing w:w="10" w:type="dxa"/>
+        <w:tblBorders>
+          <w:top w:val="outset" w:sz="6" w:space="0" w:color="auto"/>
+          <w:left w:val="outset" w:sz="6" w:space="0" w:color="auto"/>
+          <w:bottom w:val="outset" w:sz="6" w:space="0" w:color="auto"/>
+          <w:right w:val="outset" w:sz="6" w:space="0" w:color="auto"/>
+        </w:tblBorders>
+        <w:shd w:val="clear" w:color="auto" w:fill="BACDD8"/>
+        <w:tblCellMar>
+          <w:top w:w="20" w:type="dxa"/>
+          <w:left w:w="20" w:type="dxa"/>
+          <w:bottom w:w="20" w:type="dxa"/>
+          <w:right w:w="20" w:type="dxa"/>
+        </w:tblCellMar>
+        <w:tblLook w:val="04A0" w:firstRow="1" w:lastRow="0" w:firstColumn="1" w:lastColumn="0" w:noHBand="0" w:noVBand="1"/>
+      </w:tblPr>
+      <w:tblGrid>
+        <w:gridCol w:w="1093"/>
+        <w:gridCol w:w="7612"/>
+      </w:tblGrid>
+      <w:tr>
+        <w:trPr>
+          <w:trHeight w:val="118"/>
+          <w:tblCellSpacing w:w="10" w:type="dxa"/>
+        </w:trPr>
+        <w:tc>
+          <w:tcPr>
+            <w:tcW w:w="0" w:type="auto"/>
+            <w:tcBorders>
+              <w:top w:val="outset" w:sz="6" w:space="0" w:color="auto"/>
+              <w:left w:val="outset" w:sz="6" w:space="0" w:color="auto"/>
+              <w:bottom w:val="outset" w:sz="6" w:space="0" w:color="auto"/>
+              <w:right w:val="outset" w:sz="6" w:space="0" w:color="auto"/>
+            </w:tcBorders>
+            <w:shd w:val="clear" w:color="auto" w:fill="BACDD8"/>
+            <w:vAlign w:val="center"/>
+            <w:hideMark/>
+          </w:tcPr>
+          <w:p>
+            <w:pPr>
+              <w:rPr>
+                <w:b/>
+                <w:bCs/>
+                <w:lang w:val="en-GB"/>
+              </w:rPr>
+            </w:pPr>
+            <w:r>
+              <w:rPr>
+                <w:b/>
+                <w:bCs/>
+                <w:lang w:val="en-GB"/>
+              </w:rPr>
+              <w:t>N</w:t>
+            </w:r>
+            <w:r>
+              <w:rPr>
+                <w:b/>
+                <w:bCs/>
+                <w:lang w:val="en-GB"/>
+              </w:rPr>
+              <w:t>otation</w:t>
+            </w:r>
+          </w:p>
+        </w:tc>
+        <w:tc>
+          <w:tcPr>
+            <w:tcW w:w="0" w:type="auto"/>
+            <w:tcBorders>
+              <w:top w:val="outset" w:sz="6" w:space="0" w:color="auto"/>
+              <w:left w:val="outset" w:sz="6" w:space="0" w:color="auto"/>
+              <w:bottom w:val="outset" w:sz="6" w:space="0" w:color="auto"/>
+              <w:right w:val="outset" w:sz="6" w:space="0" w:color="auto"/>
+            </w:tcBorders>
+            <w:shd w:val="clear" w:color="auto" w:fill="BACDD8"/>
+            <w:vAlign w:val="center"/>
+            <w:hideMark/>
+          </w:tcPr>
+          <w:p>
+            <w:pPr>
+              <w:rPr>
+                <w:b/>
+                <w:bCs/>
+                <w:lang w:val="en-GB"/>
+              </w:rPr>
+            </w:pPr>
+            <w:r>
+              <w:rPr>
+                <w:b/>
+                <w:bCs/>
+                <w:lang w:val="en-GB"/>
+              </w:rPr>
+              <w:t>Usual meaning</w:t>
+            </w:r>
+          </w:p>
+        </w:tc>
+      </w:tr>
+      <w:tr>
+        <w:trPr>
+          <w:trHeight w:val="367"/>
+          <w:tblCellSpacing w:w="10" w:type="dxa"/>
+        </w:trPr>
+        <w:tc>
+          <w:tcPr>
+            <w:tcW w:w="0" w:type="auto"/>
+            <w:tcBorders>
+              <w:top w:val="outset" w:sz="6" w:space="0" w:color="auto"/>
+              <w:left w:val="outset" w:sz="6" w:space="0" w:color="auto"/>
+              <w:bottom w:val="outset" w:sz="6" w:space="0" w:color="auto"/>
+              <w:right w:val="outset" w:sz="6" w:space="0" w:color="auto"/>
+            </w:tcBorders>
+            <w:shd w:val="clear" w:color="auto" w:fill="BACDD8"/>
+            <w:vAlign w:val="center"/>
+            <w:hideMark/>
+          </w:tcPr>
+          <w:p>
+            <w:pPr>
+              <w:rPr>
+                <w:lang w:val="en-GB"/>
+              </w:rPr>
+            </w:pPr>
+            <w:r>
+              <w:rPr>
+                <w:lang w:val="en-GB"/>
+              </w:rPr>
+              <w:t>ABC&lt;=</w:t>
+            </w:r>
+            <w:r>
+              <w:rPr>
+                <w:lang w:val="en-GB"/>
+              </w:rPr>
+              <w:br/>
+              <w:t>or ABC (rev.)</w:t>
+            </w:r>
+          </w:p>
+        </w:tc>
+        <w:tc>
+          <w:tcPr>
+            <w:tcW w:w="0" w:type="auto"/>
+            <w:tcBorders>
+              <w:top w:val="outset" w:sz="6" w:space="0" w:color="auto"/>
+              <w:left w:val="outset" w:sz="6" w:space="0" w:color="auto"/>
+              <w:bottom w:val="outset" w:sz="6" w:space="0" w:color="auto"/>
+              <w:right w:val="outset" w:sz="6" w:space="0" w:color="auto"/>
+            </w:tcBorders>
+            <w:shd w:val="clear" w:color="auto" w:fill="BACDD8"/>
+            <w:vAlign w:val="center"/>
+            <w:hideMark/>
+          </w:tcPr>
+          <w:p>
+            <w:pPr>
+              <w:rPr>
+                <w:lang w:val="en-GB"/>
+              </w:rPr>
+            </w:pPr>
+            <w:r>
+              <w:rPr>
+                <w:lang w:val="en-GB"/>
+              </w:rPr>
+              <w:t>ABC reversed. The (rev.)</w:t>
+            </w:r>
+            <w:r>
+              <w:rPr>
+                <w:b/>
+                <w:bCs/>
+                <w:lang w:val="en-GB"/>
+              </w:rPr>
+              <w:t> </w:t>
+            </w:r>
+            <w:r>
+              <w:rPr>
+                <w:lang w:val="en-GB"/>
+              </w:rPr>
+              <w:t>notation is most commonly used when the wordplay consists of a single reversal.</w:t>
+            </w:r>
+          </w:p>
+        </w:tc>
+      </w:tr>
+      <w:tr>
+        <w:trPr>
+          <w:trHeight w:val="489"/>
+          <w:tblCellSpacing w:w="10" w:type="dxa"/>
+        </w:trPr>
+        <w:tc>
+          <w:tcPr>
+            <w:tcW w:w="0" w:type="auto"/>
+            <w:tcBorders>
+              <w:top w:val="outset" w:sz="6" w:space="0" w:color="auto"/>
+              <w:left w:val="outset" w:sz="6" w:space="0" w:color="auto"/>
+              <w:bottom w:val="outset" w:sz="6" w:space="0" w:color="auto"/>
+              <w:right w:val="outset" w:sz="6" w:space="0" w:color="auto"/>
+            </w:tcBorders>
+            <w:shd w:val="clear" w:color="auto" w:fill="BACDD8"/>
+            <w:vAlign w:val="center"/>
+            <w:hideMark/>
+          </w:tcPr>
+          <w:p>
+            <w:pPr>
+              <w:rPr>
+                <w:lang w:val="en-GB"/>
+              </w:rPr>
+            </w:pPr>
+            <w:r>
+              <w:rPr>
+                <w:lang w:val="en-GB"/>
+              </w:rPr>
+              <w:t>[</w:t>
+            </w:r>
+            <w:proofErr w:type="spellStart"/>
+            <w:proofErr w:type="gramStart"/>
+            <w:r>
+              <w:rPr>
+                <w:lang w:val="en-GB"/>
+              </w:rPr>
+              <w:t>abc</w:t>
+            </w:r>
+            <w:proofErr w:type="spellEnd"/>
+            <w:proofErr w:type="gramEnd"/>
+            <w:r>
+              <w:rPr>
+                <w:lang w:val="en-GB"/>
+              </w:rPr>
+              <w:t>]</w:t>
+            </w:r>
+            <w:r>
+              <w:rPr>
+                <w:lang w:val="en-GB"/>
+              </w:rPr>
+              <w:br/>
+              <w:t>or</w:t>
+            </w:r>
+            <w:r>
+              <w:rPr>
+                <w:lang w:val="en-GB"/>
+              </w:rPr>
+              <w:br/>
+              <w:t>-</w:t>
+            </w:r>
+            <w:proofErr w:type="spellStart"/>
+            <w:r>
+              <w:rPr>
+                <w:lang w:val="en-GB"/>
+              </w:rPr>
+              <w:t>abc</w:t>
+            </w:r>
+            <w:proofErr w:type="spellEnd"/>
+            <w:r>
+              <w:rPr>
+                <w:lang w:val="en-GB"/>
+              </w:rPr>
+              <w:br/>
+              <w:t>or</w:t>
+            </w:r>
+            <w:r>
+              <w:rPr>
+                <w:lang w:val="en-GB"/>
+              </w:rPr>
+              <w:br/>
+              <w:t>(</w:t>
+            </w:r>
+            <w:proofErr w:type="spellStart"/>
+            <w:r>
+              <w:rPr>
+                <w:lang w:val="en-GB"/>
+              </w:rPr>
+              <w:t>abc</w:t>
+            </w:r>
+            <w:proofErr w:type="spellEnd"/>
+            <w:r>
+              <w:rPr>
+                <w:lang w:val="en-GB"/>
+              </w:rPr>
+              <w:t>)</w:t>
+            </w:r>
+          </w:p>
+        </w:tc>
+        <w:tc>
+          <w:tcPr>
+            <w:tcW w:w="0" w:type="auto"/>
+            <w:tcBorders>
+              <w:top w:val="outset" w:sz="6" w:space="0" w:color="auto"/>
+              <w:left w:val="outset" w:sz="6" w:space="0" w:color="auto"/>
+              <w:bottom w:val="outset" w:sz="6" w:space="0" w:color="auto"/>
+              <w:right w:val="outset" w:sz="6" w:space="0" w:color="auto"/>
+            </w:tcBorders>
+            <w:shd w:val="clear" w:color="auto" w:fill="BACDD8"/>
+            <w:vAlign w:val="center"/>
+            <w:hideMark/>
+          </w:tcPr>
+          <w:p>
+            <w:pPr>
+              <w:rPr>
+                <w:lang w:val="en-GB"/>
+              </w:rPr>
+            </w:pPr>
+            <w:r>
+              <w:rPr>
+                <w:lang w:val="en-GB"/>
+              </w:rPr>
+              <w:t xml:space="preserve">Letters </w:t>
+            </w:r>
+            <w:proofErr w:type="spellStart"/>
+            <w:r>
+              <w:rPr>
+                <w:lang w:val="en-GB"/>
+              </w:rPr>
+              <w:t>abc</w:t>
+            </w:r>
+            <w:proofErr w:type="spellEnd"/>
+            <w:r>
+              <w:rPr>
+                <w:lang w:val="en-GB"/>
+              </w:rPr>
+              <w:t xml:space="preserve"> removed, as in</w:t>
+            </w:r>
+            <w:r>
+              <w:rPr>
+                <w:b/>
+                <w:bCs/>
+                <w:lang w:val="en-GB"/>
+              </w:rPr>
+              <w:t>[</w:t>
+            </w:r>
+            <w:proofErr w:type="gramStart"/>
+            <w:r>
+              <w:rPr>
+                <w:b/>
+                <w:bCs/>
+                <w:lang w:val="en-GB"/>
+              </w:rPr>
+              <w:t>c]OUNT</w:t>
+            </w:r>
+            <w:proofErr w:type="gramEnd"/>
+            <w:r>
+              <w:rPr>
+                <w:b/>
+                <w:bCs/>
+                <w:lang w:val="en-GB"/>
+              </w:rPr>
+              <w:t> </w:t>
+            </w:r>
+            <w:r>
+              <w:rPr>
+                <w:lang w:val="en-GB"/>
+              </w:rPr>
+              <w:t>to represent '</w:t>
+            </w:r>
+            <w:r>
+              <w:rPr>
+                <w:b/>
+                <w:bCs/>
+                <w:lang w:val="en-GB"/>
+              </w:rPr>
+              <w:t>count' with c removed</w:t>
+            </w:r>
+            <w:r>
+              <w:rPr>
+                <w:lang w:val="en-GB"/>
+              </w:rPr>
+              <w:t>; the convention is to use lower case for the removed letters.</w:t>
+            </w:r>
+          </w:p>
+        </w:tc>
+      </w:tr>
+      <w:tr>
+        <w:trPr>
+          <w:trHeight w:val="303"/>
+          <w:tblCellSpacing w:w="10" w:type="dxa"/>
+        </w:trPr>
+        <w:tc>
+          <w:tcPr>
+            <w:tcW w:w="0" w:type="auto"/>
+            <w:tcBorders>
+              <w:top w:val="outset" w:sz="6" w:space="0" w:color="auto"/>
+              <w:left w:val="outset" w:sz="6" w:space="0" w:color="auto"/>
+              <w:bottom w:val="outset" w:sz="6" w:space="0" w:color="auto"/>
+              <w:right w:val="outset" w:sz="6" w:space="0" w:color="auto"/>
+            </w:tcBorders>
+            <w:shd w:val="clear" w:color="auto" w:fill="BACDD8"/>
+            <w:vAlign w:val="center"/>
+            <w:hideMark/>
+          </w:tcPr>
+          <w:p>
+            <w:pPr>
+              <w:rPr>
+                <w:lang w:val="en-GB"/>
+              </w:rPr>
+            </w:pPr>
+            <w:r>
+              <w:rPr>
+                <w:lang w:val="en-GB"/>
+              </w:rPr>
+              <w:t>(ABC)</w:t>
+            </w:r>
+          </w:p>
+        </w:tc>
+        <w:tc>
+          <w:tcPr>
+            <w:tcW w:w="0" w:type="auto"/>
+            <w:tcBorders>
+              <w:top w:val="outset" w:sz="6" w:space="0" w:color="auto"/>
+              <w:left w:val="outset" w:sz="6" w:space="0" w:color="auto"/>
+              <w:bottom w:val="outset" w:sz="6" w:space="0" w:color="auto"/>
+              <w:right w:val="outset" w:sz="6" w:space="0" w:color="auto"/>
+            </w:tcBorders>
+            <w:shd w:val="clear" w:color="auto" w:fill="BACDD8"/>
+            <w:vAlign w:val="center"/>
+            <w:hideMark/>
+          </w:tcPr>
+          <w:p>
+            <w:pPr>
+              <w:rPr>
+                <w:lang w:val="en-GB"/>
+              </w:rPr>
+            </w:pPr>
+            <w:r>
+              <w:rPr>
+                <w:lang w:val="en-GB"/>
+              </w:rPr>
+              <w:t xml:space="preserve">Letters placed inside others, as </w:t>
+            </w:r>
+            <w:proofErr w:type="spellStart"/>
+            <w:proofErr w:type="gramStart"/>
+            <w:r>
+              <w:rPr>
+                <w:lang w:val="en-GB"/>
+              </w:rPr>
+              <w:t>in</w:t>
+            </w:r>
+            <w:r>
+              <w:rPr>
+                <w:b/>
+                <w:bCs/>
+                <w:lang w:val="en-GB"/>
+              </w:rPr>
+              <w:t>C</w:t>
+            </w:r>
+            <w:proofErr w:type="spellEnd"/>
+            <w:r>
+              <w:rPr>
+                <w:b/>
+                <w:bCs/>
+                <w:lang w:val="en-GB"/>
+              </w:rPr>
+              <w:t>(</w:t>
+            </w:r>
+            <w:proofErr w:type="gramEnd"/>
+            <w:r>
+              <w:rPr>
+                <w:b/>
+                <w:bCs/>
+                <w:lang w:val="en-GB"/>
+              </w:rPr>
+              <w:t>AND)ID</w:t>
+            </w:r>
+            <w:r>
+              <w:rPr>
+                <w:lang w:val="en-GB"/>
+              </w:rPr>
+              <w:t> to mean '</w:t>
+            </w:r>
+            <w:r>
+              <w:rPr>
+                <w:b/>
+                <w:bCs/>
+                <w:lang w:val="en-GB"/>
+              </w:rPr>
+              <w:t>and' inside '</w:t>
+            </w:r>
+            <w:proofErr w:type="spellStart"/>
+            <w:r>
+              <w:rPr>
+                <w:b/>
+                <w:bCs/>
+                <w:lang w:val="en-GB"/>
+              </w:rPr>
+              <w:t>cid</w:t>
+            </w:r>
+            <w:proofErr w:type="spellEnd"/>
+            <w:r>
+              <w:rPr>
+                <w:b/>
+                <w:bCs/>
+                <w:lang w:val="en-GB"/>
+              </w:rPr>
+              <w:t>'</w:t>
+            </w:r>
+            <w:r>
+              <w:rPr>
+                <w:lang w:val="en-GB"/>
+              </w:rPr>
+              <w:t>.</w:t>
+            </w:r>
+          </w:p>
+        </w:tc>
+      </w:tr>
+      <w:tr>
+        <w:trPr>
+          <w:trHeight w:val="116"/>
+          <w:tblCellSpacing w:w="10" w:type="dxa"/>
+        </w:trPr>
+        <w:tc>
+          <w:tcPr>
+            <w:tcW w:w="0" w:type="auto"/>
+            <w:tcBorders>
+              <w:top w:val="outset" w:sz="6" w:space="0" w:color="auto"/>
+              <w:left w:val="outset" w:sz="6" w:space="0" w:color="auto"/>
+              <w:bottom w:val="outset" w:sz="6" w:space="0" w:color="auto"/>
+              <w:right w:val="outset" w:sz="6" w:space="0" w:color="auto"/>
+            </w:tcBorders>
+            <w:shd w:val="clear" w:color="auto" w:fill="BACDD8"/>
+            <w:vAlign w:val="center"/>
+            <w:hideMark/>
+          </w:tcPr>
+          <w:p>
+            <w:pPr>
+              <w:rPr>
+                <w:lang w:val="en-GB"/>
+              </w:rPr>
+            </w:pPr>
+            <w:r>
+              <w:rPr>
+                <w:lang w:val="en-GB"/>
+              </w:rPr>
+              <w:t>"ABC"</w:t>
+            </w:r>
+          </w:p>
+        </w:tc>
+        <w:tc>
+          <w:tcPr>
+            <w:tcW w:w="0" w:type="auto"/>
+            <w:tcBorders>
+              <w:top w:val="outset" w:sz="6" w:space="0" w:color="auto"/>
+              <w:left w:val="outset" w:sz="6" w:space="0" w:color="auto"/>
+              <w:bottom w:val="outset" w:sz="6" w:space="0" w:color="auto"/>
+              <w:right w:val="outset" w:sz="6" w:space="0" w:color="auto"/>
+            </w:tcBorders>
+            <w:shd w:val="clear" w:color="auto" w:fill="BACDD8"/>
+            <w:vAlign w:val="center"/>
+            <w:hideMark/>
+          </w:tcPr>
+          <w:p>
+            <w:pPr>
+              <w:rPr>
+                <w:lang w:val="en-GB"/>
+              </w:rPr>
+            </w:pPr>
+            <w:r>
+              <w:rPr>
+                <w:lang w:val="en-GB"/>
+              </w:rPr>
+              <w:t>Homophone of ABC.</w:t>
+            </w:r>
+          </w:p>
+        </w:tc>
+      </w:tr>
+      <w:tr>
+        <w:trPr>
+          <w:trHeight w:val="118"/>
+          <w:tblCellSpacing w:w="10" w:type="dxa"/>
+        </w:trPr>
+        <w:tc>
+          <w:tcPr>
+            <w:tcW w:w="0" w:type="auto"/>
+            <w:tcBorders>
+              <w:top w:val="outset" w:sz="6" w:space="0" w:color="auto"/>
+              <w:left w:val="outset" w:sz="6" w:space="0" w:color="auto"/>
+              <w:bottom w:val="outset" w:sz="6" w:space="0" w:color="auto"/>
+              <w:right w:val="outset" w:sz="6" w:space="0" w:color="auto"/>
+            </w:tcBorders>
+            <w:shd w:val="clear" w:color="auto" w:fill="BACDD8"/>
+            <w:vAlign w:val="center"/>
+            <w:hideMark/>
+          </w:tcPr>
+          <w:p>
+            <w:pPr>
+              <w:rPr>
+                <w:lang w:val="en-GB"/>
+              </w:rPr>
+            </w:pPr>
+            <w:r>
+              <w:rPr>
+                <w:lang w:val="en-GB"/>
+              </w:rPr>
+              <w:t>(ABC)*</w:t>
+            </w:r>
+          </w:p>
+        </w:tc>
+        <w:tc>
+          <w:tcPr>
+            <w:tcW w:w="0" w:type="auto"/>
+            <w:tcBorders>
+              <w:top w:val="outset" w:sz="6" w:space="0" w:color="auto"/>
+              <w:left w:val="outset" w:sz="6" w:space="0" w:color="auto"/>
+              <w:bottom w:val="outset" w:sz="6" w:space="0" w:color="auto"/>
+              <w:right w:val="outset" w:sz="6" w:space="0" w:color="auto"/>
+            </w:tcBorders>
+            <w:shd w:val="clear" w:color="auto" w:fill="BACDD8"/>
+            <w:vAlign w:val="center"/>
+            <w:hideMark/>
+          </w:tcPr>
+          <w:p>
+            <w:pPr>
+              <w:rPr>
+                <w:lang w:val="en-GB"/>
+              </w:rPr>
+            </w:pPr>
+            <w:r>
+              <w:rPr>
+                <w:lang w:val="en-GB"/>
+              </w:rPr>
+              <w:t>Anagram of ABC.</w:t>
+            </w:r>
+          </w:p>
+        </w:tc>
+      </w:tr>
+      <w:tr>
+        <w:trPr>
+          <w:trHeight w:val="363"/>
+          <w:tblCellSpacing w:w="10" w:type="dxa"/>
+        </w:trPr>
+        <w:tc>
+          <w:tcPr>
+            <w:tcW w:w="0" w:type="auto"/>
+            <w:tcBorders>
+              <w:top w:val="outset" w:sz="6" w:space="0" w:color="auto"/>
+              <w:left w:val="outset" w:sz="6" w:space="0" w:color="auto"/>
+              <w:bottom w:val="outset" w:sz="6" w:space="0" w:color="auto"/>
+              <w:right w:val="outset" w:sz="6" w:space="0" w:color="auto"/>
+            </w:tcBorders>
+            <w:shd w:val="clear" w:color="auto" w:fill="BACDD8"/>
+            <w:vAlign w:val="center"/>
+            <w:hideMark/>
+          </w:tcPr>
+          <w:p>
+            <w:pPr>
+              <w:rPr>
+                <w:lang w:val="en-GB"/>
+              </w:rPr>
+            </w:pPr>
+            <w:r>
+              <w:rPr>
+                <w:lang w:val="en-GB"/>
+              </w:rPr>
+              <w:t>A+B or A</w:t>
+            </w:r>
+            <w:proofErr w:type="gramStart"/>
+            <w:r>
+              <w:rPr>
+                <w:lang w:val="en-GB"/>
+              </w:rPr>
+              <w:t>,B</w:t>
+            </w:r>
+            <w:proofErr w:type="gramEnd"/>
+          </w:p>
+        </w:tc>
+        <w:tc>
+          <w:tcPr>
+            <w:tcW w:w="0" w:type="auto"/>
+            <w:tcBorders>
+              <w:top w:val="outset" w:sz="6" w:space="0" w:color="auto"/>
+              <w:left w:val="outset" w:sz="6" w:space="0" w:color="auto"/>
+              <w:bottom w:val="outset" w:sz="6" w:space="0" w:color="auto"/>
+              <w:right w:val="outset" w:sz="6" w:space="0" w:color="auto"/>
+            </w:tcBorders>
+            <w:shd w:val="clear" w:color="auto" w:fill="BACDD8"/>
+            <w:vAlign w:val="center"/>
+            <w:hideMark/>
+          </w:tcPr>
+          <w:p>
+            <w:pPr>
+              <w:rPr>
+                <w:lang w:val="en-GB"/>
+              </w:rPr>
+            </w:pPr>
+            <w:r>
+              <w:rPr>
+                <w:lang w:val="en-GB"/>
+              </w:rPr>
+              <w:t>A concatenated with B. Sometimes both notations are used together where ambiguities may arise.</w:t>
+            </w:r>
+          </w:p>
+        </w:tc>
+      </w:tr>
+      <w:tr>
+        <w:trPr>
+          <w:trHeight w:val="177"/>
+          <w:tblCellSpacing w:w="10" w:type="dxa"/>
+        </w:trPr>
+        <w:tc>
+          <w:tcPr>
+            <w:tcW w:w="0" w:type="auto"/>
+            <w:tcBorders>
+              <w:top w:val="outset" w:sz="6" w:space="0" w:color="auto"/>
+              <w:left w:val="outset" w:sz="6" w:space="0" w:color="auto"/>
+              <w:bottom w:val="outset" w:sz="6" w:space="0" w:color="auto"/>
+              <w:right w:val="outset" w:sz="6" w:space="0" w:color="auto"/>
+            </w:tcBorders>
+            <w:shd w:val="clear" w:color="auto" w:fill="BACDD8"/>
+            <w:vAlign w:val="center"/>
+            <w:hideMark/>
+          </w:tcPr>
+          <w:p>
+            <w:pPr>
+              <w:rPr>
+                <w:lang w:val="en-GB"/>
+              </w:rPr>
+            </w:pPr>
+            <w:proofErr w:type="spellStart"/>
+            <w:proofErr w:type="gramStart"/>
+            <w:r>
+              <w:rPr>
+                <w:lang w:val="en-GB"/>
+              </w:rPr>
+              <w:t>aBcDeF</w:t>
+            </w:r>
+            <w:proofErr w:type="spellEnd"/>
+            <w:proofErr w:type="gramEnd"/>
+          </w:p>
+        </w:tc>
+        <w:tc>
+          <w:tcPr>
+            <w:tcW w:w="0" w:type="auto"/>
+            <w:tcBorders>
+              <w:top w:val="outset" w:sz="6" w:space="0" w:color="auto"/>
+              <w:left w:val="outset" w:sz="6" w:space="0" w:color="auto"/>
+              <w:bottom w:val="outset" w:sz="6" w:space="0" w:color="auto"/>
+              <w:right w:val="outset" w:sz="6" w:space="0" w:color="auto"/>
+            </w:tcBorders>
+            <w:shd w:val="clear" w:color="auto" w:fill="BACDD8"/>
+            <w:vAlign w:val="center"/>
+            <w:hideMark/>
+          </w:tcPr>
+          <w:p>
+            <w:pPr>
+              <w:rPr>
+                <w:lang w:val="en-GB"/>
+              </w:rPr>
+            </w:pPr>
+            <w:r>
+              <w:rPr>
+                <w:lang w:val="en-GB"/>
+              </w:rPr>
+              <w:t>Alternate letters of ABCDEF (shorthand for</w:t>
+            </w:r>
+            <w:proofErr w:type="gramStart"/>
+            <w:r>
+              <w:rPr>
+                <w:lang w:val="en-GB"/>
+              </w:rPr>
+              <w:t>[</w:t>
+            </w:r>
+            <w:r>
+              <w:rPr>
+                <w:lang w:val="en-GB"/>
+              </w:rPr>
+              <w:t xml:space="preserve"> </w:t>
+            </w:r>
+            <w:r>
+              <w:rPr>
+                <w:lang w:val="en-GB"/>
+              </w:rPr>
+              <w:t>a</w:t>
+            </w:r>
+            <w:proofErr w:type="gramEnd"/>
+            <w:r>
+              <w:rPr>
+                <w:lang w:val="en-GB"/>
+              </w:rPr>
+              <w:t>]B[c]D[e]F).</w:t>
+            </w:r>
+            <w:r>
+              <w:rPr>
+                <w:lang w:val="en-GB"/>
+              </w:rPr>
+              <w:t> </w:t>
+            </w:r>
+          </w:p>
+        </w:tc>
+      </w:tr>
+    </w:tbl>
+    <w:p/>
+    <w:p>
+      <w:pPr>
+        <w:pStyle w:val="Heading2"/>
+        <w:numPr>
+          <w:ilvl w:val="1"/>
+          <w:numId w:val="2"/>
+        </w:numPr>
+      </w:pPr>
+      <w:r>
+        <w:t>PICCUP</w:t>
+      </w:r>
+    </w:p>
+    <w:p>
+      <w:r>
+        <w:br/>
+        <w:t>H</w:t>
+      </w:r>
+      <w:r>
+        <w:t xml:space="preserve">art and Davies define what is currently the most satisfying proposal for a formal syntactical definition of cryptic crossword syntax, in a loosely BNF grammar. Theirs is the only current </w:t>
+      </w:r>
+      <w:r>
+        <w:t>definition that</w:t>
+      </w:r>
+      <w:r>
+        <w:t xml:space="preserve"> closely resembles </w:t>
+      </w:r>
+      <w:r>
+        <w:t>a usable formally defined language.</w:t>
+      </w:r>
+    </w:p>
+    <w:p>
+      <w:pPr>
+        <w:pStyle w:val="Heading2"/>
+        <w:numPr>
+          <w:ilvl w:val="1"/>
+          <w:numId w:val="2"/>
+        </w:numPr>
+      </w:pPr>
+      <w:r>
+        <w:t>Syntactic and Metasyntactic Conventions</w:t>
+      </w:r>
+    </w:p>
+    <w:p>
+      <w:r>
+        <w:br/>
+      </w:r>
+      <w:r>
+        <w:t xml:space="preserve">Here we apply a similar convention to Hart, in using a modified Backus </w:t>
+      </w:r>
+      <w:proofErr w:type="spellStart"/>
+      <w:r>
+        <w:t>Naur</w:t>
+      </w:r>
+      <w:proofErr w:type="spellEnd"/>
+      <w:r>
+        <w:t xml:space="preserve"> Form (BNF). We will later see that a context-free grammar may not be sufficient to model </w:t>
+      </w:r>
+      <w:r>
+        <w:t>a cryptic crossword, and may have further deficiencies as a basis for finding a solution. Nevertheless,</w:t>
+      </w:r>
+      <w:r>
+        <w:t xml:space="preserve"> we will adopt a similar notation:</w:t>
+      </w:r>
+    </w:p>
+    <w:p>
+      <w:pPr>
+        <w:pStyle w:val="Code"/>
+      </w:pPr>
+      <w:r>
+        <w:sym w:font="Symbol" w:char="F0AE"/>
+      </w:r>
+      <w:r>
+        <w:t xml:space="preserve"> </w:t>
+      </w:r>
+      <w:r>
+        <w:t xml:space="preserve"> </w:t>
+      </w:r>
+      <w:r>
+        <w:t xml:space="preserve"> </w:t>
+      </w:r>
+      <w:r>
+        <w:t xml:space="preserve">= </w:t>
+      </w:r>
+      <w:proofErr w:type="gramStart"/>
+      <w:r>
+        <w:t>is</w:t>
+      </w:r>
+      <w:proofErr w:type="gramEnd"/>
+      <w:r>
+        <w:t xml:space="preserve"> composed of</w:t>
+      </w:r>
+    </w:p>
+    <w:p>
+      <w:pPr>
+        <w:pStyle w:val="Code"/>
+      </w:pPr>
+      <w:r>
+        <w:t xml:space="preserve">,    </w:t>
+      </w:r>
+      <w:r>
+        <w:t xml:space="preserve">= </w:t>
+      </w:r>
+      <w:proofErr w:type="gramStart"/>
+      <w:r>
+        <w:t>followed</w:t>
+      </w:r>
+      <w:proofErr w:type="gramEnd"/>
+      <w:r>
+        <w:t xml:space="preserve"> by</w:t>
+      </w:r>
+    </w:p>
+    <w:p>
+      <w:pPr>
+        <w:pStyle w:val="Code"/>
+      </w:pPr>
+      <w:r>
+        <w:t xml:space="preserve">|    = </w:t>
+      </w:r>
+      <w:proofErr w:type="gramStart"/>
+      <w:r>
+        <w:t>or</w:t>
+      </w:r>
+      <w:proofErr w:type="gramEnd"/>
+    </w:p>
+    <w:p>
+      <w:pPr>
+        <w:pStyle w:val="Code"/>
+      </w:pPr>
+      <w:r>
+        <w:t xml:space="preserve">(x)  = </w:t>
+      </w:r>
+      <w:proofErr w:type="gramStart"/>
+      <w:r>
+        <w:t>x</w:t>
+      </w:r>
+      <w:proofErr w:type="gramEnd"/>
+      <w:r>
+        <w:t xml:space="preserve"> is optional</w:t>
+      </w:r>
+    </w:p>
+    <w:p>
+      <w:pPr>
+        <w:pStyle w:val="Code"/>
+      </w:pPr>
+      <w:proofErr w:type="gramStart"/>
+      <w:r>
+        <w:t>x</w:t>
+      </w:r>
+      <w:proofErr w:type="gramEnd"/>
+      <w:r>
+        <w:t>*   = 1 or more occurrences of x</w:t>
+      </w:r>
+    </w:p>
+    <w:p>
+      <w:pPr>
+        <w:pStyle w:val="Code"/>
+      </w:pPr>
+      <w:r>
+        <w:t>(</w:t>
+      </w:r>
+      <w:proofErr w:type="gramStart"/>
+      <w:r>
+        <w:t>x</w:t>
+      </w:r>
+      <w:proofErr w:type="gramEnd"/>
+      <w:r>
+        <w:t>)* = 0 or more occurrences of x</w:t>
+      </w:r>
+    </w:p>
+    <w:p>
+      <w:pPr>
+        <w:pStyle w:val="Code"/>
+      </w:pPr>
+      <w:r>
+        <w:t xml:space="preserve">We also take the BNF conventions </w:t>
+      </w:r>
+    </w:p>
+    <w:p>
+      <w:pPr>
+        <w:pStyle w:val="Code"/>
+      </w:pPr>
+      <w:proofErr w:type="gramStart"/>
+      <w:r>
+        <w:t>word</w:t>
+      </w:r>
+      <w:proofErr w:type="gramEnd"/>
+      <w:r>
+        <w:t xml:space="preserve">      = non-terminal symbol</w:t>
+      </w:r>
+    </w:p>
+    <w:p>
+      <w:pPr>
+        <w:pStyle w:val="Code"/>
+      </w:pPr>
+      <w:r>
+        <w:t>“</w:t>
+      </w:r>
+      <w:proofErr w:type="gramStart"/>
+      <w:r>
+        <w:t>word</w:t>
+      </w:r>
+      <w:proofErr w:type="gramEnd"/>
+      <w:r>
+        <w:t>”    = string literal</w:t>
+      </w:r>
+    </w:p>
+    <w:p>
+      <w:pPr>
+        <w:pStyle w:val="Code"/>
+      </w:pPr>
+      <w:r>
+        <w:t>[</w:t>
+      </w:r>
+      <w:proofErr w:type="gramStart"/>
+      <w:r>
+        <w:t>x</w:t>
+      </w:r>
+      <w:proofErr w:type="gramEnd"/>
+      <w:r>
+        <w:t>, y, z] = list containing x y and z</w:t>
+      </w:r>
+    </w:p>
+    <w:p>
+      <w:pPr>
+        <w:pStyle w:val="Code"/>
+      </w:pPr>
+      <w:r>
+        <w:t>(</w:t>
+      </w:r>
+      <w:proofErr w:type="gramStart"/>
+      <w:r>
+        <w:t>x</w:t>
+      </w:r>
+      <w:proofErr w:type="gramEnd"/>
+      <w:r>
+        <w:t>, y)    = pair x and y</w:t>
+      </w:r>
+    </w:p>
+    <w:p>
+      <w:r>
+        <w:t>For clarity, we additionally define:</w:t>
+      </w:r>
+    </w:p>
+    <w:p>
+      <w:pPr>
+        <w:pStyle w:val="Code"/>
+      </w:pPr>
+      <w:r>
+        <w:t>{</w:t>
+      </w:r>
+      <w:proofErr w:type="gramStart"/>
+      <w:r>
+        <w:t>words</w:t>
+      </w:r>
+      <w:proofErr w:type="gramEnd"/>
+      <w:r>
+        <w:t xml:space="preserve">} </w:t>
+      </w:r>
+      <w:r>
+        <w:t xml:space="preserve">  = English word including semantic meaning </w:t>
+      </w:r>
+    </w:p>
+    <w:p>
+      <w:r>
+        <w:t>For this last one, we really mean that we can still use the word in a synonym equivalence relationship.</w:t>
+      </w:r>
+    </w:p>
+    <w:p/>
+    <w:p>
+      <w:pPr>
+        <w:pStyle w:val="Heading1"/>
+        <w:numPr>
+          <w:ilvl w:val="0"/>
+          <w:numId w:val="2"/>
+        </w:numPr>
+      </w:pPr>
+      <w:r>
+        <w:t>The Cryptic Crossword Clue</w:t>
+      </w:r>
+    </w:p>
+    <w:p>
+      <w:pPr>
+        <w:pStyle w:val="Heading2"/>
+        <w:numPr>
+          <w:ilvl w:val="1"/>
+          <w:numId w:val="2"/>
+        </w:numPr>
+      </w:pPr>
+      <w:r>
+        <w:t>Structure of a cryptic clue</w:t>
+      </w:r>
+    </w:p>
+    <w:p>
+      <w:pPr>
+        <w:pStyle w:val="NormalWeb"/>
+        <w:spacing w:beforeLines="0" w:afterLines="0"/>
+      </w:pPr>
+    </w:p>
+    <w:p>
+      <w:r>
+        <w:t xml:space="preserve">A cryptic crossword differs from a normal crossword in that the clue for each answer consists of two parts. </w:t>
+      </w:r>
+    </w:p>
+    <w:p>
+      <w:pPr>
+        <w:pStyle w:val="NormalWeb"/>
+        <w:spacing w:beforeLines="0" w:afterLines="0"/>
+      </w:pPr>
+      <w:r>
+        <w:t>The first is the definition, which performs the same function as a clue in a 'regular' crossword. The answer to the clue is usually a synonym for the definition ('circular' and 'round') or may be an example of the definition ('farm animal' and 'pig'). Other forms that the definition may take will be discussed later on.</w:t>
+      </w:r>
+    </w:p>
+    <w:p>
+      <w:pPr>
+        <w:pStyle w:val="NormalWeb"/>
+        <w:spacing w:beforeLines="0" w:afterLines="0"/>
+      </w:pPr>
+      <w:r>
+        <w:t xml:space="preserve">The second part of the clue is the wordplay. This is an encoded and often ambiguous second method of deriving the answer, using techniques such as anagram, substitution and concatenation. </w:t>
+      </w:r>
+    </w:p>
+    <w:p>
+      <w:pPr>
+        <w:pStyle w:val="NormalWeb"/>
+        <w:spacing w:beforeLines="0" w:afterLines="0"/>
+      </w:pPr>
+      <w:r>
+        <w:t xml:space="preserve">The clue as a whole is presented as a concatenation of the two parts, sometimes with a subsidiary word indicating that one can be derived from the other (for example, 'from' or 'is'). </w:t>
+      </w:r>
+    </w:p>
+    <w:p>
+      <w:pPr>
+        <w:pStyle w:val="NormalWeb"/>
+        <w:spacing w:beforeLines="0" w:afterLines="0"/>
+      </w:pPr>
+      <w:r>
+        <w:t xml:space="preserve">We can present this breakdown </w:t>
+      </w:r>
+      <w:r>
+        <w:t>as:</w:t>
+      </w:r>
+    </w:p>
+    <w:p>
+      <w:pPr>
+        <w:ind w:left="720"/>
+        <w:rPr>
+          <w:rFonts w:ascii="Courier" w:hAnsi="Courier"/>
+        </w:rPr>
+      </w:pPr>
+      <w:r>
+        <w:rPr>
+          <w:rFonts w:ascii="Courier" w:hAnsi="Courier"/>
+        </w:rPr>
+        <w:t>C</w:t>
+      </w:r>
+      <w:r>
+        <w:rPr>
+          <w:rFonts w:ascii="Courier" w:hAnsi="Courier"/>
+        </w:rPr>
+        <w:t xml:space="preserve">lue </w:t>
+      </w:r>
+      <w:r>
+        <w:rPr>
+          <w:rFonts w:ascii="Courier" w:hAnsi="Courier"/>
+        </w:rPr>
+        <w:sym w:font="Symbol" w:char="F0AE"/>
+      </w:r>
+      <w:r>
+        <w:rPr>
+          <w:rFonts w:ascii="Courier" w:hAnsi="Courier"/>
+        </w:rPr>
+        <w:t xml:space="preserve"> </w:t>
+      </w:r>
+      <w:r>
+        <w:rPr>
+          <w:rFonts w:ascii="Courier" w:hAnsi="Courier"/>
+        </w:rPr>
+        <w:t>D</w:t>
+      </w:r>
+      <w:r>
+        <w:rPr>
+          <w:rFonts w:ascii="Courier" w:hAnsi="Courier"/>
+        </w:rPr>
+        <w:t xml:space="preserve">efinition, </w:t>
+      </w:r>
+      <w:r>
+        <w:rPr>
+          <w:rFonts w:ascii="Courier" w:hAnsi="Courier"/>
+        </w:rPr>
+        <w:t>(</w:t>
+      </w:r>
+      <w:r>
+        <w:rPr>
+          <w:rFonts w:ascii="Courier" w:hAnsi="Courier"/>
+        </w:rPr>
+        <w:t>I</w:t>
+      </w:r>
+      <w:r>
+        <w:rPr>
+          <w:rFonts w:ascii="Courier" w:hAnsi="Courier"/>
+        </w:rPr>
+        <w:t xml:space="preserve">ndicator)*, </w:t>
+      </w:r>
+      <w:r>
+        <w:rPr>
+          <w:rFonts w:ascii="Courier" w:hAnsi="Courier"/>
+        </w:rPr>
+        <w:t>W</w:t>
+      </w:r>
+      <w:r>
+        <w:rPr>
+          <w:rFonts w:ascii="Courier" w:hAnsi="Courier"/>
+        </w:rPr>
+        <w:t xml:space="preserve">ordplay </w:t>
+      </w:r>
+      <w:r>
+        <w:rPr>
+          <w:rFonts w:ascii="Courier" w:hAnsi="Courier"/>
+        </w:rPr>
+        <w:br/>
+        <w:t xml:space="preserve">      </w:t>
+      </w:r>
+      <w:r>
+        <w:rPr>
+          <w:rFonts w:ascii="Courier" w:hAnsi="Courier"/>
+        </w:rPr>
+        <w:t xml:space="preserve">| </w:t>
+      </w:r>
+      <w:r>
+        <w:rPr>
+          <w:rFonts w:ascii="Courier" w:hAnsi="Courier"/>
+        </w:rPr>
+        <w:t>W</w:t>
+      </w:r>
+      <w:r>
+        <w:rPr>
+          <w:rFonts w:ascii="Courier" w:hAnsi="Courier"/>
+        </w:rPr>
+        <w:t>ordplay,</w:t>
+      </w:r>
+      <w:r>
+        <w:rPr>
+          <w:rFonts w:ascii="Courier" w:hAnsi="Courier"/>
+        </w:rPr>
+        <w:t xml:space="preserve"> (</w:t>
+      </w:r>
+      <w:r>
+        <w:rPr>
+          <w:rFonts w:ascii="Courier" w:hAnsi="Courier"/>
+        </w:rPr>
+        <w:t>I</w:t>
+      </w:r>
+      <w:r>
+        <w:rPr>
+          <w:rFonts w:ascii="Courier" w:hAnsi="Courier"/>
+        </w:rPr>
+        <w:t xml:space="preserve">ndicator)*, </w:t>
+      </w:r>
+      <w:r>
+        <w:rPr>
+          <w:rFonts w:ascii="Courier" w:hAnsi="Courier"/>
+        </w:rPr>
+        <w:t>D</w:t>
+      </w:r>
+      <w:r>
+        <w:rPr>
+          <w:rFonts w:ascii="Courier" w:hAnsi="Courier"/>
+        </w:rPr>
+        <w:t>efinition</w:t>
+      </w:r>
+    </w:p>
+    <w:p>
+      <w:pPr>
+        <w:pStyle w:val="NormalWeb"/>
+        <w:spacing w:beforeLines="0" w:afterLines="0"/>
+      </w:pPr>
+      <w:r>
+        <w:t xml:space="preserve">The final clue will often resemble a valid English utterance, although this 'surface reading' (i.e. </w:t>
+      </w:r>
+      <w:r>
+        <w:rPr>
+          <w:rFonts w:ascii="Courier" w:hAnsi="Courier"/>
+        </w:rPr>
+        <w:t>{clue</w:t>
+      </w:r>
+      <w:proofErr w:type="gramStart"/>
+      <w:r>
+        <w:rPr>
+          <w:rFonts w:ascii="Courier" w:hAnsi="Courier"/>
+        </w:rPr>
+        <w:t xml:space="preserve">} </w:t>
+      </w:r>
+      <w:r>
+        <w:t>)</w:t>
+      </w:r>
+      <w:proofErr w:type="gramEnd"/>
+      <w:r>
+        <w:t xml:space="preserve"> very rarely has any relation to the answer.</w:t>
+      </w:r>
+    </w:p>
+    <w:p>
+      <w:pPr>
+        <w:pStyle w:val="NormalWeb"/>
+        <w:spacing w:beforeLines="0" w:afterLines="0"/>
+      </w:pPr>
+      <w:r>
+        <w:rPr>
+          <w:highlight w:val="yellow"/>
+        </w:rPr>
+        <w:t>Later on</w:t>
+      </w:r>
+      <w:r>
+        <w:t xml:space="preserve"> we will consider other information and context within the definition of a clue.</w:t>
+      </w:r>
+    </w:p>
+    <w:p>
+      <w:pPr>
+        <w:pStyle w:val="NormalWeb"/>
+        <w:spacing w:beforeLines="0" w:afterLines="0"/>
+      </w:pPr>
+    </w:p>
+    <w:p>
+      <w:pPr>
+        <w:pStyle w:val="Heading2"/>
+        <w:numPr>
+          <w:ilvl w:val="1"/>
+          <w:numId w:val="2"/>
+        </w:numPr>
+      </w:pPr>
+      <w:r>
         <w:t>Definition</w:t>
       </w:r>
     </w:p>
@@ -771,7 +2455,15 @@
     </w:p>
     <w:p>
       <w:r>
-        <w:t>The wordplay section of a clue is a set of deliberately ambiguous instructions that allows the solver to arrive at the eventual answer. As the instructions are ambiguous, multiple possible parsings of the instructions are possible. Some of these parsing will not lead to a valid English word:</w:t>
+        <w:t xml:space="preserve">The wordplay section of a clue is a set of deliberately ambiguous instructions that allows the solver to arrive at the eventual answer. As the instructions are ambiguous, multiple possible </w:t>
+      </w:r>
+      <w:proofErr w:type="spellStart"/>
+      <w:r>
+        <w:t>parsings</w:t>
+      </w:r>
+      <w:proofErr w:type="spellEnd"/>
+      <w:r>
+        <w:t xml:space="preserve"> of the instructions are possible. Some of these parsing will not lead to a valid English word:</w:t>
       </w:r>
     </w:p>
     <w:p>
@@ -1158,8 +2850,16 @@
         <w:rPr>
           <w:highlight w:val="yellow"/>
         </w:rPr>
-        <w:t>Some sort of leadup</w:t>
-      </w:r>
+        <w:t xml:space="preserve">Some sort of </w:t>
+      </w:r>
+      <w:proofErr w:type="spellStart"/>
+      <w:r>
+        <w:rPr>
+          <w:highlight w:val="yellow"/>
+        </w:rPr>
+        <w:t>leadup</w:t>
+      </w:r>
+      <w:proofErr w:type="spellEnd"/>
     </w:p>
     <w:p>
       <w:pPr>
@@ -1226,7 +2926,23 @@
     </w:p>
     <w:p>
       <w:r>
-        <w:t>A very commonly used operator in crossword clues is an anagram. These take the form of an indicator word that denotes that the anagram function is being used (called an ‘anagrind’ within cruciverbalist circles), along with the candidate letters to be anagrammed. The simplest form of this gets the candidate letters verbatim from the clue:</w:t>
+        <w:t>A very commonly used operator in crossword clues is an anagram. These take the form of an indicator word that denotes that the anagram function is being used (called an ‘</w:t>
+      </w:r>
+      <w:proofErr w:type="spellStart"/>
+      <w:r>
+        <w:t>anagrind</w:t>
+      </w:r>
+      <w:proofErr w:type="spellEnd"/>
+      <w:r>
+        <w:t xml:space="preserve">’ within </w:t>
+      </w:r>
+      <w:proofErr w:type="spellStart"/>
+      <w:r>
+        <w:t>cruciverbalist</w:t>
+      </w:r>
+      <w:proofErr w:type="spellEnd"/>
+      <w:r>
+        <w:t xml:space="preserve"> circles), along with the candidate letters to be anagrammed. The simplest form of this gets the candidate letters verbatim from the clue:</w:t>
       </w:r>
     </w:p>
     <w:p>
@@ -1243,11 +2959,24 @@
         <w:sym w:font="Symbol" w:char="F0AE"/>
       </w:r>
       <w:r>
-        <w:t xml:space="preserve"> Anagrind, “candidate words”</w:t>
-      </w:r>
-      <w:r>
-        <w:t xml:space="preserve"> | “candidate words”, Anagrind</w:t>
-      </w:r>
+        <w:t xml:space="preserve"> </w:t>
+      </w:r>
+      <w:proofErr w:type="spellStart"/>
+      <w:r>
+        <w:t>Anagrind</w:t>
+      </w:r>
+      <w:proofErr w:type="spellEnd"/>
+      <w:r>
+        <w:t>, “candidate words”</w:t>
+      </w:r>
+      <w:r>
+        <w:t xml:space="preserve"> | “candidate words”, </w:t>
+      </w:r>
+      <w:proofErr w:type="spellStart"/>
+      <w:r>
+        <w:t>Anagrind</w:t>
+      </w:r>
+      <w:proofErr w:type="spellEnd"/>
     </w:p>
     <w:p>
       <w:r>
@@ -1390,7 +3119,21 @@
         <w:rPr>
           <w:rFonts w:ascii="Consolas" w:hAnsi="Consolas"/>
         </w:rPr>
-        <w:t xml:space="preserve"> [anagrind = </w:t>
+        <w:t xml:space="preserve"> [</w:t>
+      </w:r>
+      <w:proofErr w:type="spellStart"/>
+      <w:r>
+        <w:rPr>
+          <w:rFonts w:ascii="Consolas" w:hAnsi="Consolas"/>
+        </w:rPr>
+        <w:t>anagrind</w:t>
+      </w:r>
+      <w:proofErr w:type="spellEnd"/>
+      <w:r>
+        <w:rPr>
+          <w:rFonts w:ascii="Consolas" w:hAnsi="Consolas"/>
+        </w:rPr>
+        <w:t xml:space="preserve"> = </w:t>
       </w:r>
       <w:r>
         <w:rPr>
@@ -1474,7 +3217,21 @@
         <w:rPr>
           <w:rFonts w:ascii="Consolas" w:hAnsi="Consolas"/>
         </w:rPr>
-        <w:t>Anagram (“bare fore” + “comed”)</w:t>
+        <w:t>Anagram (“bare fore” + “</w:t>
+      </w:r>
+      <w:proofErr w:type="spellStart"/>
+      <w:r>
+        <w:rPr>
+          <w:rFonts w:ascii="Consolas" w:hAnsi="Consolas"/>
+        </w:rPr>
+        <w:t>comed</w:t>
+      </w:r>
+      <w:proofErr w:type="spellEnd"/>
+      <w:r>
+        <w:rPr>
+          <w:rFonts w:ascii="Consolas" w:hAnsi="Consolas"/>
+        </w:rPr>
+        <w:t>”)</w:t>
       </w:r>
       <w:r>
         <w:rPr>
@@ -1504,7 +3261,21 @@
         <w:rPr>
           <w:rFonts w:ascii="Consolas" w:hAnsi="Consolas"/>
         </w:rPr>
-        <w:t>Anagram (“bare fore” + “comed”)</w:t>
+        <w:t>Anagram (“bare fore” + “</w:t>
+      </w:r>
+      <w:proofErr w:type="spellStart"/>
+      <w:r>
+        <w:rPr>
+          <w:rFonts w:ascii="Consolas" w:hAnsi="Consolas"/>
+        </w:rPr>
+        <w:t>comed</w:t>
+      </w:r>
+      <w:proofErr w:type="spellEnd"/>
+      <w:r>
+        <w:rPr>
+          <w:rFonts w:ascii="Consolas" w:hAnsi="Consolas"/>
+        </w:rPr>
+        <w:t>”)</w:t>
       </w:r>
       <w:r>
         <w:rPr>
@@ -1534,7 +3305,21 @@
         <w:rPr>
           <w:rFonts w:ascii="Consolas" w:hAnsi="Consolas"/>
         </w:rPr>
-        <w:t>Anagram (“bareforecomed”)</w:t>
+        <w:t>Anagram (“</w:t>
+      </w:r>
+      <w:proofErr w:type="spellStart"/>
+      <w:r>
+        <w:rPr>
+          <w:rFonts w:ascii="Consolas" w:hAnsi="Consolas"/>
+        </w:rPr>
+        <w:t>bareforecomed</w:t>
+      </w:r>
+      <w:proofErr w:type="spellEnd"/>
+      <w:r>
+        <w:rPr>
+          <w:rFonts w:ascii="Consolas" w:hAnsi="Consolas"/>
+        </w:rPr>
+        <w:t>”)</w:t>
       </w:r>
       <w:r>
         <w:rPr>
@@ -1596,12 +3381,22 @@
         <w:t xml:space="preserve"> </w:t>
       </w:r>
       <w:r>
-        <w:t xml:space="preserve"> Anagrind</w:t>
-      </w:r>
+        <w:t xml:space="preserve"> </w:t>
+      </w:r>
+      <w:proofErr w:type="spellStart"/>
+      <w:r>
+        <w:t>Anagrind</w:t>
+      </w:r>
+      <w:proofErr w:type="spellEnd"/>
       <w:proofErr w:type="gramEnd"/>
       <w:r>
-        <w:t>, Wordplay | Wordplay, Anagrind</w:t>
-      </w:r>
+        <w:t xml:space="preserve">, Wordplay | Wordplay, </w:t>
+      </w:r>
+      <w:proofErr w:type="spellStart"/>
+      <w:r>
+        <w:t>Anagrind</w:t>
+      </w:r>
+      <w:proofErr w:type="spellEnd"/>
     </w:p>
     <w:p>
       <w:r>
@@ -1622,7 +3417,21 @@
         <w:rPr>
           <w:rFonts w:ascii="Adobe Garamond Pro" w:hAnsi="Adobe Garamond Pro"/>
         </w:rPr>
-        <w:t xml:space="preserve">Secondly – and here, for once, I differ from Afrit – I hate what I call an indirect anagram. By that I mean "Tough form of monster" for HARDY (anagram of HYDRA). There may not be many monsters in five letters; but all the same I think the clue-writer is being mean and withholding </w:t>
+        <w:t xml:space="preserve">Secondly – and here, for once, I differ from </w:t>
+      </w:r>
+      <w:proofErr w:type="spellStart"/>
+      <w:r>
+        <w:rPr>
+          <w:rFonts w:ascii="Adobe Garamond Pro" w:hAnsi="Adobe Garamond Pro"/>
+        </w:rPr>
+        <w:t>Afrit</w:t>
+      </w:r>
+      <w:proofErr w:type="spellEnd"/>
+      <w:r>
+        <w:rPr>
+          <w:rFonts w:ascii="Adobe Garamond Pro" w:hAnsi="Adobe Garamond Pro"/>
+        </w:rPr>
+        <w:t xml:space="preserve"> – I hate what I call an indirect anagram. By that I mean "Tough form of monster" for HARDY (anagram of HYDRA). There may not be many monsters in five letters; but all the same I think the clue-writer is being mean and withholding </w:t>
       </w:r>
       <w:proofErr w:type="gramStart"/>
       <w:r>
@@ -1658,11 +3467,16 @@
         <w:t>Even so, most setters that cl</w:t>
       </w:r>
       <w:r>
-        <w:t>aim to be Ximene</w:t>
+        <w:t xml:space="preserve">aim to be </w:t>
+      </w:r>
+      <w:proofErr w:type="spellStart"/>
+      <w:r>
+        <w:t>Ximene</w:t>
       </w:r>
       <w:r>
         <w:t>an</w:t>
       </w:r>
+      <w:proofErr w:type="spellEnd"/>
       <w:r>
         <w:t xml:space="preserve"> </w:t>
       </w:r>
@@ -1679,8 +3493,16 @@
         <w:rPr>
           <w:highlight w:val="yellow"/>
         </w:rPr>
-        <w:t>details pls</w:t>
-      </w:r>
+        <w:t xml:space="preserve">details </w:t>
+      </w:r>
+      <w:proofErr w:type="spellStart"/>
+      <w:r>
+        <w:rPr>
+          <w:highlight w:val="yellow"/>
+        </w:rPr>
+        <w:t>pls</w:t>
+      </w:r>
+      <w:proofErr w:type="spellEnd"/>
       <w:r>
         <w:t xml:space="preserve"> </w:t>
       </w:r>
@@ -1695,12 +3517,14 @@
           <w:rFonts w:ascii="Consolas" w:hAnsi="Consolas"/>
         </w:rPr>
       </w:pPr>
+      <w:proofErr w:type="spellStart"/>
       <w:r>
         <w:rPr>
           <w:rFonts w:ascii="Consolas" w:hAnsi="Consolas"/>
         </w:rPr>
         <w:t>Anagrind</w:t>
       </w:r>
+      <w:proofErr w:type="spellEnd"/>
       <w:r>
         <w:rPr>
           <w:rFonts w:ascii="Consolas" w:hAnsi="Consolas"/>
@@ -1756,7 +3580,15 @@
         <w:t xml:space="preserve">Further, these clues </w:t>
       </w:r>
       <w:r>
-        <w:t>are usually taken to be ‘fairer’ game for subsequent operations to be applied to the target of the reversion.  Therefore, a clue with nested wordplay such as “Fruit, odd-one-out turned back (5)” would be acceptable, where an equivalent clue “Fruit, odd-one-out messed around” would often not be seen as Ximinean.</w:t>
+        <w:t xml:space="preserve">are usually taken to be ‘fairer’ game for subsequent operations to be applied to the target of the reversion.  Therefore, a clue with nested wordplay such as “Fruit, odd-one-out turned back (5)” would be acceptable, where an equivalent clue “Fruit, odd-one-out messed around” would often not be seen as </w:t>
+      </w:r>
+      <w:proofErr w:type="spellStart"/>
+      <w:r>
+        <w:t>Ximinean</w:t>
+      </w:r>
+      <w:proofErr w:type="spellEnd"/>
+      <w:r>
+        <w:t>.</w:t>
       </w:r>
     </w:p>
     <w:p>
@@ -1785,15 +3617,31 @@
         <w:rPr>
           <w:rFonts w:ascii="Consolas" w:hAnsi="Consolas"/>
         </w:rPr>
-        <w:t xml:space="preserve">  ReversionIndictator</w:t>
-      </w:r>
+        <w:t xml:space="preserve">  </w:t>
+      </w:r>
+      <w:proofErr w:type="spellStart"/>
+      <w:r>
+        <w:rPr>
+          <w:rFonts w:ascii="Consolas" w:hAnsi="Consolas"/>
+        </w:rPr>
+        <w:t>ReversionIndictator</w:t>
+      </w:r>
+      <w:proofErr w:type="spellEnd"/>
       <w:proofErr w:type="gramEnd"/>
       <w:r>
         <w:rPr>
           <w:rFonts w:ascii="Consolas" w:hAnsi="Consolas"/>
         </w:rPr>
-        <w:t>, Wordplay | Wordplay, ReversionIndictator</w:t>
-      </w:r>
+        <w:t xml:space="preserve">, Wordplay | Wordplay, </w:t>
+      </w:r>
+      <w:proofErr w:type="spellStart"/>
+      <w:r>
+        <w:rPr>
+          <w:rFonts w:ascii="Consolas" w:hAnsi="Consolas"/>
+        </w:rPr>
+        <w:t>ReversionIndictator</w:t>
+      </w:r>
+      <w:proofErr w:type="spellEnd"/>
     </w:p>
     <w:p>
       <w:pPr>
@@ -1903,18 +3751,48 @@
         </w:rPr>
         <w:t xml:space="preserve">  </w:t>
       </w:r>
+      <w:proofErr w:type="spellStart"/>
       <w:r>
         <w:rPr>
           <w:rFonts w:ascii="Consolas" w:hAnsi="Consolas"/>
         </w:rPr>
         <w:t>SubtractionPreIndictator</w:t>
       </w:r>
+      <w:proofErr w:type="spellEnd"/>
       <w:proofErr w:type="gramEnd"/>
       <w:r>
         <w:rPr>
           <w:rFonts w:ascii="Consolas" w:hAnsi="Consolas"/>
         </w:rPr>
-        <w:t xml:space="preserve"> RemovalSet (SubsidiaryIndicator) Target</w:t>
+        <w:t xml:space="preserve"> </w:t>
+      </w:r>
+      <w:proofErr w:type="spellStart"/>
+      <w:r>
+        <w:rPr>
+          <w:rFonts w:ascii="Consolas" w:hAnsi="Consolas"/>
+        </w:rPr>
+        <w:t>RemovalSet</w:t>
+      </w:r>
+      <w:proofErr w:type="spellEnd"/>
+      <w:r>
+        <w:rPr>
+          <w:rFonts w:ascii="Consolas" w:hAnsi="Consolas"/>
+        </w:rPr>
+        <w:t xml:space="preserve"> (</w:t>
+      </w:r>
+      <w:proofErr w:type="spellStart"/>
+      <w:r>
+        <w:rPr>
+          <w:rFonts w:ascii="Consolas" w:hAnsi="Consolas"/>
+        </w:rPr>
+        <w:t>SubsidiaryIndicator</w:t>
+      </w:r>
+      <w:proofErr w:type="spellEnd"/>
+      <w:r>
+        <w:rPr>
+          <w:rFonts w:ascii="Consolas" w:hAnsi="Consolas"/>
+        </w:rPr>
+        <w:t>) Target</w:t>
       </w:r>
       <w:r>
         <w:rPr>
@@ -1922,11 +3800,33 @@
         </w:rPr>
         <w:t xml:space="preserve"> | </w:t>
       </w:r>
-      <w:r>
-        <w:rPr>
-          <w:rFonts w:ascii="Consolas" w:hAnsi="Consolas"/>
-        </w:rPr>
-        <w:t>RemovalSet SubtractionMidIndictator Target</w:t>
+      <w:proofErr w:type="spellStart"/>
+      <w:r>
+        <w:rPr>
+          <w:rFonts w:ascii="Consolas" w:hAnsi="Consolas"/>
+        </w:rPr>
+        <w:t>RemovalSet</w:t>
+      </w:r>
+      <w:proofErr w:type="spellEnd"/>
+      <w:r>
+        <w:rPr>
+          <w:rFonts w:ascii="Consolas" w:hAnsi="Consolas"/>
+        </w:rPr>
+        <w:t xml:space="preserve"> </w:t>
+      </w:r>
+      <w:proofErr w:type="spellStart"/>
+      <w:r>
+        <w:rPr>
+          <w:rFonts w:ascii="Consolas" w:hAnsi="Consolas"/>
+        </w:rPr>
+        <w:t>SubtractionMidIndictator</w:t>
+      </w:r>
+      <w:proofErr w:type="spellEnd"/>
+      <w:r>
+        <w:rPr>
+          <w:rFonts w:ascii="Consolas" w:hAnsi="Consolas"/>
+        </w:rPr>
+        <w:t xml:space="preserve"> Target</w:t>
       </w:r>
       <w:r>
         <w:rPr>
@@ -1940,11 +3840,33 @@
         </w:rPr>
         <w:t xml:space="preserve"> </w:t>
       </w:r>
-      <w:r>
-        <w:rPr>
-          <w:rFonts w:ascii="Consolas" w:hAnsi="Consolas"/>
-        </w:rPr>
-        <w:t>RemovalSet (SubsidiaryIndicator) Target</w:t>
+      <w:proofErr w:type="spellStart"/>
+      <w:r>
+        <w:rPr>
+          <w:rFonts w:ascii="Consolas" w:hAnsi="Consolas"/>
+        </w:rPr>
+        <w:t>RemovalSet</w:t>
+      </w:r>
+      <w:proofErr w:type="spellEnd"/>
+      <w:r>
+        <w:rPr>
+          <w:rFonts w:ascii="Consolas" w:hAnsi="Consolas"/>
+        </w:rPr>
+        <w:t xml:space="preserve"> (</w:t>
+      </w:r>
+      <w:proofErr w:type="spellStart"/>
+      <w:r>
+        <w:rPr>
+          <w:rFonts w:ascii="Consolas" w:hAnsi="Consolas"/>
+        </w:rPr>
+        <w:t>SubsidiaryIndicator</w:t>
+      </w:r>
+      <w:proofErr w:type="spellEnd"/>
+      <w:r>
+        <w:rPr>
+          <w:rFonts w:ascii="Consolas" w:hAnsi="Consolas"/>
+        </w:rPr>
+        <w:t>) Target</w:t>
       </w:r>
       <w:r>
         <w:rPr>
@@ -1952,12 +3874,14 @@
         </w:rPr>
         <w:t xml:space="preserve"> </w:t>
       </w:r>
+      <w:proofErr w:type="spellStart"/>
       <w:r>
         <w:rPr>
           <w:rFonts w:ascii="Consolas" w:hAnsi="Consolas"/>
         </w:rPr>
         <w:t>SubtractionPostIndictator</w:t>
       </w:r>
+      <w:proofErr w:type="spellEnd"/>
     </w:p>
     <w:p>
       <w:r>
@@ -1984,7 +3908,15 @@
         <w:t xml:space="preserve">” </w:t>
       </w:r>
       <w:r>
-        <w:t>we can apply the muddled to standing to get “dansting” before removing “sting” to get the answer “Dan”.</w:t>
+        <w:t>we can apply the muddled to standing to get “</w:t>
+      </w:r>
+      <w:proofErr w:type="spellStart"/>
+      <w:r>
+        <w:t>dansting</w:t>
+      </w:r>
+      <w:proofErr w:type="spellEnd"/>
+      <w:r>
+        <w:t>” before removing “sting” to get the answer “Dan”.</w:t>
       </w:r>
     </w:p>
     <w:p>
@@ -2019,8 +3951,6 @@
           <w:rFonts w:ascii="Consolas" w:hAnsi="Consolas"/>
         </w:rPr>
       </w:pPr>
-      <w:bookmarkStart w:id="0" w:name="_GoBack"/>
-      <w:bookmarkEnd w:id="0"/>
     </w:p>
     <w:p>
       <w:pPr>
@@ -2045,19 +3975,47 @@
         <w:rPr>
           <w:highlight w:val="lightGray"/>
         </w:rPr>
-        <w:t>The hidden-word clue, while not particularly common, is still worthy of attention, chiefly because of the way in which it uses the surface meaning of the sentence to distract the solver's attention away from the fact that the solution is lying before his or her eyes. This type of clue involves the concealment of the solution word (or less commonly, words) within a string of other words. The fact that this has been done is usually communicated indirectly to the solver by the hidden-word pointer, which can take one of two forms: it can be a word similar in meaning to the inclusion pointers described above (such as in, within, inside, etc.), which further compli- cates solution, or it can be a phrase such as we see or appears in. The solution is, of course, a synonym of the synonym part of the clue. An example of this clue is:</w:t>
-      </w:r>
-    </w:p>
-    <w:p>
-      <w:pPr>
+        <w:t xml:space="preserve">The hidden-word clue, while not particularly common, is still worthy of attention, chiefly because of the way in which it uses the surface meaning of the sentence to distract the solver's attention away from the fact that the solution is lying before his or her eyes. This type of clue involves the concealment of the solution word (or less commonly, words) within a string of other words. The fact that this has been done is usually communicated indirectly to the solver by the hidden-word pointer, which can take one of two forms: it can be a word similar in meaning to the inclusion pointers described above (such as in, within, inside, etc.), which further </w:t>
+      </w:r>
+      <w:proofErr w:type="spellStart"/>
+      <w:r>
         <w:rPr>
           <w:highlight w:val="lightGray"/>
         </w:rPr>
-      </w:pPr>
+        <w:t>compli</w:t>
+      </w:r>
+      <w:proofErr w:type="spellEnd"/>
       <w:r>
         <w:rPr>
           <w:highlight w:val="lightGray"/>
         </w:rPr>
+        <w:t xml:space="preserve">- </w:t>
+      </w:r>
+      <w:proofErr w:type="spellStart"/>
+      <w:r>
+        <w:rPr>
+          <w:highlight w:val="lightGray"/>
+        </w:rPr>
+        <w:t>cates</w:t>
+      </w:r>
+      <w:proofErr w:type="spellEnd"/>
+      <w:r>
+        <w:rPr>
+          <w:highlight w:val="lightGray"/>
+        </w:rPr>
+        <w:t xml:space="preserve"> solution, or it can be a phrase such as we see or appears in. The solution is, of course, a synonym of the synonym part of the clue. An example of this clue is:</w:t>
+      </w:r>
+    </w:p>
+    <w:p>
+      <w:pPr>
+        <w:rPr>
+          <w:highlight w:val="lightGray"/>
+        </w:rPr>
+      </w:pPr>
+      <w:r>
+        <w:rPr>
+          <w:highlight w:val="lightGray"/>
+        </w:rPr>
         <w:t>'Smack which appears in East Anglian ports</w:t>
       </w:r>
       <w:proofErr w:type="gramStart"/>
@@ -2080,7 +4038,35 @@
         <w:rPr>
           <w:highlight w:val="lightGray"/>
         </w:rPr>
-        <w:t>The solution to this example is 'tang', a word meaning 'smack' (in the sense of 'taste'), and which is concealed in 'easT ANGlian ports'.</w:t>
+        <w:t>The solution to this example is 'tang', a word meaning 'smack' (in the sense of 'taste'), and which is concealed in '</w:t>
+      </w:r>
+      <w:proofErr w:type="spellStart"/>
+      <w:r>
+        <w:rPr>
+          <w:highlight w:val="lightGray"/>
+        </w:rPr>
+        <w:t>easT</w:t>
+      </w:r>
+      <w:proofErr w:type="spellEnd"/>
+      <w:r>
+        <w:rPr>
+          <w:highlight w:val="lightGray"/>
+        </w:rPr>
+        <w:t xml:space="preserve"> </w:t>
+      </w:r>
+      <w:proofErr w:type="spellStart"/>
+      <w:r>
+        <w:rPr>
+          <w:highlight w:val="lightGray"/>
+        </w:rPr>
+        <w:t>ANGlian</w:t>
+      </w:r>
+      <w:proofErr w:type="spellEnd"/>
+      <w:r>
+        <w:rPr>
+          <w:highlight w:val="lightGray"/>
+        </w:rPr>
+        <w:t xml:space="preserve"> ports'.</w:t>
       </w:r>
     </w:p>
     <w:p>
@@ -2092,11 +4078,19 @@
       <w:r>
         <w:t xml:space="preserve">        </w:t>
       </w:r>
-      <w:r>
-        <w:rPr>
-          <w:rFonts w:ascii="Consolas" w:hAnsi="Consolas"/>
-        </w:rPr>
-        <w:t xml:space="preserve">HiddenWord </w:t>
+      <w:proofErr w:type="spellStart"/>
+      <w:r>
+        <w:rPr>
+          <w:rFonts w:ascii="Consolas" w:hAnsi="Consolas"/>
+        </w:rPr>
+        <w:t>HiddenWord</w:t>
+      </w:r>
+      <w:proofErr w:type="spellEnd"/>
+      <w:r>
+        <w:rPr>
+          <w:rFonts w:ascii="Consolas" w:hAnsi="Consolas"/>
+        </w:rPr>
+        <w:t xml:space="preserve"> </w:t>
       </w:r>
       <w:r>
         <w:rPr>
@@ -2111,18 +4105,48 @@
         </w:rPr>
         <w:t xml:space="preserve">  </w:t>
       </w:r>
+      <w:proofErr w:type="spellStart"/>
       <w:r>
         <w:rPr>
           <w:rFonts w:ascii="Consolas" w:hAnsi="Consolas"/>
         </w:rPr>
         <w:t>Indictator</w:t>
       </w:r>
+      <w:proofErr w:type="spellEnd"/>
       <w:proofErr w:type="gramEnd"/>
       <w:r>
         <w:rPr>
           <w:rFonts w:ascii="Consolas" w:hAnsi="Consolas"/>
         </w:rPr>
-        <w:t xml:space="preserve"> RemovalSet (SubsidiaryIndicator) Target</w:t>
+        <w:t xml:space="preserve"> </w:t>
+      </w:r>
+      <w:proofErr w:type="spellStart"/>
+      <w:r>
+        <w:rPr>
+          <w:rFonts w:ascii="Consolas" w:hAnsi="Consolas"/>
+        </w:rPr>
+        <w:t>RemovalSet</w:t>
+      </w:r>
+      <w:proofErr w:type="spellEnd"/>
+      <w:r>
+        <w:rPr>
+          <w:rFonts w:ascii="Consolas" w:hAnsi="Consolas"/>
+        </w:rPr>
+        <w:t xml:space="preserve"> (</w:t>
+      </w:r>
+      <w:proofErr w:type="spellStart"/>
+      <w:r>
+        <w:rPr>
+          <w:rFonts w:ascii="Consolas" w:hAnsi="Consolas"/>
+        </w:rPr>
+        <w:t>SubsidiaryIndicator</w:t>
+      </w:r>
+      <w:proofErr w:type="spellEnd"/>
+      <w:r>
+        <w:rPr>
+          <w:rFonts w:ascii="Consolas" w:hAnsi="Consolas"/>
+        </w:rPr>
+        <w:t>) Target</w:t>
       </w:r>
       <w:r>
         <w:rPr>
@@ -2130,11 +4154,33 @@
         </w:rPr>
         <w:t xml:space="preserve"> | </w:t>
       </w:r>
-      <w:r>
-        <w:rPr>
-          <w:rFonts w:ascii="Consolas" w:hAnsi="Consolas"/>
-        </w:rPr>
-        <w:t>RemovalSet SubtractionMidIndictator Target</w:t>
+      <w:proofErr w:type="spellStart"/>
+      <w:r>
+        <w:rPr>
+          <w:rFonts w:ascii="Consolas" w:hAnsi="Consolas"/>
+        </w:rPr>
+        <w:t>RemovalSet</w:t>
+      </w:r>
+      <w:proofErr w:type="spellEnd"/>
+      <w:r>
+        <w:rPr>
+          <w:rFonts w:ascii="Consolas" w:hAnsi="Consolas"/>
+        </w:rPr>
+        <w:t xml:space="preserve"> </w:t>
+      </w:r>
+      <w:proofErr w:type="spellStart"/>
+      <w:r>
+        <w:rPr>
+          <w:rFonts w:ascii="Consolas" w:hAnsi="Consolas"/>
+        </w:rPr>
+        <w:t>SubtractionMidIndictator</w:t>
+      </w:r>
+      <w:proofErr w:type="spellEnd"/>
+      <w:r>
+        <w:rPr>
+          <w:rFonts w:ascii="Consolas" w:hAnsi="Consolas"/>
+        </w:rPr>
+        <w:t xml:space="preserve"> Target</w:t>
       </w:r>
       <w:r>
         <w:rPr>
@@ -2148,12 +4194,28 @@
         </w:rPr>
         <w:t xml:space="preserve"> </w:t>
       </w:r>
-      <w:r>
-        <w:rPr>
-          <w:rFonts w:ascii="Consolas" w:hAnsi="Consolas"/>
-        </w:rPr>
-        <w:t>RemovalSet (SubsidiaryIndicator</w:t>
-      </w:r>
+      <w:proofErr w:type="spellStart"/>
+      <w:r>
+        <w:rPr>
+          <w:rFonts w:ascii="Consolas" w:hAnsi="Consolas"/>
+        </w:rPr>
+        <w:t>RemovalSet</w:t>
+      </w:r>
+      <w:proofErr w:type="spellEnd"/>
+      <w:r>
+        <w:rPr>
+          <w:rFonts w:ascii="Consolas" w:hAnsi="Consolas"/>
+        </w:rPr>
+        <w:t xml:space="preserve"> (</w:t>
+      </w:r>
+      <w:proofErr w:type="spellStart"/>
+      <w:r>
+        <w:rPr>
+          <w:rFonts w:ascii="Consolas" w:hAnsi="Consolas"/>
+        </w:rPr>
+        <w:t>SubsidiaryIndicator</w:t>
+      </w:r>
+      <w:proofErr w:type="spellEnd"/>
     </w:p>
     <w:p>
       <w:pPr>
@@ -2266,7 +4328,35 @@
         <w:rPr>
           <w:highlight w:val="lightGray"/>
         </w:rPr>
-        <w:t xml:space="preserve">: another word for 'donkey' is ass. 'Variety' is an anagram pointer indi- cating an anagram of 'grey' and, using shorthand notation </w:t>
+        <w:t xml:space="preserve">: another word for 'donkey' is ass. 'Variety' is an anagram pointer </w:t>
+      </w:r>
+      <w:proofErr w:type="spellStart"/>
+      <w:r>
+        <w:rPr>
+          <w:highlight w:val="lightGray"/>
+        </w:rPr>
+        <w:t>indi</w:t>
+      </w:r>
+      <w:proofErr w:type="spellEnd"/>
+      <w:r>
+        <w:rPr>
+          <w:highlight w:val="lightGray"/>
+        </w:rPr>
+        <w:t xml:space="preserve">- </w:t>
+      </w:r>
+      <w:proofErr w:type="spellStart"/>
+      <w:r>
+        <w:rPr>
+          <w:highlight w:val="lightGray"/>
+        </w:rPr>
+        <w:t>cating</w:t>
+      </w:r>
+      <w:proofErr w:type="spellEnd"/>
+      <w:r>
+        <w:rPr>
+          <w:highlight w:val="lightGray"/>
+        </w:rPr>
+        <w:t xml:space="preserve"> an anagram of 'grey' and, using shorthand notation </w:t>
       </w:r>
       <w:proofErr w:type="gramStart"/>
       <w:r>
@@ -2292,26 +4382,68 @@
         <w:rPr>
           <w:highlight w:val="lightGray"/>
         </w:rPr>
-        <w:t xml:space="preserve"> later), 'R' is an abbreviation for right. Therefore the solution is: r + yegr + ass, a syno- nym for 'fodder'. </w:t>
-      </w:r>
-    </w:p>
-    <w:p>
-      <w:pPr>
+        <w:t xml:space="preserve"> later), 'R' is an abbreviation for right. Therefore the solution is: r + </w:t>
+      </w:r>
+      <w:proofErr w:type="spellStart"/>
+      <w:r>
         <w:rPr>
           <w:highlight w:val="lightGray"/>
         </w:rPr>
-      </w:pPr>
-    </w:p>
-    <w:p>
-      <w:pPr>
+        <w:t>yegr</w:t>
+      </w:r>
+      <w:proofErr w:type="spellEnd"/>
+      <w:r>
         <w:rPr>
           <w:highlight w:val="lightGray"/>
         </w:rPr>
-      </w:pPr>
+        <w:t xml:space="preserve"> + ass, a </w:t>
+      </w:r>
+      <w:proofErr w:type="spellStart"/>
       <w:r>
         <w:rPr>
           <w:highlight w:val="lightGray"/>
         </w:rPr>
+        <w:t>syno</w:t>
+      </w:r>
+      <w:proofErr w:type="spellEnd"/>
+      <w:r>
+        <w:rPr>
+          <w:highlight w:val="lightGray"/>
+        </w:rPr>
+        <w:t xml:space="preserve">- </w:t>
+      </w:r>
+      <w:proofErr w:type="spellStart"/>
+      <w:r>
+        <w:rPr>
+          <w:highlight w:val="lightGray"/>
+        </w:rPr>
+        <w:t>nym</w:t>
+      </w:r>
+      <w:proofErr w:type="spellEnd"/>
+      <w:r>
+        <w:rPr>
+          <w:highlight w:val="lightGray"/>
+        </w:rPr>
+        <w:t xml:space="preserve"> for 'fodder'. </w:t>
+      </w:r>
+    </w:p>
+    <w:p>
+      <w:pPr>
+        <w:rPr>
+          <w:highlight w:val="lightGray"/>
+        </w:rPr>
+      </w:pPr>
+    </w:p>
+    <w:p>
+      <w:pPr>
+        <w:rPr>
+          <w:highlight w:val="lightGray"/>
+        </w:rPr>
+      </w:pPr>
+      <w:r>
+        <w:rPr>
+          <w:highlight w:val="lightGray"/>
+        </w:rPr>
         <w:t xml:space="preserve">Shorthand and abbreviations </w:t>
       </w:r>
     </w:p>
@@ -2325,7 +4457,21 @@
         <w:rPr>
           <w:highlight w:val="lightGray"/>
         </w:rPr>
-        <w:t xml:space="preserve">As was demonstrated in the above section concerning compound clues, abbreviations of common words are frequently used in crossword compilation. The fact that a word is to be abbreviated is rarely stated explicitly in a clue. Instead, regular crossword solvers acquire a 'mental thesaurus' of commonly abbreviated words. As well as the more obvious shorthand forms of certain words, such as m for metre or us for America, there are 'traditional' words that regularly appear when a given letter or group of letters is required. For example, beginner, student, novice, or </w:t>
+        <w:t xml:space="preserve">As was demonstrated in the above section concerning compound clues, abbreviations of common words are frequently used in crossword compilation. The fact that a word is to be abbreviated is rarely stated explicitly in a clue. Instead, regular crossword solvers acquire a 'mental thesaurus' of commonly abbreviated words. As well as the more obvious shorthand forms of certain words, such as m for </w:t>
+      </w:r>
+      <w:proofErr w:type="spellStart"/>
+      <w:r>
+        <w:rPr>
+          <w:highlight w:val="lightGray"/>
+        </w:rPr>
+        <w:t>metre</w:t>
+      </w:r>
+      <w:proofErr w:type="spellEnd"/>
+      <w:r>
+        <w:rPr>
+          <w:highlight w:val="lightGray"/>
+        </w:rPr>
+        <w:t xml:space="preserve"> or us for America, there are 'traditional' words that regularly appear when a given letter or group of letters is required. For example, beginner, student, novice, or </w:t>
       </w:r>
       <w:proofErr w:type="gramStart"/>
       <w:r>
@@ -2339,7 +4485,77 @@
         <w:rPr>
           <w:highlight w:val="lightGray"/>
         </w:rPr>
-        <w:t xml:space="preserve"> all words that are used when the letter 1 (for learner) is required. Abstainer is used to denote tt, and point, direction, quarter, or way can be used to represent the letters that stand for the points of the compass. In addition, way can stand for the abbre- viations of street (st) and road (rd). Other frequently used shorthands include kiss (k), pound (1)</w:t>
+        <w:t xml:space="preserve"> all words that are used when the letter 1 (for learner) is required. Abstainer is used to denote </w:t>
+      </w:r>
+      <w:proofErr w:type="spellStart"/>
+      <w:r>
+        <w:rPr>
+          <w:highlight w:val="lightGray"/>
+        </w:rPr>
+        <w:t>tt</w:t>
+      </w:r>
+      <w:proofErr w:type="spellEnd"/>
+      <w:r>
+        <w:rPr>
+          <w:highlight w:val="lightGray"/>
+        </w:rPr>
+        <w:t xml:space="preserve">, and point, direction, quarter, or way can be used to represent the letters that stand for the points of the compass. In addition, way can stand for the </w:t>
+      </w:r>
+      <w:proofErr w:type="spellStart"/>
+      <w:r>
+        <w:rPr>
+          <w:highlight w:val="lightGray"/>
+        </w:rPr>
+        <w:t>abbre</w:t>
+      </w:r>
+      <w:proofErr w:type="spellEnd"/>
+      <w:r>
+        <w:rPr>
+          <w:highlight w:val="lightGray"/>
+        </w:rPr>
+        <w:t xml:space="preserve">- </w:t>
+      </w:r>
+      <w:proofErr w:type="spellStart"/>
+      <w:r>
+        <w:rPr>
+          <w:highlight w:val="lightGray"/>
+        </w:rPr>
+        <w:t>viations</w:t>
+      </w:r>
+      <w:proofErr w:type="spellEnd"/>
+      <w:r>
+        <w:rPr>
+          <w:highlight w:val="lightGray"/>
+        </w:rPr>
+        <w:t xml:space="preserve"> of street (</w:t>
+      </w:r>
+      <w:proofErr w:type="spellStart"/>
+      <w:r>
+        <w:rPr>
+          <w:highlight w:val="lightGray"/>
+        </w:rPr>
+        <w:t>st</w:t>
+      </w:r>
+      <w:proofErr w:type="spellEnd"/>
+      <w:r>
+        <w:rPr>
+          <w:highlight w:val="lightGray"/>
+        </w:rPr>
+        <w:t xml:space="preserve">) and road (rd). Other frequently used </w:t>
+      </w:r>
+      <w:proofErr w:type="spellStart"/>
+      <w:r>
+        <w:rPr>
+          <w:highlight w:val="lightGray"/>
+        </w:rPr>
+        <w:t>shorthands</w:t>
+      </w:r>
+      <w:proofErr w:type="spellEnd"/>
+      <w:r>
+        <w:rPr>
+          <w:highlight w:val="lightGray"/>
+        </w:rPr>
+        <w:t xml:space="preserve"> include kiss (k), pound (1)</w:t>
       </w:r>
       <w:proofErr w:type="gramStart"/>
       <w:r>
@@ -2353,7 +4569,21 @@
         <w:rPr>
           <w:highlight w:val="lightGray"/>
         </w:rPr>
-        <w:t xml:space="preserve"> or hole (o), and key or note (the letters a to g). The roman numerals (i, v, 1, c, d, and m) are represented by their respective numbers or by the more general words number or many. </w:t>
+        <w:t xml:space="preserve"> or hole (o), and key or note (the letters a to g). The roman numerals (</w:t>
+      </w:r>
+      <w:proofErr w:type="spellStart"/>
+      <w:r>
+        <w:rPr>
+          <w:highlight w:val="lightGray"/>
+        </w:rPr>
+        <w:t>i</w:t>
+      </w:r>
+      <w:proofErr w:type="spellEnd"/>
+      <w:r>
+        <w:rPr>
+          <w:highlight w:val="lightGray"/>
+        </w:rPr>
+        <w:t xml:space="preserve">, v, 1, c, d, and m) are represented by their respective numbers or by the more general words number or many. </w:t>
       </w:r>
     </w:p>
     <w:p>
@@ -2365,7 +4595,7 @@
     </w:p>
     <w:sectPr>
       <w:pgSz w:w="11900" w:h="16840"/>
-      <w:pgMar w:top="1440" w:right="1552" w:bottom="1440" w:left="1800" w:header="708" w:footer="708" w:gutter="0"/>
+      <w:pgMar w:top="426" w:right="1552" w:bottom="142" w:left="1800" w:header="708" w:footer="708" w:gutter="0"/>
       <w:cols w:space="708"/>
     </w:sectPr>
   </w:body>
@@ -2373,7 +4603,7 @@
 </file>
 
 <file path=word/numbering.xml><?xml version="1.0" encoding="utf-8"?>
-<w:numbering xmlns:mv="urn:schemas-microsoft-com:mac:vml" xmlns:mo="http://schemas.microsoft.com/office/mac/office/2008/main" xmlns:ve="http://schemas.openxmlformats.org/markup-compatibility/2006" xmlns:o="urn:schemas-microsoft-com:office:office" xmlns:r="http://schemas.openxmlformats.org/officeDocument/2006/relationships" xmlns:m="http://schemas.openxmlformats.org/officeDocument/2006/math" xmlns:v="urn:schemas-microsoft-com:vml" xmlns:w10="urn:schemas-microsoft-com:office:word" xmlns:w="http://schemas.openxmlformats.org/wordprocessingml/2006/main" xmlns:wne="http://schemas.microsoft.com/office/word/2006/wordml" xmlns:wp="http://schemas.openxmlformats.org/drawingml/2006/wordprocessingDrawing">
+<w:numbering xmlns:wpc="http://schemas.microsoft.com/office/word/2010/wordprocessingCanvas" xmlns:mo="http://schemas.microsoft.com/office/mac/office/2008/main" xmlns:mc="http://schemas.openxmlformats.org/markup-compatibility/2006" xmlns:mv="urn:schemas-microsoft-com:mac:vml" xmlns:o="urn:schemas-microsoft-com:office:office" xmlns:r="http://schemas.openxmlformats.org/officeDocument/2006/relationships" xmlns:m="http://schemas.openxmlformats.org/officeDocument/2006/math" xmlns:v="urn:schemas-microsoft-com:vml" xmlns:wp14="http://schemas.microsoft.com/office/word/2010/wordprocessingDrawing" xmlns:wp="http://schemas.openxmlformats.org/drawingml/2006/wordprocessingDrawing" xmlns:w10="urn:schemas-microsoft-com:office:word" xmlns:w="http://schemas.openxmlformats.org/wordprocessingml/2006/main" xmlns:w14="http://schemas.microsoft.com/office/word/2010/wordml" xmlns:wpg="http://schemas.microsoft.com/office/word/2010/wordprocessingGroup" xmlns:wpi="http://schemas.microsoft.com/office/word/2010/wordprocessingInk" xmlns:wne="http://schemas.microsoft.com/office/word/2006/wordml" xmlns:wps="http://schemas.microsoft.com/office/word/2010/wordprocessingShape" mc:Ignorable="w14 wp14">
   <w:abstractNum w:abstractNumId="0">
     <w:nsid w:val="00A3095F"/>
     <w:multiLevelType w:val="hybridMultilevel"/>
@@ -2747,6 +4977,119 @@
     </w:lvl>
   </w:abstractNum>
   <w:abstractNum w:abstractNumId="4">
+    <w:nsid w:val="13043E8D"/>
+    <w:multiLevelType w:val="hybridMultilevel"/>
+    <w:tmpl w:val="F77E4848"/>
+    <w:lvl w:ilvl="0" w:tplc="04090001">
+      <w:start w:val="1"/>
+      <w:numFmt w:val="bullet"/>
+      <w:lvlText w:val=""/>
+      <w:lvlJc w:val="left"/>
+      <w:pPr>
+        <w:ind w:left="720" w:hanging="360"/>
+      </w:pPr>
+      <w:rPr>
+        <w:rFonts w:ascii="Symbol" w:hAnsi="Symbol" w:hint="default"/>
+      </w:rPr>
+    </w:lvl>
+    <w:lvl w:ilvl="1" w:tplc="04090003">
+      <w:start w:val="1"/>
+      <w:numFmt w:val="bullet"/>
+      <w:lvlText w:val="o"/>
+      <w:lvlJc w:val="left"/>
+      <w:pPr>
+        <w:ind w:left="1440" w:hanging="360"/>
+      </w:pPr>
+      <w:rPr>
+        <w:rFonts w:ascii="Courier New" w:hAnsi="Courier New" w:hint="default"/>
+      </w:rPr>
+    </w:lvl>
+    <w:lvl w:ilvl="2" w:tplc="04090005" w:tentative="1">
+      <w:start w:val="1"/>
+      <w:numFmt w:val="bullet"/>
+      <w:lvlText w:val=""/>
+      <w:lvlJc w:val="left"/>
+      <w:pPr>
+        <w:ind w:left="2160" w:hanging="360"/>
+      </w:pPr>
+      <w:rPr>
+        <w:rFonts w:ascii="Wingdings" w:hAnsi="Wingdings" w:hint="default"/>
+      </w:rPr>
+    </w:lvl>
+    <w:lvl w:ilvl="3" w:tplc="04090001" w:tentative="1">
+      <w:start w:val="1"/>
+      <w:numFmt w:val="bullet"/>
+      <w:lvlText w:val=""/>
+      <w:lvlJc w:val="left"/>
+      <w:pPr>
+        <w:ind w:left="2880" w:hanging="360"/>
+      </w:pPr>
+      <w:rPr>
+        <w:rFonts w:ascii="Symbol" w:hAnsi="Symbol" w:hint="default"/>
+      </w:rPr>
+    </w:lvl>
+    <w:lvl w:ilvl="4" w:tplc="04090003" w:tentative="1">
+      <w:start w:val="1"/>
+      <w:numFmt w:val="bullet"/>
+      <w:lvlText w:val="o"/>
+      <w:lvlJc w:val="left"/>
+      <w:pPr>
+        <w:ind w:left="3600" w:hanging="360"/>
+      </w:pPr>
+      <w:rPr>
+        <w:rFonts w:ascii="Courier New" w:hAnsi="Courier New" w:hint="default"/>
+      </w:rPr>
+    </w:lvl>
+    <w:lvl w:ilvl="5" w:tplc="04090005" w:tentative="1">
+      <w:start w:val="1"/>
+      <w:numFmt w:val="bullet"/>
+      <w:lvlText w:val=""/>
+      <w:lvlJc w:val="left"/>
+      <w:pPr>
+        <w:ind w:left="4320" w:hanging="360"/>
+      </w:pPr>
+      <w:rPr>
+        <w:rFonts w:ascii="Wingdings" w:hAnsi="Wingdings" w:hint="default"/>
+      </w:rPr>
+    </w:lvl>
+    <w:lvl w:ilvl="6" w:tplc="04090001" w:tentative="1">
+      <w:start w:val="1"/>
+      <w:numFmt w:val="bullet"/>
+      <w:lvlText w:val=""/>
+      <w:lvlJc w:val="left"/>
+      <w:pPr>
+        <w:ind w:left="5040" w:hanging="360"/>
+      </w:pPr>
+      <w:rPr>
+        <w:rFonts w:ascii="Symbol" w:hAnsi="Symbol" w:hint="default"/>
+      </w:rPr>
+    </w:lvl>
+    <w:lvl w:ilvl="7" w:tplc="04090003" w:tentative="1">
+      <w:start w:val="1"/>
+      <w:numFmt w:val="bullet"/>
+      <w:lvlText w:val="o"/>
+      <w:lvlJc w:val="left"/>
+      <w:pPr>
+        <w:ind w:left="5760" w:hanging="360"/>
+      </w:pPr>
+      <w:rPr>
+        <w:rFonts w:ascii="Courier New" w:hAnsi="Courier New" w:hint="default"/>
+      </w:rPr>
+    </w:lvl>
+    <w:lvl w:ilvl="8" w:tplc="04090005" w:tentative="1">
+      <w:start w:val="1"/>
+      <w:numFmt w:val="bullet"/>
+      <w:lvlText w:val=""/>
+      <w:lvlJc w:val="left"/>
+      <w:pPr>
+        <w:ind w:left="6480" w:hanging="360"/>
+      </w:pPr>
+      <w:rPr>
+        <w:rFonts w:ascii="Wingdings" w:hAnsi="Wingdings" w:hint="default"/>
+      </w:rPr>
+    </w:lvl>
+  </w:abstractNum>
+  <w:abstractNum w:abstractNumId="5">
     <w:nsid w:val="19EB0A09"/>
     <w:multiLevelType w:val="multilevel"/>
     <w:tmpl w:val="5DFE2C08"/>
@@ -2861,7 +5204,7 @@
       </w:rPr>
     </w:lvl>
   </w:abstractNum>
-  <w:abstractNum w:abstractNumId="5">
+  <w:abstractNum w:abstractNumId="6">
     <w:nsid w:val="230B0306"/>
     <w:multiLevelType w:val="multilevel"/>
     <w:tmpl w:val="0409001F"/>
@@ -2947,7 +5290,7 @@
       </w:pPr>
     </w:lvl>
   </w:abstractNum>
-  <w:abstractNum w:abstractNumId="6">
+  <w:abstractNum w:abstractNumId="7">
     <w:nsid w:val="28852D0C"/>
     <w:multiLevelType w:val="multilevel"/>
     <w:tmpl w:val="0409001D"/>
@@ -3033,7 +5376,7 @@
       </w:pPr>
     </w:lvl>
   </w:abstractNum>
-  <w:abstractNum w:abstractNumId="7">
+  <w:abstractNum w:abstractNumId="8">
     <w:nsid w:val="2FD83247"/>
     <w:multiLevelType w:val="multilevel"/>
     <w:tmpl w:val="E00CAA06"/>
@@ -3146,7 +5489,7 @@
       </w:rPr>
     </w:lvl>
   </w:abstractNum>
-  <w:abstractNum w:abstractNumId="8">
+  <w:abstractNum w:abstractNumId="9">
     <w:nsid w:val="37AC7C65"/>
     <w:multiLevelType w:val="multilevel"/>
     <w:tmpl w:val="0409001F"/>
@@ -3232,7 +5575,7 @@
       </w:pPr>
     </w:lvl>
   </w:abstractNum>
-  <w:abstractNum w:abstractNumId="9">
+  <w:abstractNum w:abstractNumId="10">
     <w:nsid w:val="465F5E3B"/>
     <w:multiLevelType w:val="multilevel"/>
     <w:tmpl w:val="FAF41B84"/>
@@ -3345,7 +5688,7 @@
       </w:rPr>
     </w:lvl>
   </w:abstractNum>
-  <w:abstractNum w:abstractNumId="10">
+  <w:abstractNum w:abstractNumId="11">
     <w:nsid w:val="4BC046D3"/>
     <w:multiLevelType w:val="multilevel"/>
     <w:tmpl w:val="0409001F"/>
@@ -3431,7 +5774,7 @@
       </w:pPr>
     </w:lvl>
   </w:abstractNum>
-  <w:abstractNum w:abstractNumId="11">
+  <w:abstractNum w:abstractNumId="12">
     <w:nsid w:val="56553144"/>
     <w:multiLevelType w:val="multilevel"/>
     <w:tmpl w:val="5DFE2C08"/>
@@ -3546,7 +5889,7 @@
       </w:rPr>
     </w:lvl>
   </w:abstractNum>
-  <w:abstractNum w:abstractNumId="12">
+  <w:abstractNum w:abstractNumId="13">
     <w:nsid w:val="57202F3D"/>
     <w:multiLevelType w:val="multilevel"/>
     <w:tmpl w:val="0409001F"/>
@@ -3596,7 +5939,120 @@
       <w:lvlJc w:val="left"/>
     </w:lvl>
   </w:abstractNum>
-  <w:abstractNum w:abstractNumId="13">
+  <w:abstractNum w:abstractNumId="14">
+    <w:nsid w:val="5B6F7FAA"/>
+    <w:multiLevelType w:val="hybridMultilevel"/>
+    <w:tmpl w:val="ECBEB644"/>
+    <w:lvl w:ilvl="0" w:tplc="04090001">
+      <w:start w:val="1"/>
+      <w:numFmt w:val="bullet"/>
+      <w:lvlText w:val=""/>
+      <w:lvlJc w:val="left"/>
+      <w:pPr>
+        <w:ind w:left="720" w:hanging="360"/>
+      </w:pPr>
+      <w:rPr>
+        <w:rFonts w:ascii="Symbol" w:hAnsi="Symbol" w:hint="default"/>
+      </w:rPr>
+    </w:lvl>
+    <w:lvl w:ilvl="1" w:tplc="04090003" w:tentative="1">
+      <w:start w:val="1"/>
+      <w:numFmt w:val="bullet"/>
+      <w:lvlText w:val="o"/>
+      <w:lvlJc w:val="left"/>
+      <w:pPr>
+        <w:ind w:left="1440" w:hanging="360"/>
+      </w:pPr>
+      <w:rPr>
+        <w:rFonts w:ascii="Courier New" w:hAnsi="Courier New" w:hint="default"/>
+      </w:rPr>
+    </w:lvl>
+    <w:lvl w:ilvl="2" w:tplc="04090005" w:tentative="1">
+      <w:start w:val="1"/>
+      <w:numFmt w:val="bullet"/>
+      <w:lvlText w:val=""/>
+      <w:lvlJc w:val="left"/>
+      <w:pPr>
+        <w:ind w:left="2160" w:hanging="360"/>
+      </w:pPr>
+      <w:rPr>
+        <w:rFonts w:ascii="Wingdings" w:hAnsi="Wingdings" w:hint="default"/>
+      </w:rPr>
+    </w:lvl>
+    <w:lvl w:ilvl="3" w:tplc="04090001" w:tentative="1">
+      <w:start w:val="1"/>
+      <w:numFmt w:val="bullet"/>
+      <w:lvlText w:val=""/>
+      <w:lvlJc w:val="left"/>
+      <w:pPr>
+        <w:ind w:left="2880" w:hanging="360"/>
+      </w:pPr>
+      <w:rPr>
+        <w:rFonts w:ascii="Symbol" w:hAnsi="Symbol" w:hint="default"/>
+      </w:rPr>
+    </w:lvl>
+    <w:lvl w:ilvl="4" w:tplc="04090003" w:tentative="1">
+      <w:start w:val="1"/>
+      <w:numFmt w:val="bullet"/>
+      <w:lvlText w:val="o"/>
+      <w:lvlJc w:val="left"/>
+      <w:pPr>
+        <w:ind w:left="3600" w:hanging="360"/>
+      </w:pPr>
+      <w:rPr>
+        <w:rFonts w:ascii="Courier New" w:hAnsi="Courier New" w:hint="default"/>
+      </w:rPr>
+    </w:lvl>
+    <w:lvl w:ilvl="5" w:tplc="04090005" w:tentative="1">
+      <w:start w:val="1"/>
+      <w:numFmt w:val="bullet"/>
+      <w:lvlText w:val=""/>
+      <w:lvlJc w:val="left"/>
+      <w:pPr>
+        <w:ind w:left="4320" w:hanging="360"/>
+      </w:pPr>
+      <w:rPr>
+        <w:rFonts w:ascii="Wingdings" w:hAnsi="Wingdings" w:hint="default"/>
+      </w:rPr>
+    </w:lvl>
+    <w:lvl w:ilvl="6" w:tplc="04090001" w:tentative="1">
+      <w:start w:val="1"/>
+      <w:numFmt w:val="bullet"/>
+      <w:lvlText w:val=""/>
+      <w:lvlJc w:val="left"/>
+      <w:pPr>
+        <w:ind w:left="5040" w:hanging="360"/>
+      </w:pPr>
+      <w:rPr>
+        <w:rFonts w:ascii="Symbol" w:hAnsi="Symbol" w:hint="default"/>
+      </w:rPr>
+    </w:lvl>
+    <w:lvl w:ilvl="7" w:tplc="04090003" w:tentative="1">
+      <w:start w:val="1"/>
+      <w:numFmt w:val="bullet"/>
+      <w:lvlText w:val="o"/>
+      <w:lvlJc w:val="left"/>
+      <w:pPr>
+        <w:ind w:left="5760" w:hanging="360"/>
+      </w:pPr>
+      <w:rPr>
+        <w:rFonts w:ascii="Courier New" w:hAnsi="Courier New" w:hint="default"/>
+      </w:rPr>
+    </w:lvl>
+    <w:lvl w:ilvl="8" w:tplc="04090005" w:tentative="1">
+      <w:start w:val="1"/>
+      <w:numFmt w:val="bullet"/>
+      <w:lvlText w:val=""/>
+      <w:lvlJc w:val="left"/>
+      <w:pPr>
+        <w:ind w:left="6480" w:hanging="360"/>
+      </w:pPr>
+      <w:rPr>
+        <w:rFonts w:ascii="Wingdings" w:hAnsi="Wingdings" w:hint="default"/>
+      </w:rPr>
+    </w:lvl>
+  </w:abstractNum>
+  <w:abstractNum w:abstractNumId="15">
     <w:nsid w:val="5EDA2474"/>
     <w:multiLevelType w:val="multilevel"/>
     <w:tmpl w:val="7E7CCEC8"/>
@@ -3682,7 +6138,7 @@
       </w:pPr>
     </w:lvl>
   </w:abstractNum>
-  <w:abstractNum w:abstractNumId="14">
+  <w:abstractNum w:abstractNumId="16">
     <w:nsid w:val="628D7969"/>
     <w:multiLevelType w:val="multilevel"/>
     <w:tmpl w:val="0409001F"/>
@@ -3732,7 +6188,7 @@
       <w:lvlJc w:val="left"/>
     </w:lvl>
   </w:abstractNum>
-  <w:abstractNum w:abstractNumId="15">
+  <w:abstractNum w:abstractNumId="17">
     <w:nsid w:val="7B86252D"/>
     <w:multiLevelType w:val="hybridMultilevel"/>
     <w:tmpl w:val="2918DE98"/>
@@ -3819,58 +6275,64 @@
     </w:lvl>
   </w:abstractNum>
   <w:num w:numId="1">
+    <w:abstractNumId w:val="17"/>
+  </w:num>
+  <w:num w:numId="2">
+    <w:abstractNumId w:val="12"/>
+  </w:num>
+  <w:num w:numId="3">
     <w:abstractNumId w:val="15"/>
   </w:num>
-  <w:num w:numId="2">
-    <w:abstractNumId w:val="11"/>
-  </w:num>
-  <w:num w:numId="3">
-    <w:abstractNumId w:val="13"/>
-  </w:num>
   <w:num w:numId="4">
-    <w:abstractNumId w:val="6"/>
+    <w:abstractNumId w:val="7"/>
   </w:num>
   <w:num w:numId="5">
     <w:abstractNumId w:val="3"/>
   </w:num>
   <w:num w:numId="6">
-    <w:abstractNumId w:val="12"/>
+    <w:abstractNumId w:val="13"/>
   </w:num>
   <w:num w:numId="7">
-    <w:abstractNumId w:val="10"/>
+    <w:abstractNumId w:val="11"/>
   </w:num>
   <w:num w:numId="8">
-    <w:abstractNumId w:val="14"/>
+    <w:abstractNumId w:val="16"/>
   </w:num>
   <w:num w:numId="9">
     <w:abstractNumId w:val="1"/>
   </w:num>
   <w:num w:numId="10">
-    <w:abstractNumId w:val="8"/>
+    <w:abstractNumId w:val="9"/>
   </w:num>
   <w:num w:numId="11">
-    <w:abstractNumId w:val="5"/>
+    <w:abstractNumId w:val="6"/>
   </w:num>
   <w:num w:numId="12">
     <w:abstractNumId w:val="0"/>
   </w:num>
   <w:num w:numId="13">
-    <w:abstractNumId w:val="7"/>
+    <w:abstractNumId w:val="8"/>
   </w:num>
   <w:num w:numId="14">
     <w:abstractNumId w:val="2"/>
   </w:num>
   <w:num w:numId="15">
-    <w:abstractNumId w:val="9"/>
+    <w:abstractNumId w:val="10"/>
   </w:num>
   <w:num w:numId="16">
+    <w:abstractNumId w:val="5"/>
+  </w:num>
+  <w:num w:numId="17">
     <w:abstractNumId w:val="4"/>
+  </w:num>
+  <w:num w:numId="18">
+    <w:abstractNumId w:val="14"/>
   </w:num>
 </w:numbering>
 </file>
 
 <file path=word/styles.xml><?xml version="1.0" encoding="utf-8"?>
-<w:styles xmlns:r="http://schemas.openxmlformats.org/officeDocument/2006/relationships" xmlns:w="http://schemas.openxmlformats.org/wordprocessingml/2006/main">
+<w:styles xmlns:mc="http://schemas.openxmlformats.org/markup-compatibility/2006" xmlns:r="http://schemas.openxmlformats.org/officeDocument/2006/relationships" xmlns:w="http://schemas.openxmlformats.org/wordprocessingml/2006/main" xmlns:w14="http://schemas.microsoft.com/office/word/2010/wordml" mc:Ignorable="w14">
   <w:docDefaults>
     <w:rPrDefault>
       <w:rPr>
@@ -3886,7 +6348,9 @@
       </w:pPr>
     </w:pPrDefault>
   </w:docDefaults>
-  <w:latentStyles w:defLockedState="0" w:defUIPriority="0" w:defSemiHidden="0" w:defUnhideWhenUsed="0" w:defQFormat="0" w:count="276"/>
+  <w:latentStyles w:defLockedState="0" w:defUIPriority="0" w:defSemiHidden="0" w:defUnhideWhenUsed="0" w:defQFormat="0" w:count="276">
+    <w:lsdException w:name="Normal (Web)" w:uiPriority="99"/>
+  </w:latentStyles>
   <w:style w:type="paragraph" w:default="1" w:styleId="Normal">
     <w:name w:val="Normal"/>
     <w:qFormat/>
@@ -3939,14 +6403,14 @@
   </w:style>
   <w:style w:type="character" w:default="1" w:styleId="DefaultParagraphFont">
     <w:name w:val="Default Paragraph Font"/>
-    <w:semiHidden/>
+    <w:uiPriority w:val="1"/>
     <w:unhideWhenUsed/>
   </w:style>
   <w:style w:type="table" w:default="1" w:styleId="TableNormal">
     <w:name w:val="Normal Table"/>
+    <w:uiPriority w:val="99"/>
     <w:semiHidden/>
     <w:unhideWhenUsed/>
-    <w:qFormat/>
     <w:tblPr>
       <w:tblInd w:w="0" w:type="dxa"/>
       <w:tblCellMar>
@@ -3959,6 +6423,7 @@
   </w:style>
   <w:style w:type="numbering" w:default="1" w:styleId="NoList">
     <w:name w:val="No List"/>
+    <w:uiPriority w:val="99"/>
     <w:semiHidden/>
     <w:unhideWhenUsed/>
   </w:style>
@@ -4034,6 +6499,50 @@
       <w:ind w:left="720"/>
       <w:contextualSpacing/>
     </w:pPr>
+  </w:style>
+  <w:style w:type="paragraph" w:styleId="Header">
+    <w:name w:val="header"/>
+    <w:basedOn w:val="Normal"/>
+    <w:link w:val="HeaderChar"/>
+    <w:rsid w:val="003858B6"/>
+    <w:pPr>
+      <w:tabs>
+        <w:tab w:val="center" w:pos="4320"/>
+        <w:tab w:val="right" w:pos="8640"/>
+      </w:tabs>
+      <w:spacing w:after="0"/>
+    </w:pPr>
+  </w:style>
+  <w:style w:type="character" w:customStyle="1" w:styleId="HeaderChar">
+    <w:name w:val="Header Char"/>
+    <w:basedOn w:val="DefaultParagraphFont"/>
+    <w:link w:val="Header"/>
+    <w:rsid w:val="003858B6"/>
+    <w:rPr>
+      <w:sz w:val="20"/>
+    </w:rPr>
+  </w:style>
+  <w:style w:type="paragraph" w:styleId="Footer">
+    <w:name w:val="footer"/>
+    <w:basedOn w:val="Normal"/>
+    <w:link w:val="FooterChar"/>
+    <w:rsid w:val="003858B6"/>
+    <w:pPr>
+      <w:tabs>
+        <w:tab w:val="center" w:pos="4320"/>
+        <w:tab w:val="right" w:pos="8640"/>
+      </w:tabs>
+      <w:spacing w:after="0"/>
+    </w:pPr>
+  </w:style>
+  <w:style w:type="character" w:customStyle="1" w:styleId="FooterChar">
+    <w:name w:val="Footer Char"/>
+    <w:basedOn w:val="DefaultParagraphFont"/>
+    <w:link w:val="Footer"/>
+    <w:rsid w:val="003858B6"/>
+    <w:rPr>
+      <w:sz w:val="20"/>
+    </w:rPr>
   </w:style>
 </w:styles>
 </file>
@@ -4555,7 +7064,7 @@
 </file>
 
 <file path=customXml/itemProps1.xml><?xml version="1.0" encoding="utf-8"?>
-<ds:datastoreItem xmlns:ds="http://schemas.openxmlformats.org/officeDocument/2006/customXml" ds:itemID="{5A513D81-455D-0B4B-8472-D1AE32ACB050}">
+<ds:datastoreItem xmlns:ds="http://schemas.openxmlformats.org/officeDocument/2006/customXml" ds:itemID="{A2F69936-89EB-2644-93EC-02DF82BF8E90}">
   <ds:schemaRefs>
     <ds:schemaRef ds:uri="http://schemas.openxmlformats.org/officeDocument/2006/bibliography"/>
   </ds:schemaRefs>

</xml_diff>

<commit_message>
Lots of work. Committing now so I don't forget after I've handed in my lit review
</commit_message>
<xml_diff>
--- a/writeup/writeup.docx
+++ b/writeup/writeup.docx
@@ -81,7 +81,29 @@
         <w:spacing w:beforeLines="0" w:afterLines="0"/>
       </w:pPr>
       <w:r>
-        <w:t xml:space="preserve">The largest body of work that exists is centred around the generation of cryptic clues, focused largely around analysis of how string literals from a pre-determined answer can be transformed by set clueing patterns, as well as some work around measures of the quality of generated clues. </w:t>
+        <w:t xml:space="preserve">The largest body of work that exists is centred </w:t>
+      </w:r>
+      <w:proofErr w:type="gramStart"/>
+      <w:r>
+        <w:t>around</w:t>
+      </w:r>
+      <w:proofErr w:type="gramEnd"/>
+      <w:r>
+        <w:t xml:space="preserve"> the generation of cryptic clues, focused largely </w:t>
+      </w:r>
+    </w:p>
+    <w:p>
+      <w:pPr>
+        <w:pStyle w:val="NormalWeb"/>
+        <w:spacing w:beforeLines="0" w:afterLines="0"/>
+      </w:pPr>
+      <w:proofErr w:type="gramStart"/>
+      <w:r>
+        <w:t>patterns</w:t>
+      </w:r>
+      <w:proofErr w:type="gramEnd"/>
+      <w:r>
+        <w:t xml:space="preserve">, as well as some work around measures of the quality of generated clues. </w:t>
       </w:r>
     </w:p>
     <w:p>
@@ -418,12 +440,7 @@
     <w:p>
       <w:r>
         <w:br/>
-        <w:t xml:space="preserve">Some different notations for denoting </w:t>
-      </w:r>
-      <w:bookmarkStart w:id="0" w:name="_GoBack"/>
-      <w:bookmarkEnd w:id="0"/>
-      <w:r>
-        <w:t xml:space="preserve">parsing of cryptic clues have come out of previous work – in </w:t>
+        <w:t xml:space="preserve">Some different notations for denoting parsing of cryptic clues have come out of previous work – in </w:t>
       </w:r>
       <w:r>
         <w:lastRenderedPageBreak/>
@@ -916,6 +933,7 @@
         <w:ind w:left="720"/>
       </w:pPr>
       <w:r>
+        <w:lastRenderedPageBreak/>
         <w:t>“</w:t>
       </w:r>
       <w:r>
@@ -1137,6 +1155,7 @@
           </w:tcPr>
           <w:p>
             <w:pPr>
+              <w:jc w:val="right"/>
               <w:rPr>
                 <w:lang w:val="en-GB"/>
               </w:rPr>
@@ -1807,7 +1826,19 @@
         </w:numPr>
       </w:pPr>
       <w:r>
-        <w:t>Syntactic and Metasyntactic Conventions</w:t>
+        <w:t xml:space="preserve">Syntactic and Metasyntactic </w:t>
+      </w:r>
+    </w:p>
+    <w:p>
+      <w:pPr>
+        <w:pStyle w:val="Heading2"/>
+        <w:numPr>
+          <w:ilvl w:val="1"/>
+          <w:numId w:val="2"/>
+        </w:numPr>
+      </w:pPr>
+      <w:r>
+        <w:t>Conventions</w:t>
       </w:r>
     </w:p>
     <w:p>
@@ -1884,7 +1915,12 @@
         <w:pStyle w:val="Code"/>
       </w:pPr>
       <w:r>
-        <w:t xml:space="preserve">|    = </w:t>
+        <w:t xml:space="preserve">| </w:t>
+      </w:r>
+      <w:bookmarkStart w:id="0" w:name="_GoBack"/>
+      <w:bookmarkEnd w:id="0"/>
+      <w:r>
+        <w:t xml:space="preserve">   = </w:t>
       </w:r>
       <w:proofErr w:type="gramStart"/>
       <w:r>
@@ -1951,6 +1987,7 @@
       </w:pPr>
       <w:proofErr w:type="gramStart"/>
       <w:r>
+        <w:lastRenderedPageBreak/>
         <w:t>word</w:t>
       </w:r>
       <w:proofErr w:type="gramEnd"/>
@@ -2450,6 +2487,7 @@
         </w:numPr>
       </w:pPr>
       <w:r>
+        <w:lastRenderedPageBreak/>
         <w:t>Wordplay</w:t>
       </w:r>
     </w:p>
@@ -3400,6 +3438,7 @@
     </w:p>
     <w:p>
       <w:r>
+        <w:lastRenderedPageBreak/>
         <w:t xml:space="preserve">Wherein we know that the repeated evaluation of the Wordplay will eventually result in a string literal that can be anagrammed. </w:t>
       </w:r>
       <w:r>
@@ -3941,6 +3980,7 @@
     </w:p>
     <w:p>
       <w:r>
+        <w:lastRenderedPageBreak/>
         <w:t xml:space="preserve">Insertion clues work similarly to subtraction, except in inserting the sequence of letters into </w:t>
       </w:r>
     </w:p>
@@ -7064,7 +7104,7 @@
 </file>
 
 <file path=customXml/itemProps1.xml><?xml version="1.0" encoding="utf-8"?>
-<ds:datastoreItem xmlns:ds="http://schemas.openxmlformats.org/officeDocument/2006/customXml" ds:itemID="{A2F69936-89EB-2644-93EC-02DF82BF8E90}">
+<ds:datastoreItem xmlns:ds="http://schemas.openxmlformats.org/officeDocument/2006/customXml" ds:itemID="{E7380AAC-25D7-C149-BFDE-06D4D51AF72C}">
   <ds:schemaRefs>
     <ds:schemaRef ds:uri="http://schemas.openxmlformats.org/officeDocument/2006/bibliography"/>
   </ds:schemaRefs>

</xml_diff>